<commit_message>
Finished implementacion:backend in proyect
</commit_message>
<xml_diff>
--- a/proyect/wallacoin.docx
+++ b/proyect/wallacoin.docx
@@ -281,7 +281,7 @@
           <w:r>
             <w:fldChar w:fldCharType="separate"/>
           </w:r>
-          <w:hyperlink w:anchor="_Toc194228901" w:history="1">
+          <w:hyperlink w:anchor="_Toc194233628" w:history="1">
             <w:r>
               <w:rPr>
                 <w:rStyle w:val="Hipervnculo"/>
@@ -329,7 +329,7 @@
                 <w:noProof/>
                 <w:webHidden/>
               </w:rPr>
-              <w:instrText xml:space="preserve"> PAGEREF _Toc194228901 \h </w:instrText>
+              <w:instrText xml:space="preserve"> PAGEREF _Toc194233628 \h </w:instrText>
             </w:r>
             <w:r>
               <w:rPr>
@@ -375,7 +375,7 @@
               <w:lang w:eastAsia="es-ES"/>
             </w:rPr>
           </w:pPr>
-          <w:hyperlink w:anchor="_Toc194228902" w:history="1">
+          <w:hyperlink w:anchor="_Toc194233629" w:history="1">
             <w:r>
               <w:rPr>
                 <w:rStyle w:val="Hipervnculo"/>
@@ -423,7 +423,7 @@
                 <w:noProof/>
                 <w:webHidden/>
               </w:rPr>
-              <w:instrText xml:space="preserve"> PAGEREF _Toc194228902 \h </w:instrText>
+              <w:instrText xml:space="preserve"> PAGEREF _Toc194233629 \h </w:instrText>
             </w:r>
             <w:r>
               <w:rPr>
@@ -469,7 +469,7 @@
               <w:lang w:eastAsia="es-ES"/>
             </w:rPr>
           </w:pPr>
-          <w:hyperlink w:anchor="_Toc194228903" w:history="1">
+          <w:hyperlink w:anchor="_Toc194233630" w:history="1">
             <w:r>
               <w:rPr>
                 <w:rStyle w:val="Hipervnculo"/>
@@ -517,7 +517,7 @@
                 <w:noProof/>
                 <w:webHidden/>
               </w:rPr>
-              <w:instrText xml:space="preserve"> PAGEREF _Toc194228903 \h </w:instrText>
+              <w:instrText xml:space="preserve"> PAGEREF _Toc194233630 \h </w:instrText>
             </w:r>
             <w:r>
               <w:rPr>
@@ -563,7 +563,7 @@
               <w:lang w:eastAsia="es-ES"/>
             </w:rPr>
           </w:pPr>
-          <w:hyperlink w:anchor="_Toc194228904" w:history="1">
+          <w:hyperlink w:anchor="_Toc194233631" w:history="1">
             <w:r>
               <w:rPr>
                 <w:rStyle w:val="Hipervnculo"/>
@@ -611,7 +611,7 @@
                 <w:noProof/>
                 <w:webHidden/>
               </w:rPr>
-              <w:instrText xml:space="preserve"> PAGEREF _Toc194228904 \h </w:instrText>
+              <w:instrText xml:space="preserve"> PAGEREF _Toc194233631 \h </w:instrText>
             </w:r>
             <w:r>
               <w:rPr>
@@ -657,7 +657,7 @@
               <w:lang w:eastAsia="es-ES"/>
             </w:rPr>
           </w:pPr>
-          <w:hyperlink w:anchor="_Toc194228905" w:history="1">
+          <w:hyperlink w:anchor="_Toc194233632" w:history="1">
             <w:r>
               <w:rPr>
                 <w:rStyle w:val="Hipervnculo"/>
@@ -705,7 +705,7 @@
                 <w:noProof/>
                 <w:webHidden/>
               </w:rPr>
-              <w:instrText xml:space="preserve"> PAGEREF _Toc194228905 \h </w:instrText>
+              <w:instrText xml:space="preserve"> PAGEREF _Toc194233632 \h </w:instrText>
             </w:r>
             <w:r>
               <w:rPr>
@@ -751,7 +751,7 @@
               <w:lang w:eastAsia="es-ES"/>
             </w:rPr>
           </w:pPr>
-          <w:hyperlink w:anchor="_Toc194228906" w:history="1">
+          <w:hyperlink w:anchor="_Toc194233633" w:history="1">
             <w:r>
               <w:rPr>
                 <w:rStyle w:val="Hipervnculo"/>
@@ -799,7 +799,7 @@
                 <w:noProof/>
                 <w:webHidden/>
               </w:rPr>
-              <w:instrText xml:space="preserve"> PAGEREF _Toc194228906 \h </w:instrText>
+              <w:instrText xml:space="preserve"> PAGEREF _Toc194233633 \h </w:instrText>
             </w:r>
             <w:r>
               <w:rPr>
@@ -845,7 +845,7 @@
               <w:lang w:eastAsia="es-ES"/>
             </w:rPr>
           </w:pPr>
-          <w:hyperlink w:anchor="_Toc194228907" w:history="1">
+          <w:hyperlink w:anchor="_Toc194233634" w:history="1">
             <w:r>
               <w:rPr>
                 <w:rStyle w:val="Hipervnculo"/>
@@ -893,7 +893,7 @@
                 <w:noProof/>
                 <w:webHidden/>
               </w:rPr>
-              <w:instrText xml:space="preserve"> PAGEREF _Toc194228907 \h </w:instrText>
+              <w:instrText xml:space="preserve"> PAGEREF _Toc194233634 \h </w:instrText>
             </w:r>
             <w:r>
               <w:rPr>
@@ -913,7 +913,7 @@
                 <w:noProof/>
                 <w:webHidden/>
               </w:rPr>
-              <w:t>12</w:t>
+              <w:t>13</w:t>
             </w:r>
             <w:r>
               <w:rPr>
@@ -939,7 +939,7 @@
               <w:lang w:eastAsia="es-ES"/>
             </w:rPr>
           </w:pPr>
-          <w:hyperlink w:anchor="_Toc194228908" w:history="1">
+          <w:hyperlink w:anchor="_Toc194233635" w:history="1">
             <w:r>
               <w:rPr>
                 <w:rStyle w:val="Hipervnculo"/>
@@ -987,7 +987,7 @@
                 <w:noProof/>
                 <w:webHidden/>
               </w:rPr>
-              <w:instrText xml:space="preserve"> PAGEREF _Toc194228908 \h </w:instrText>
+              <w:instrText xml:space="preserve"> PAGEREF _Toc194233635 \h </w:instrText>
             </w:r>
             <w:r>
               <w:rPr>
@@ -1007,7 +1007,7 @@
                 <w:noProof/>
                 <w:webHidden/>
               </w:rPr>
-              <w:t>12</w:t>
+              <w:t>13</w:t>
             </w:r>
             <w:r>
               <w:rPr>
@@ -1033,7 +1033,7 @@
               <w:lang w:eastAsia="es-ES"/>
             </w:rPr>
           </w:pPr>
-          <w:hyperlink w:anchor="_Toc194228909" w:history="1">
+          <w:hyperlink w:anchor="_Toc194233636" w:history="1">
             <w:r>
               <w:rPr>
                 <w:rStyle w:val="Hipervnculo"/>
@@ -1081,7 +1081,7 @@
                 <w:noProof/>
                 <w:webHidden/>
               </w:rPr>
-              <w:instrText xml:space="preserve"> PAGEREF _Toc194228909 \h </w:instrText>
+              <w:instrText xml:space="preserve"> PAGEREF _Toc194233636 \h </w:instrText>
             </w:r>
             <w:r>
               <w:rPr>
@@ -1101,7 +1101,7 @@
                 <w:noProof/>
                 <w:webHidden/>
               </w:rPr>
-              <w:t>13</w:t>
+              <w:t>14</w:t>
             </w:r>
             <w:r>
               <w:rPr>
@@ -1127,7 +1127,7 @@
               <w:lang w:eastAsia="es-ES"/>
             </w:rPr>
           </w:pPr>
-          <w:hyperlink w:anchor="_Toc194228910" w:history="1">
+          <w:hyperlink w:anchor="_Toc194233637" w:history="1">
             <w:r>
               <w:rPr>
                 <w:rStyle w:val="Hipervnculo"/>
@@ -1175,7 +1175,7 @@
                 <w:noProof/>
                 <w:webHidden/>
               </w:rPr>
-              <w:instrText xml:space="preserve"> PAGEREF _Toc194228910 \h </w:instrText>
+              <w:instrText xml:space="preserve"> PAGEREF _Toc194233637 \h </w:instrText>
             </w:r>
             <w:r>
               <w:rPr>
@@ -1195,7 +1195,7 @@
                 <w:noProof/>
                 <w:webHidden/>
               </w:rPr>
-              <w:t>13</w:t>
+              <w:t>14</w:t>
             </w:r>
             <w:r>
               <w:rPr>
@@ -1221,7 +1221,7 @@
               <w:lang w:eastAsia="es-ES"/>
             </w:rPr>
           </w:pPr>
-          <w:hyperlink w:anchor="_Toc194228911" w:history="1">
+          <w:hyperlink w:anchor="_Toc194233638" w:history="1">
             <w:r>
               <w:rPr>
                 <w:rStyle w:val="Hipervnculo"/>
@@ -1269,7 +1269,7 @@
                 <w:noProof/>
                 <w:webHidden/>
               </w:rPr>
-              <w:instrText xml:space="preserve"> PAGEREF _Toc194228911 \h </w:instrText>
+              <w:instrText xml:space="preserve"> PAGEREF _Toc194233638 \h </w:instrText>
             </w:r>
             <w:r>
               <w:rPr>
@@ -1289,7 +1289,7 @@
                 <w:noProof/>
                 <w:webHidden/>
               </w:rPr>
-              <w:t>27</w:t>
+              <w:t>34</w:t>
             </w:r>
             <w:r>
               <w:rPr>
@@ -1315,7 +1315,7 @@
               <w:lang w:eastAsia="es-ES"/>
             </w:rPr>
           </w:pPr>
-          <w:hyperlink w:anchor="_Toc194228912" w:history="1">
+          <w:hyperlink w:anchor="_Toc194233639" w:history="1">
             <w:r>
               <w:rPr>
                 <w:rStyle w:val="Hipervnculo"/>
@@ -1363,7 +1363,7 @@
                 <w:noProof/>
                 <w:webHidden/>
               </w:rPr>
-              <w:instrText xml:space="preserve"> PAGEREF _Toc194228912 \h </w:instrText>
+              <w:instrText xml:space="preserve"> PAGEREF _Toc194233639 \h </w:instrText>
             </w:r>
             <w:r>
               <w:rPr>
@@ -1383,7 +1383,7 @@
                 <w:noProof/>
                 <w:webHidden/>
               </w:rPr>
-              <w:t>33</w:t>
+              <w:t>43</w:t>
             </w:r>
             <w:r>
               <w:rPr>
@@ -1409,7 +1409,7 @@
               <w:lang w:eastAsia="es-ES"/>
             </w:rPr>
           </w:pPr>
-          <w:hyperlink w:anchor="_Toc194228913" w:history="1">
+          <w:hyperlink w:anchor="_Toc194233640" w:history="1">
             <w:r>
               <w:rPr>
                 <w:rStyle w:val="Hipervnculo"/>
@@ -1436,7 +1436,25 @@
                 <w:bCs/>
                 <w:noProof/>
               </w:rPr>
-              <w:t>Despliegue</w:t>
+              <w:t>Des</w:t>
+            </w:r>
+            <w:r>
+              <w:rPr>
+                <w:rStyle w:val="Hipervnculo"/>
+                <w:b/>
+                <w:bCs/>
+                <w:noProof/>
+              </w:rPr>
+              <w:t>p</w:t>
+            </w:r>
+            <w:r>
+              <w:rPr>
+                <w:rStyle w:val="Hipervnculo"/>
+                <w:b/>
+                <w:bCs/>
+                <w:noProof/>
+              </w:rPr>
+              <w:t>liegue</w:t>
             </w:r>
             <w:r>
               <w:rPr>
@@ -1457,7 +1475,7 @@
                 <w:noProof/>
                 <w:webHidden/>
               </w:rPr>
-              <w:instrText xml:space="preserve"> PAGEREF _Toc194228913 \h </w:instrText>
+              <w:instrText xml:space="preserve"> PAGEREF _Toc194233640 \h </w:instrText>
             </w:r>
             <w:r>
               <w:rPr>
@@ -1477,7 +1495,7 @@
                 <w:noProof/>
                 <w:webHidden/>
               </w:rPr>
-              <w:t>34</w:t>
+              <w:t>44</w:t>
             </w:r>
             <w:r>
               <w:rPr>
@@ -1503,7 +1521,7 @@
               <w:lang w:eastAsia="es-ES"/>
             </w:rPr>
           </w:pPr>
-          <w:hyperlink w:anchor="_Toc194228914" w:history="1">
+          <w:hyperlink w:anchor="_Toc194233641" w:history="1">
             <w:r>
               <w:rPr>
                 <w:rStyle w:val="Hipervnculo"/>
@@ -1551,7 +1569,7 @@
                 <w:noProof/>
                 <w:webHidden/>
               </w:rPr>
-              <w:instrText xml:space="preserve"> PAGEREF _Toc194228914 \h </w:instrText>
+              <w:instrText xml:space="preserve"> PAGEREF _Toc194233641 \h </w:instrText>
             </w:r>
             <w:r>
               <w:rPr>
@@ -1571,7 +1589,7 @@
                 <w:noProof/>
                 <w:webHidden/>
               </w:rPr>
-              <w:t>35</w:t>
+              <w:t>45</w:t>
             </w:r>
             <w:r>
               <w:rPr>
@@ -1597,7 +1615,7 @@
               <w:lang w:eastAsia="es-ES"/>
             </w:rPr>
           </w:pPr>
-          <w:hyperlink w:anchor="_Toc194228915" w:history="1">
+          <w:hyperlink w:anchor="_Toc194233642" w:history="1">
             <w:r>
               <w:rPr>
                 <w:rStyle w:val="Hipervnculo"/>
@@ -1645,7 +1663,7 @@
                 <w:noProof/>
                 <w:webHidden/>
               </w:rPr>
-              <w:instrText xml:space="preserve"> PAGEREF _Toc194228915 \h </w:instrText>
+              <w:instrText xml:space="preserve"> PAGEREF _Toc194233642 \h </w:instrText>
             </w:r>
             <w:r>
               <w:rPr>
@@ -1665,7 +1683,7 @@
                 <w:noProof/>
                 <w:webHidden/>
               </w:rPr>
-              <w:t>36</w:t>
+              <w:t>46</w:t>
             </w:r>
             <w:r>
               <w:rPr>
@@ -1691,7 +1709,7 @@
               <w:lang w:eastAsia="es-ES"/>
             </w:rPr>
           </w:pPr>
-          <w:hyperlink w:anchor="_Toc194228916" w:history="1">
+          <w:hyperlink w:anchor="_Toc194233643" w:history="1">
             <w:r>
               <w:rPr>
                 <w:rStyle w:val="Hipervnculo"/>
@@ -1739,7 +1757,7 @@
                 <w:noProof/>
                 <w:webHidden/>
               </w:rPr>
-              <w:instrText xml:space="preserve"> PAGEREF _Toc194228916 \h </w:instrText>
+              <w:instrText xml:space="preserve"> PAGEREF _Toc194233643 \h </w:instrText>
             </w:r>
             <w:r>
               <w:rPr>
@@ -1759,7 +1777,7 @@
                 <w:noProof/>
                 <w:webHidden/>
               </w:rPr>
-              <w:t>36</w:t>
+              <w:t>46</w:t>
             </w:r>
             <w:r>
               <w:rPr>
@@ -1785,7 +1803,7 @@
               <w:lang w:eastAsia="es-ES"/>
             </w:rPr>
           </w:pPr>
-          <w:hyperlink w:anchor="_Toc194228917" w:history="1">
+          <w:hyperlink w:anchor="_Toc194233644" w:history="1">
             <w:r>
               <w:rPr>
                 <w:rStyle w:val="Hipervnculo"/>
@@ -1833,7 +1851,7 @@
                 <w:noProof/>
                 <w:webHidden/>
               </w:rPr>
-              <w:instrText xml:space="preserve"> PAGEREF _Toc194228917 \h </w:instrText>
+              <w:instrText xml:space="preserve"> PAGEREF _Toc194233644 \h </w:instrText>
             </w:r>
             <w:r>
               <w:rPr>
@@ -1853,7 +1871,7 @@
                 <w:noProof/>
                 <w:webHidden/>
               </w:rPr>
-              <w:t>36</w:t>
+              <w:t>46</w:t>
             </w:r>
             <w:r>
               <w:rPr>
@@ -1879,7 +1897,7 @@
               <w:lang w:eastAsia="es-ES"/>
             </w:rPr>
           </w:pPr>
-          <w:hyperlink w:anchor="_Toc194228918" w:history="1">
+          <w:hyperlink w:anchor="_Toc194233645" w:history="1">
             <w:r>
               <w:rPr>
                 <w:rStyle w:val="Hipervnculo"/>
@@ -1927,7 +1945,7 @@
                 <w:noProof/>
                 <w:webHidden/>
               </w:rPr>
-              <w:instrText xml:space="preserve"> PAGEREF _Toc194228918 \h </w:instrText>
+              <w:instrText xml:space="preserve"> PAGEREF _Toc194233645 \h </w:instrText>
             </w:r>
             <w:r>
               <w:rPr>
@@ -1947,7 +1965,7 @@
                 <w:noProof/>
                 <w:webHidden/>
               </w:rPr>
-              <w:t>37</w:t>
+              <w:t>47</w:t>
             </w:r>
             <w:r>
               <w:rPr>
@@ -1973,7 +1991,7 @@
               <w:lang w:eastAsia="es-ES"/>
             </w:rPr>
           </w:pPr>
-          <w:hyperlink w:anchor="_Toc194228919" w:history="1">
+          <w:hyperlink w:anchor="_Toc194233646" w:history="1">
             <w:r>
               <w:rPr>
                 <w:rStyle w:val="Hipervnculo"/>
@@ -2021,7 +2039,7 @@
                 <w:noProof/>
                 <w:webHidden/>
               </w:rPr>
-              <w:instrText xml:space="preserve"> PAGEREF _Toc194228919 \h </w:instrText>
+              <w:instrText xml:space="preserve"> PAGEREF _Toc194233646 \h </w:instrText>
             </w:r>
             <w:r>
               <w:rPr>
@@ -2041,7 +2059,7 @@
                 <w:noProof/>
                 <w:webHidden/>
               </w:rPr>
-              <w:t>37</w:t>
+              <w:t>47</w:t>
             </w:r>
             <w:r>
               <w:rPr>
@@ -2067,7 +2085,7 @@
               <w:lang w:eastAsia="es-ES"/>
             </w:rPr>
           </w:pPr>
-          <w:hyperlink w:anchor="_Toc194228920" w:history="1">
+          <w:hyperlink w:anchor="_Toc194233647" w:history="1">
             <w:r>
               <w:rPr>
                 <w:rStyle w:val="Hipervnculo"/>
@@ -2115,7 +2133,7 @@
                 <w:noProof/>
                 <w:webHidden/>
               </w:rPr>
-              <w:instrText xml:space="preserve"> PAGEREF _Toc194228920 \h </w:instrText>
+              <w:instrText xml:space="preserve"> PAGEREF _Toc194233647 \h </w:instrText>
             </w:r>
             <w:r>
               <w:rPr>
@@ -2135,7 +2153,7 @@
                 <w:noProof/>
                 <w:webHidden/>
               </w:rPr>
-              <w:t>38</w:t>
+              <w:t>48</w:t>
             </w:r>
             <w:r>
               <w:rPr>
@@ -2161,7 +2179,7 @@
               <w:lang w:eastAsia="es-ES"/>
             </w:rPr>
           </w:pPr>
-          <w:hyperlink w:anchor="_Toc194228921" w:history="1">
+          <w:hyperlink w:anchor="_Toc194233648" w:history="1">
             <w:r>
               <w:rPr>
                 <w:rStyle w:val="Hipervnculo"/>
@@ -2209,7 +2227,7 @@
                 <w:noProof/>
                 <w:webHidden/>
               </w:rPr>
-              <w:instrText xml:space="preserve"> PAGEREF _Toc194228921 \h </w:instrText>
+              <w:instrText xml:space="preserve"> PAGEREF _Toc194233648 \h </w:instrText>
             </w:r>
             <w:r>
               <w:rPr>
@@ -2229,7 +2247,7 @@
                 <w:noProof/>
                 <w:webHidden/>
               </w:rPr>
-              <w:t>38</w:t>
+              <w:t>48</w:t>
             </w:r>
             <w:r>
               <w:rPr>
@@ -2255,7 +2273,7 @@
               <w:lang w:eastAsia="es-ES"/>
             </w:rPr>
           </w:pPr>
-          <w:hyperlink w:anchor="_Toc194228922" w:history="1">
+          <w:hyperlink w:anchor="_Toc194233649" w:history="1">
             <w:r>
               <w:rPr>
                 <w:rStyle w:val="Hipervnculo"/>
@@ -2303,7 +2321,7 @@
                 <w:noProof/>
                 <w:webHidden/>
               </w:rPr>
-              <w:instrText xml:space="preserve"> PAGEREF _Toc194228922 \h </w:instrText>
+              <w:instrText xml:space="preserve"> PAGEREF _Toc194233649 \h </w:instrText>
             </w:r>
             <w:r>
               <w:rPr>
@@ -2323,7 +2341,7 @@
                 <w:noProof/>
                 <w:webHidden/>
               </w:rPr>
-              <w:t>39</w:t>
+              <w:t>49</w:t>
             </w:r>
             <w:r>
               <w:rPr>
@@ -2349,7 +2367,7 @@
               <w:lang w:eastAsia="es-ES"/>
             </w:rPr>
           </w:pPr>
-          <w:hyperlink w:anchor="_Toc194228923" w:history="1">
+          <w:hyperlink w:anchor="_Toc194233650" w:history="1">
             <w:r>
               <w:rPr>
                 <w:rStyle w:val="Hipervnculo"/>
@@ -2397,7 +2415,7 @@
                 <w:noProof/>
                 <w:webHidden/>
               </w:rPr>
-              <w:instrText xml:space="preserve"> PAGEREF _Toc194228923 \h </w:instrText>
+              <w:instrText xml:space="preserve"> PAGEREF _Toc194233650 \h </w:instrText>
             </w:r>
             <w:r>
               <w:rPr>
@@ -2417,7 +2435,7 @@
                 <w:noProof/>
                 <w:webHidden/>
               </w:rPr>
-              <w:t>39</w:t>
+              <w:t>49</w:t>
             </w:r>
             <w:r>
               <w:rPr>
@@ -2443,7 +2461,7 @@
               <w:lang w:eastAsia="es-ES"/>
             </w:rPr>
           </w:pPr>
-          <w:hyperlink w:anchor="_Toc194228924" w:history="1">
+          <w:hyperlink w:anchor="_Toc194233651" w:history="1">
             <w:r>
               <w:rPr>
                 <w:rStyle w:val="Hipervnculo"/>
@@ -2491,7 +2509,7 @@
                 <w:noProof/>
                 <w:webHidden/>
               </w:rPr>
-              <w:instrText xml:space="preserve"> PAGEREF _Toc194228924 \h </w:instrText>
+              <w:instrText xml:space="preserve"> PAGEREF _Toc194233651 \h </w:instrText>
             </w:r>
             <w:r>
               <w:rPr>
@@ -2511,7 +2529,7 @@
                 <w:noProof/>
                 <w:webHidden/>
               </w:rPr>
-              <w:t>40</w:t>
+              <w:t>50</w:t>
             </w:r>
             <w:r>
               <w:rPr>
@@ -2537,7 +2555,7 @@
               <w:lang w:eastAsia="es-ES"/>
             </w:rPr>
           </w:pPr>
-          <w:hyperlink w:anchor="_Toc194228925" w:history="1">
+          <w:hyperlink w:anchor="_Toc194233652" w:history="1">
             <w:r>
               <w:rPr>
                 <w:rStyle w:val="Hipervnculo"/>
@@ -2564,7 +2582,25 @@
                 <w:bCs/>
                 <w:noProof/>
               </w:rPr>
-              <w:t>Socket.IO</w:t>
+              <w:t>Sock</w:t>
+            </w:r>
+            <w:r>
+              <w:rPr>
+                <w:rStyle w:val="Hipervnculo"/>
+                <w:b/>
+                <w:bCs/>
+                <w:noProof/>
+              </w:rPr>
+              <w:t>e</w:t>
+            </w:r>
+            <w:r>
+              <w:rPr>
+                <w:rStyle w:val="Hipervnculo"/>
+                <w:b/>
+                <w:bCs/>
+                <w:noProof/>
+              </w:rPr>
+              <w:t>t.IO</w:t>
             </w:r>
             <w:r>
               <w:rPr>
@@ -2585,7 +2621,7 @@
                 <w:noProof/>
                 <w:webHidden/>
               </w:rPr>
-              <w:instrText xml:space="preserve"> PAGEREF _Toc194228925 \h </w:instrText>
+              <w:instrText xml:space="preserve"> PAGEREF _Toc194233652 \h </w:instrText>
             </w:r>
             <w:r>
               <w:rPr>
@@ -2605,7 +2641,7 @@
                 <w:noProof/>
                 <w:webHidden/>
               </w:rPr>
-              <w:t>40</w:t>
+              <w:t>50</w:t>
             </w:r>
             <w:r>
               <w:rPr>
@@ -2631,7 +2667,7 @@
               <w:lang w:eastAsia="es-ES"/>
             </w:rPr>
           </w:pPr>
-          <w:hyperlink w:anchor="_Toc194228926" w:history="1">
+          <w:hyperlink w:anchor="_Toc194233653" w:history="1">
             <w:r>
               <w:rPr>
                 <w:rStyle w:val="Hipervnculo"/>
@@ -2679,7 +2715,7 @@
                 <w:noProof/>
                 <w:webHidden/>
               </w:rPr>
-              <w:instrText xml:space="preserve"> PAGEREF _Toc194228926 \h </w:instrText>
+              <w:instrText xml:space="preserve"> PAGEREF _Toc194233653 \h </w:instrText>
             </w:r>
             <w:r>
               <w:rPr>
@@ -2699,7 +2735,7 @@
                 <w:noProof/>
                 <w:webHidden/>
               </w:rPr>
-              <w:t>50</w:t>
+              <w:t>60</w:t>
             </w:r>
             <w:r>
               <w:rPr>
@@ -2725,7 +2761,7 @@
               <w:lang w:eastAsia="es-ES"/>
             </w:rPr>
           </w:pPr>
-          <w:hyperlink w:anchor="_Toc194228927" w:history="1">
+          <w:hyperlink w:anchor="_Toc194233654" w:history="1">
             <w:r>
               <w:rPr>
                 <w:rStyle w:val="Hipervnculo"/>
@@ -2773,7 +2809,7 @@
                 <w:noProof/>
                 <w:webHidden/>
               </w:rPr>
-              <w:instrText xml:space="preserve"> PAGEREF _Toc194228927 \h </w:instrText>
+              <w:instrText xml:space="preserve"> PAGEREF _Toc194233654 \h </w:instrText>
             </w:r>
             <w:r>
               <w:rPr>
@@ -2793,7 +2829,7 @@
                 <w:noProof/>
                 <w:webHidden/>
               </w:rPr>
-              <w:t>51</w:t>
+              <w:t>61</w:t>
             </w:r>
             <w:r>
               <w:rPr>
@@ -2819,7 +2855,7 @@
               <w:lang w:eastAsia="es-ES"/>
             </w:rPr>
           </w:pPr>
-          <w:hyperlink w:anchor="_Toc194228928" w:history="1">
+          <w:hyperlink w:anchor="_Toc194233655" w:history="1">
             <w:r>
               <w:rPr>
                 <w:rStyle w:val="Hipervnculo"/>
@@ -2867,7 +2903,7 @@
                 <w:noProof/>
                 <w:webHidden/>
               </w:rPr>
-              <w:instrText xml:space="preserve"> PAGEREF _Toc194228928 \h </w:instrText>
+              <w:instrText xml:space="preserve"> PAGEREF _Toc194233655 \h </w:instrText>
             </w:r>
             <w:r>
               <w:rPr>
@@ -2887,7 +2923,7 @@
                 <w:noProof/>
                 <w:webHidden/>
               </w:rPr>
-              <w:t>52</w:t>
+              <w:t>62</w:t>
             </w:r>
             <w:r>
               <w:rPr>
@@ -2900,7 +2936,7 @@
         </w:p>
         <w:p>
           <w:pPr>
-            <w:spacing w:line="360" w:lineRule="auto"/>
+            <w:spacing w:line="276" w:lineRule="auto"/>
           </w:pPr>
           <w:r>
             <w:rPr>
@@ -2937,7 +2973,7 @@
         </w:rPr>
       </w:pPr>
       <w:hyperlink w:anchor="Indice" w:history="1">
-        <w:bookmarkStart w:id="1" w:name="_Toc194228901"/>
+        <w:bookmarkStart w:id="1" w:name="_Toc194233628"/>
         <w:r>
           <w:rPr>
             <w:rStyle w:val="Hipervnculo"/>
@@ -3168,7 +3204,7 @@
         </w:rPr>
       </w:pPr>
       <w:hyperlink w:anchor="Indice" w:history="1">
-        <w:bookmarkStart w:id="2" w:name="_Toc194228902"/>
+        <w:bookmarkStart w:id="2" w:name="_Toc194233629"/>
         <w:r>
           <w:rPr>
             <w:rStyle w:val="Hipervnculo"/>
@@ -3312,7 +3348,8 @@
         </w:rPr>
         <w:fldChar w:fldCharType="separate"/>
       </w:r>
-      <w:bookmarkStart w:id="4" w:name="_Toc194228903"/>
+      <w:bookmarkStart w:id="4" w:name="_Toc194233630"/>
+      <w:proofErr w:type="spellStart"/>
       <w:r>
         <w:rPr>
           <w:rStyle w:val="Hipervnculo"/>
@@ -3344,19 +3381,9 @@
           <w:sz w:val="32"/>
           <w:szCs w:val="32"/>
         </w:rPr>
-        <w:t>f</w:t>
-      </w:r>
-      <w:r>
-        <w:rPr>
-          <w:rStyle w:val="Hipervnculo"/>
-          <w:b/>
-          <w:bCs/>
-          <w:color w:val="auto"/>
-          <w:sz w:val="32"/>
-          <w:szCs w:val="32"/>
-        </w:rPr>
-        <w:t>e</w:t>
-      </w:r>
+        <w:t>fe</w:t>
+      </w:r>
+      <w:proofErr w:type="spellEnd"/>
       <w:r>
         <w:rPr>
           <w:rStyle w:val="Hipervnculo"/>
@@ -3369,6 +3396,7 @@
         </w:rPr>
         <w:t xml:space="preserve"> </w:t>
       </w:r>
+      <w:proofErr w:type="spellStart"/>
       <w:r>
         <w:rPr>
           <w:rStyle w:val="Hipervnculo"/>
@@ -3379,57 +3407,10 @@
           <w:szCs w:val="32"/>
           <w:u w:val="none"/>
         </w:rPr>
-        <w:t>C</w:t>
-      </w:r>
-      <w:r>
-        <w:rPr>
-          <w:rStyle w:val="Hipervnculo"/>
-          <w:b/>
-          <w:bCs/>
-          <w:color w:val="auto"/>
-          <w:sz w:val="32"/>
-          <w:szCs w:val="32"/>
-          <w:u w:val="none"/>
-        </w:rPr>
-        <w:t>y</w:t>
-      </w:r>
-      <w:r>
-        <w:rPr>
-          <w:rStyle w:val="Hipervnculo"/>
-          <w:b/>
-          <w:bCs/>
-          <w:color w:val="auto"/>
-          <w:sz w:val="32"/>
-          <w:szCs w:val="32"/>
-          <w:u w:val="none"/>
-        </w:rPr>
-        <w:t>c</w:t>
-      </w:r>
-      <w:r>
-        <w:rPr>
-          <w:rStyle w:val="Hipervnculo"/>
-          <w:b/>
-          <w:bCs/>
-          <w:color w:val="auto"/>
-          <w:sz w:val="32"/>
-          <w:szCs w:val="32"/>
-          <w:u w:val="none"/>
-        </w:rPr>
-        <w:t>l</w:t>
-      </w:r>
-      <w:r>
-        <w:rPr>
-          <w:rStyle w:val="Hipervnculo"/>
-          <w:b/>
-          <w:bCs/>
-          <w:color w:val="auto"/>
-          <w:sz w:val="32"/>
-          <w:szCs w:val="32"/>
-          <w:u w:val="none"/>
-        </w:rPr>
-        <w:t>e</w:t>
+        <w:t>Cycle</w:t>
       </w:r>
       <w:bookmarkEnd w:id="4"/>
+      <w:proofErr w:type="spellEnd"/>
       <w:r>
         <w:rPr>
           <w:b/>
@@ -3458,7 +3439,7 @@
         </w:rPr>
       </w:pPr>
       <w:bookmarkStart w:id="5" w:name="Analisis"/>
-      <w:bookmarkStart w:id="6" w:name="_Toc194228904"/>
+      <w:bookmarkStart w:id="6" w:name="_Toc194233631"/>
       <w:r>
         <w:rPr>
           <w:b/>
@@ -3485,7 +3466,7 @@
           <w:bCs/>
         </w:rPr>
       </w:pPr>
-      <w:bookmarkStart w:id="7" w:name="_Toc194228905"/>
+      <w:bookmarkStart w:id="7" w:name="_Toc194233632"/>
       <w:r>
         <w:rPr>
           <w:b/>
@@ -3660,6 +3641,7 @@
     </w:p>
     <w:p>
       <w:pPr>
+        <w:spacing w:line="360" w:lineRule="auto"/>
         <w:rPr>
           <w:b/>
           <w:bCs/>
@@ -3688,7 +3670,7 @@
         </w:rPr>
       </w:pPr>
       <w:hyperlink w:anchor="Analisis" w:history="1">
-        <w:bookmarkStart w:id="8" w:name="_Toc194228906"/>
+        <w:bookmarkStart w:id="8" w:name="_Toc194233633"/>
         <w:r>
           <w:rPr>
             <w:rStyle w:val="Hipervnculo"/>
@@ -3697,17 +3679,7 @@
             <w:color w:val="auto"/>
             <w:u w:val="none"/>
           </w:rPr>
-          <w:t>Moc</w:t>
-        </w:r>
-        <w:r>
-          <w:rPr>
-            <w:rStyle w:val="Hipervnculo"/>
-            <w:b/>
-            <w:bCs/>
-            <w:color w:val="auto"/>
-            <w:u w:val="none"/>
-          </w:rPr>
-          <w:t>k</w:t>
+          <w:t>Mock</w:t>
         </w:r>
         <w:r>
           <w:rPr>
@@ -3897,6 +3869,7 @@
     </w:p>
     <w:p>
       <w:pPr>
+        <w:spacing w:line="360" w:lineRule="auto"/>
         <w:rPr>
           <w:b/>
           <w:bCs/>
@@ -4013,6 +3986,7 @@
     </w:p>
     <w:p>
       <w:pPr>
+        <w:spacing w:line="360" w:lineRule="auto"/>
         <w:rPr>
           <w:u w:val="single"/>
         </w:rPr>
@@ -4093,6 +4067,7 @@
     </w:p>
     <w:p>
       <w:pPr>
+        <w:spacing w:line="360" w:lineRule="auto"/>
         <w:rPr>
           <w:b/>
           <w:bCs/>
@@ -4283,6 +4258,9 @@
       </w:r>
     </w:p>
     <w:p>
+      <w:pPr>
+        <w:spacing w:line="360" w:lineRule="auto"/>
+      </w:pPr>
       <w:r>
         <w:br w:type="page"/>
       </w:r>
@@ -4342,6 +4320,9 @@
       </w:r>
     </w:p>
     <w:p>
+      <w:pPr>
+        <w:spacing w:line="360" w:lineRule="auto"/>
+      </w:pPr>
       <w:r>
         <w:rPr>
           <w:noProof/>
@@ -4390,6 +4371,9 @@
       </w:r>
     </w:p>
     <w:p>
+      <w:pPr>
+        <w:spacing w:line="360" w:lineRule="auto"/>
+      </w:pPr>
       <w:r>
         <w:br w:type="page"/>
       </w:r>
@@ -4499,26 +4483,105 @@
         </w:drawing>
       </w:r>
     </w:p>
-    <w:p/>
-    <w:p/>
-    <w:p/>
-    <w:p/>
-    <w:p/>
-    <w:p/>
-    <w:p/>
-    <w:p/>
-    <w:p/>
-    <w:p/>
-    <w:p/>
-    <w:p/>
-    <w:p/>
-    <w:p/>
-    <w:p/>
-    <w:p/>
-    <w:p/>
-    <w:p/>
-    <w:p/>
-    <w:p>
+    <w:p>
+      <w:pPr>
+        <w:spacing w:line="360" w:lineRule="auto"/>
+      </w:pPr>
+    </w:p>
+    <w:p>
+      <w:pPr>
+        <w:spacing w:line="360" w:lineRule="auto"/>
+      </w:pPr>
+    </w:p>
+    <w:p>
+      <w:pPr>
+        <w:spacing w:line="360" w:lineRule="auto"/>
+      </w:pPr>
+    </w:p>
+    <w:p>
+      <w:pPr>
+        <w:spacing w:line="360" w:lineRule="auto"/>
+      </w:pPr>
+    </w:p>
+    <w:p>
+      <w:pPr>
+        <w:spacing w:line="360" w:lineRule="auto"/>
+      </w:pPr>
+    </w:p>
+    <w:p>
+      <w:pPr>
+        <w:spacing w:line="360" w:lineRule="auto"/>
+      </w:pPr>
+    </w:p>
+    <w:p>
+      <w:pPr>
+        <w:spacing w:line="360" w:lineRule="auto"/>
+      </w:pPr>
+    </w:p>
+    <w:p>
+      <w:pPr>
+        <w:spacing w:line="360" w:lineRule="auto"/>
+      </w:pPr>
+    </w:p>
+    <w:p>
+      <w:pPr>
+        <w:spacing w:line="360" w:lineRule="auto"/>
+      </w:pPr>
+    </w:p>
+    <w:p>
+      <w:pPr>
+        <w:spacing w:line="360" w:lineRule="auto"/>
+      </w:pPr>
+    </w:p>
+    <w:p>
+      <w:pPr>
+        <w:spacing w:line="360" w:lineRule="auto"/>
+      </w:pPr>
+    </w:p>
+    <w:p>
+      <w:pPr>
+        <w:spacing w:line="360" w:lineRule="auto"/>
+      </w:pPr>
+    </w:p>
+    <w:p>
+      <w:pPr>
+        <w:spacing w:line="360" w:lineRule="auto"/>
+      </w:pPr>
+    </w:p>
+    <w:p>
+      <w:pPr>
+        <w:spacing w:line="360" w:lineRule="auto"/>
+      </w:pPr>
+    </w:p>
+    <w:p>
+      <w:pPr>
+        <w:spacing w:line="360" w:lineRule="auto"/>
+      </w:pPr>
+    </w:p>
+    <w:p>
+      <w:pPr>
+        <w:spacing w:line="360" w:lineRule="auto"/>
+      </w:pPr>
+    </w:p>
+    <w:p>
+      <w:pPr>
+        <w:spacing w:line="360" w:lineRule="auto"/>
+      </w:pPr>
+    </w:p>
+    <w:p>
+      <w:pPr>
+        <w:spacing w:line="360" w:lineRule="auto"/>
+      </w:pPr>
+    </w:p>
+    <w:p>
+      <w:pPr>
+        <w:spacing w:line="360" w:lineRule="auto"/>
+      </w:pPr>
+    </w:p>
+    <w:p>
+      <w:pPr>
+        <w:spacing w:line="360" w:lineRule="auto"/>
+      </w:pPr>
       <w:r>
         <w:rPr>
           <w:i/>
@@ -4637,7 +4700,7 @@
         </w:rPr>
         <w:fldChar w:fldCharType="separate"/>
       </w:r>
-      <w:bookmarkStart w:id="10" w:name="_Toc194228907"/>
+      <w:bookmarkStart w:id="10" w:name="_Toc194233634"/>
       <w:r>
         <w:rPr>
           <w:rStyle w:val="Hipervnculo"/>
@@ -4648,55 +4711,7 @@
           <w:szCs w:val="28"/>
           <w:u w:val="none"/>
         </w:rPr>
-        <w:t>D</w:t>
-      </w:r>
-      <w:r>
-        <w:rPr>
-          <w:rStyle w:val="Hipervnculo"/>
-          <w:b/>
-          <w:bCs/>
-          <w:color w:val="auto"/>
-          <w:sz w:val="28"/>
-          <w:szCs w:val="28"/>
-          <w:u w:val="none"/>
-        </w:rPr>
-        <w:t>i</w:t>
-      </w:r>
-      <w:r>
-        <w:rPr>
-          <w:rStyle w:val="Hipervnculo"/>
-          <w:b/>
-          <w:bCs/>
-          <w:color w:val="auto"/>
-          <w:sz w:val="28"/>
-          <w:szCs w:val="28"/>
-          <w:u w:val="none"/>
-        </w:rPr>
-        <w:t>s</w:t>
-      </w:r>
-      <w:r>
-        <w:rPr>
-          <w:rStyle w:val="Hipervnculo"/>
-          <w:b/>
-          <w:bCs/>
-          <w:color w:val="auto"/>
-          <w:sz w:val="28"/>
-          <w:szCs w:val="28"/>
-          <w:u w:val="none"/>
-        </w:rPr>
-        <w:t>e</w:t>
-      </w:r>
-      <w:r>
-        <w:rPr>
-          <w:rStyle w:val="Hipervnculo"/>
-          <w:b/>
-          <w:bCs/>
-          <w:color w:val="auto"/>
-          <w:sz w:val="28"/>
-          <w:szCs w:val="28"/>
-          <w:u w:val="none"/>
-        </w:rPr>
-        <w:t>ño</w:t>
+        <w:t>Diseño</w:t>
       </w:r>
       <w:bookmarkEnd w:id="10"/>
       <w:r>
@@ -4722,7 +4737,7 @@
           <w:bCs/>
         </w:rPr>
       </w:pPr>
-      <w:bookmarkStart w:id="11" w:name="_Toc194228908"/>
+      <w:bookmarkStart w:id="11" w:name="_Toc194233635"/>
       <w:r>
         <w:rPr>
           <w:b/>
@@ -4833,6 +4848,7 @@
     </w:p>
     <w:p>
       <w:pPr>
+        <w:spacing w:line="360" w:lineRule="auto"/>
         <w:rPr>
           <w:b/>
           <w:bCs/>
@@ -4861,7 +4877,7 @@
         </w:rPr>
       </w:pPr>
       <w:hyperlink w:anchor="Diseño" w:history="1">
-        <w:bookmarkStart w:id="12" w:name="_Toc194228909"/>
+        <w:bookmarkStart w:id="12" w:name="_Toc194233636"/>
         <w:r>
           <w:rPr>
             <w:rStyle w:val="Hipervnculo"/>
@@ -4919,7 +4935,7 @@
         </w:rPr>
       </w:pPr>
       <w:hyperlink w:anchor="Diseño" w:history="1">
-        <w:bookmarkStart w:id="13" w:name="_Toc194228910"/>
+        <w:bookmarkStart w:id="13" w:name="_Toc194233637"/>
         <w:r>
           <w:rPr>
             <w:rStyle w:val="Hipervnculo"/>
@@ -4999,6 +5015,9 @@
       </w:pPr>
     </w:p>
     <w:p>
+      <w:pPr>
+        <w:spacing w:line="360" w:lineRule="auto"/>
+      </w:pPr>
       <w:r>
         <w:br w:type="page"/>
       </w:r>
@@ -5040,6 +5059,9 @@
       </w:r>
     </w:p>
     <w:p>
+      <w:pPr>
+        <w:spacing w:line="360" w:lineRule="auto"/>
+      </w:pPr>
       <w:r>
         <w:rPr>
           <w:noProof/>
@@ -5087,10 +5109,19 @@
         </w:drawing>
       </w:r>
     </w:p>
-    <w:p/>
-    <w:p/>
-    <w:p>
-      <w:pPr>
+    <w:p>
+      <w:pPr>
+        <w:spacing w:line="360" w:lineRule="auto"/>
+      </w:pPr>
+    </w:p>
+    <w:p>
+      <w:pPr>
+        <w:spacing w:line="360" w:lineRule="auto"/>
+      </w:pPr>
+    </w:p>
+    <w:p>
+      <w:pPr>
+        <w:spacing w:line="360" w:lineRule="auto"/>
         <w:rPr>
           <w:b/>
           <w:bCs/>
@@ -5161,6 +5192,7 @@
     </w:p>
     <w:p>
       <w:pPr>
+        <w:spacing w:line="360" w:lineRule="auto"/>
         <w:rPr>
           <w:b/>
           <w:bCs/>
@@ -5223,22 +5255,25 @@
     </w:p>
     <w:p>
       <w:pPr>
-        <w:rPr>
-          <w:b/>
-          <w:bCs/>
-        </w:rPr>
-      </w:pPr>
-    </w:p>
-    <w:p>
-      <w:pPr>
-        <w:rPr>
-          <w:b/>
-          <w:bCs/>
-        </w:rPr>
-      </w:pPr>
-    </w:p>
-    <w:p>
-      <w:pPr>
+        <w:spacing w:line="360" w:lineRule="auto"/>
+        <w:rPr>
+          <w:b/>
+          <w:bCs/>
+        </w:rPr>
+      </w:pPr>
+    </w:p>
+    <w:p>
+      <w:pPr>
+        <w:spacing w:line="360" w:lineRule="auto"/>
+        <w:rPr>
+          <w:b/>
+          <w:bCs/>
+        </w:rPr>
+      </w:pPr>
+    </w:p>
+    <w:p>
+      <w:pPr>
+        <w:spacing w:line="360" w:lineRule="auto"/>
         <w:rPr>
           <w:b/>
           <w:bCs/>
@@ -5275,6 +5310,7 @@
     </w:p>
     <w:p>
       <w:pPr>
+        <w:spacing w:line="360" w:lineRule="auto"/>
         <w:rPr>
           <w:b/>
           <w:bCs/>
@@ -5328,10 +5364,14 @@
       </w:r>
     </w:p>
     <w:p>
+      <w:pPr>
+        <w:spacing w:line="360" w:lineRule="auto"/>
+      </w:pPr>
       <w:r>
         <w:rPr>
           <w:noProof/>
         </w:rPr>
+        <w:lastRenderedPageBreak/>
         <w:drawing>
           <wp:inline distT="0" distB="0" distL="0" distR="0" wp14:anchorId="24246DBD" wp14:editId="6EFB9898">
             <wp:extent cx="5400040" cy="2738755"/>
@@ -5379,6 +5419,9 @@
       </w:r>
     </w:p>
     <w:p>
+      <w:pPr>
+        <w:spacing w:line="360" w:lineRule="auto"/>
+      </w:pPr>
       <w:r>
         <w:rPr>
           <w:noProof/>
@@ -5428,6 +5471,9 @@
       </w:r>
     </w:p>
     <w:p>
+      <w:pPr>
+        <w:spacing w:line="360" w:lineRule="auto"/>
+      </w:pPr>
       <w:r>
         <w:rPr>
           <w:noProof/>
@@ -5476,6 +5522,9 @@
       </w:r>
     </w:p>
     <w:p>
+      <w:pPr>
+        <w:spacing w:line="360" w:lineRule="auto"/>
+      </w:pPr>
       <w:r>
         <w:rPr>
           <w:noProof/>
@@ -5524,10 +5573,14 @@
       </w:r>
     </w:p>
     <w:p>
+      <w:pPr>
+        <w:spacing w:line="360" w:lineRule="auto"/>
+      </w:pPr>
       <w:r>
         <w:rPr>
           <w:noProof/>
         </w:rPr>
+        <w:lastRenderedPageBreak/>
         <w:drawing>
           <wp:inline distT="0" distB="0" distL="0" distR="0" wp14:anchorId="0D9C88E5" wp14:editId="1317A6A0">
             <wp:extent cx="5282045" cy="2654065"/>
@@ -5575,6 +5628,9 @@
       </w:r>
     </w:p>
     <w:p>
+      <w:pPr>
+        <w:spacing w:line="360" w:lineRule="auto"/>
+      </w:pPr>
       <w:r>
         <w:rPr>
           <w:noProof/>
@@ -5624,6 +5680,9 @@
       </w:r>
     </w:p>
     <w:p>
+      <w:pPr>
+        <w:spacing w:line="360" w:lineRule="auto"/>
+      </w:pPr>
       <w:r>
         <w:rPr>
           <w:noProof/>
@@ -5671,14 +5730,22 @@
         </w:drawing>
       </w:r>
     </w:p>
-    <w:p/>
-    <w:p>
+    <w:p>
+      <w:pPr>
+        <w:spacing w:line="360" w:lineRule="auto"/>
+      </w:pPr>
+    </w:p>
+    <w:p>
+      <w:pPr>
+        <w:spacing w:line="360" w:lineRule="auto"/>
+      </w:pPr>
       <w:r>
         <w:br w:type="page"/>
       </w:r>
     </w:p>
     <w:p>
       <w:pPr>
+        <w:spacing w:line="360" w:lineRule="auto"/>
         <w:rPr>
           <w:b/>
           <w:bCs/>
@@ -5708,6 +5775,9 @@
       </w:r>
     </w:p>
     <w:p>
+      <w:pPr>
+        <w:spacing w:line="360" w:lineRule="auto"/>
+      </w:pPr>
       <w:r>
         <w:t>Este lo podemos marcar como hito principal de la aplicación, pues tras meses de mucho trabajo por fin vemos un producto “quasi” terminado de la app.</w:t>
       </w:r>
@@ -5725,9 +5795,14 @@
         <w:t>para recibir cierto feedback e ir concretando últimos detalles de visualización.</w:t>
       </w:r>
     </w:p>
-    <w:p/>
-    <w:p>
-      <w:pPr>
+    <w:p>
+      <w:pPr>
+        <w:spacing w:line="360" w:lineRule="auto"/>
+      </w:pPr>
+    </w:p>
+    <w:p>
+      <w:pPr>
+        <w:spacing w:line="360" w:lineRule="auto"/>
         <w:rPr>
           <w:b/>
           <w:bCs/>
@@ -5742,6 +5817,9 @@
       </w:r>
     </w:p>
     <w:p>
+      <w:pPr>
+        <w:spacing w:line="360" w:lineRule="auto"/>
+      </w:pPr>
       <w:r>
         <w:rPr>
           <w:noProof/>
@@ -5818,14 +5896,22 @@
         <w:t>n no tienes cuenta, puedes crearte una.</w:t>
       </w:r>
     </w:p>
-    <w:p/>
-    <w:p>
+    <w:p>
+      <w:pPr>
+        <w:spacing w:line="360" w:lineRule="auto"/>
+      </w:pPr>
+    </w:p>
+    <w:p>
+      <w:pPr>
+        <w:spacing w:line="360" w:lineRule="auto"/>
+      </w:pPr>
       <w:r>
         <w:br w:type="page"/>
       </w:r>
     </w:p>
     <w:p>
       <w:pPr>
+        <w:spacing w:line="360" w:lineRule="auto"/>
         <w:rPr>
           <w:b/>
           <w:bCs/>
@@ -5848,6 +5934,9 @@
       </w:r>
     </w:p>
     <w:p>
+      <w:pPr>
+        <w:spacing w:line="360" w:lineRule="auto"/>
+      </w:pPr>
       <w:r>
         <w:t>El checkin está estructurado en 3 fases:</w:t>
       </w:r>
@@ -5859,6 +5948,7 @@
           <w:ilvl w:val="0"/>
           <w:numId w:val="2"/>
         </w:numPr>
+        <w:spacing w:line="360" w:lineRule="auto"/>
       </w:pPr>
       <w:r>
         <w:t>Introducción de credenciales (EMAIL y PASSWORD).</w:t>
@@ -5871,6 +5961,7 @@
           <w:ilvl w:val="0"/>
           <w:numId w:val="2"/>
         </w:numPr>
+        <w:spacing w:line="360" w:lineRule="auto"/>
       </w:pPr>
       <w:r>
         <w:t>Verificar email (NÚMERO DE 4 CIFRAS que el usuario recibe en su correo).</w:t>
@@ -5883,6 +5974,7 @@
           <w:ilvl w:val="0"/>
           <w:numId w:val="2"/>
         </w:numPr>
+        <w:spacing w:line="360" w:lineRule="auto"/>
       </w:pPr>
       <w:r>
         <w:t>Introducción de un NICK (para preservar el anonimato).</w:t>
@@ -5892,12 +5984,15 @@
       </w:r>
     </w:p>
     <w:p>
+      <w:pPr>
+        <w:spacing w:line="360" w:lineRule="auto"/>
+      </w:pPr>
       <w:r>
         <w:rPr>
           <w:noProof/>
         </w:rPr>
         <w:drawing>
-          <wp:anchor distT="0" distB="0" distL="114300" distR="114300" simplePos="0" relativeHeight="251674624" behindDoc="0" locked="0" layoutInCell="1" allowOverlap="1" wp14:anchorId="29190518" wp14:editId="17986229">
+          <wp:anchor distT="0" distB="0" distL="114300" distR="114300" simplePos="0" relativeHeight="251674624" behindDoc="0" locked="0" layoutInCell="1" allowOverlap="1" wp14:anchorId="29190518" wp14:editId="37240DEB">
             <wp:simplePos x="0" y="0"/>
             <wp:positionH relativeFrom="column">
               <wp:posOffset>0</wp:posOffset>
@@ -5961,14 +6056,16 @@
     </w:p>
     <w:p>
       <w:pPr>
-        <w:rPr>
-          <w:b/>
-          <w:bCs/>
-        </w:rPr>
-      </w:pPr>
-    </w:p>
-    <w:p>
-      <w:pPr>
+        <w:spacing w:line="360" w:lineRule="auto"/>
+        <w:rPr>
+          <w:b/>
+          <w:bCs/>
+        </w:rPr>
+      </w:pPr>
+    </w:p>
+    <w:p>
+      <w:pPr>
+        <w:spacing w:line="360" w:lineRule="auto"/>
         <w:rPr>
           <w:b/>
           <w:bCs/>
@@ -5983,11 +6080,17 @@
       </w:r>
     </w:p>
     <w:p>
+      <w:pPr>
+        <w:spacing w:line="360" w:lineRule="auto"/>
+      </w:pPr>
       <w:r>
         <w:t>La empresa de diseño gráfico cobraba por unidad de pantallas diseñadas, así que se tomó la decisión de no diseñar el login porque suponía un coste innecesario al tratarse de pantallas tan similares a las del checkin.</w:t>
       </w:r>
     </w:p>
     <w:p>
+      <w:pPr>
+        <w:spacing w:line="360" w:lineRule="auto"/>
+      </w:pPr>
       <w:r>
         <w:t>A fin de cuentas, el mock</w:t>
       </w:r>
@@ -6000,6 +6103,7 @@
     </w:p>
     <w:p>
       <w:pPr>
+        <w:spacing w:line="360" w:lineRule="auto"/>
         <w:rPr>
           <w:b/>
           <w:bCs/>
@@ -6015,6 +6119,7 @@
     </w:p>
     <w:p>
       <w:pPr>
+        <w:spacing w:line="360" w:lineRule="auto"/>
         <w:rPr>
           <w:b/>
           <w:bCs/>
@@ -6030,6 +6135,9 @@
       </w:r>
     </w:p>
     <w:p>
+      <w:pPr>
+        <w:spacing w:line="360" w:lineRule="auto"/>
+      </w:pPr>
       <w:r>
         <w:t>El usuario una vez</w:t>
       </w:r>
@@ -6041,8 +6149,15 @@
         <w:t>Tal y como se puede apreciar en la imagen la idea inicial era país, ciudad y código postal, pero se decidió a posteriori modificar estas opciones.</w:t>
       </w:r>
     </w:p>
-    <w:p/>
-    <w:p>
+    <w:p>
+      <w:pPr>
+        <w:spacing w:line="360" w:lineRule="auto"/>
+      </w:pPr>
+    </w:p>
+    <w:p>
+      <w:pPr>
+        <w:spacing w:line="360" w:lineRule="auto"/>
+      </w:pPr>
       <w:r>
         <w:t>La pantalla de List muestra un listado con todos los anunciantes (vendedores) de bitcoins, que se pueden filtrar por distancia. No tiene ningún sentido ver a vendedores de Japón si se está en España.</w:t>
       </w:r>
@@ -6074,12 +6189,20 @@
         <w:t>Este footer ha sido modificado a última hora con una opción más: ads, donde se puede ver el listado de anuncios del propio usuario</w:t>
       </w:r>
     </w:p>
-    <w:p/>
-    <w:p>
+    <w:p>
+      <w:pPr>
+        <w:spacing w:line="360" w:lineRule="auto"/>
+      </w:pPr>
+    </w:p>
+    <w:p>
+      <w:pPr>
+        <w:spacing w:line="360" w:lineRule="auto"/>
+      </w:pPr>
       <w:r>
         <w:rPr>
           <w:noProof/>
         </w:rPr>
+        <w:lastRenderedPageBreak/>
         <w:drawing>
           <wp:anchor distT="0" distB="0" distL="114300" distR="114300" simplePos="0" relativeHeight="251675648" behindDoc="0" locked="0" layoutInCell="1" allowOverlap="1" wp14:anchorId="45C14FFD" wp14:editId="4C5E8875">
             <wp:simplePos x="0" y="0"/>
@@ -6147,12 +6270,16 @@
       </w:r>
     </w:p>
     <w:p>
+      <w:pPr>
+        <w:spacing w:line="360" w:lineRule="auto"/>
+      </w:pPr>
       <w:r>
         <w:br w:type="page"/>
       </w:r>
     </w:p>
     <w:p>
       <w:pPr>
+        <w:spacing w:line="360" w:lineRule="auto"/>
         <w:rPr>
           <w:b/>
           <w:bCs/>
@@ -6168,17 +6295,30 @@
       </w:r>
     </w:p>
     <w:p>
+      <w:pPr>
+        <w:spacing w:line="360" w:lineRule="auto"/>
+      </w:pPr>
       <w:r>
         <w:t>Tal y como se ha comentado, los usuarios pueden comenzar un chat con otro usuario con tan solo hacer click sobre cualquiera de los anunciantes que se visualizan en el panel general.</w:t>
       </w:r>
     </w:p>
     <w:p>
+      <w:pPr>
+        <w:spacing w:line="360" w:lineRule="auto"/>
+      </w:pPr>
       <w:r>
         <w:t>Si desean volver a ver todos sus chats tan solo tienen que presionar sobre el botón CHAT que se encuentra en el footer.</w:t>
       </w:r>
     </w:p>
-    <w:p/>
-    <w:p>
+    <w:p>
+      <w:pPr>
+        <w:spacing w:line="360" w:lineRule="auto"/>
+      </w:pPr>
+    </w:p>
+    <w:p>
+      <w:pPr>
+        <w:spacing w:line="360" w:lineRule="auto"/>
+      </w:pPr>
       <w:r>
         <w:rPr>
           <w:noProof/>
@@ -6247,12 +6387,16 @@
       </w:r>
     </w:p>
     <w:p>
+      <w:pPr>
+        <w:spacing w:line="360" w:lineRule="auto"/>
+      </w:pPr>
       <w:r>
         <w:br w:type="page"/>
       </w:r>
     </w:p>
     <w:p>
       <w:pPr>
+        <w:spacing w:line="360" w:lineRule="auto"/>
         <w:rPr>
           <w:b/>
           <w:bCs/>
@@ -6268,6 +6412,9 @@
       </w:r>
     </w:p>
     <w:p>
+      <w:pPr>
+        <w:spacing w:line="360" w:lineRule="auto"/>
+      </w:pPr>
       <w:r>
         <w:t>Los usuarios pueden vender sus bitcoins creando un anuncio para ello en la sección de ads.</w:t>
       </w:r>
@@ -6277,6 +6424,9 @@
       </w:r>
     </w:p>
     <w:p>
+      <w:pPr>
+        <w:spacing w:line="360" w:lineRule="auto"/>
+      </w:pPr>
       <w:r>
         <w:rPr>
           <w:noProof/>
@@ -6345,11 +6495,17 @@
       </w:r>
     </w:p>
     <w:p>
+      <w:pPr>
+        <w:spacing w:line="360" w:lineRule="auto"/>
+      </w:pPr>
       <w:r>
         <w:br w:type="page"/>
       </w:r>
     </w:p>
     <w:p>
+      <w:pPr>
+        <w:spacing w:line="360" w:lineRule="auto"/>
+      </w:pPr>
       <w:r>
         <w:lastRenderedPageBreak/>
         <w:t>Para que los anuncios se puedan publicar deben contener saldo</w:t>
@@ -6358,13 +6514,23 @@
         <w:t>, así que deberán enviar la cantidad correspondiente de bitcoin a la dirección generada para ese anuncio concreto.</w:t>
       </w:r>
     </w:p>
-    <w:p/>
-    <w:p>
+    <w:p>
+      <w:pPr>
+        <w:spacing w:line="360" w:lineRule="auto"/>
+      </w:pPr>
+    </w:p>
+    <w:p>
+      <w:pPr>
+        <w:spacing w:line="360" w:lineRule="auto"/>
+      </w:pPr>
       <w:r>
         <w:t xml:space="preserve">Dicho anuncio también puede ser editado, aunque no todas las opciones están habilitadas. Tan solo price, country, state y city. </w:t>
       </w:r>
     </w:p>
     <w:p>
+      <w:pPr>
+        <w:spacing w:line="360" w:lineRule="auto"/>
+      </w:pPr>
       <w:r>
         <w:t xml:space="preserve">El usuario puede modificar el precio al que desea vender </w:t>
       </w:r>
@@ -6372,8 +6538,15 @@
         <w:t>y también la ubicación donde quiere realizar dicha venta, pero bajo ningún concepto puede modificar la cantidad, pues esos bitcoins ya se encuentran en la dirección asignada para el anuncio, en la blockchain de Bitcoin.</w:t>
       </w:r>
     </w:p>
-    <w:p/>
-    <w:p>
+    <w:p>
+      <w:pPr>
+        <w:spacing w:line="360" w:lineRule="auto"/>
+      </w:pPr>
+    </w:p>
+    <w:p>
+      <w:pPr>
+        <w:spacing w:line="360" w:lineRule="auto"/>
+      </w:pPr>
       <w:r>
         <w:rPr>
           <w:noProof/>
@@ -6445,12 +6618,16 @@
       </w:r>
     </w:p>
     <w:p>
+      <w:pPr>
+        <w:spacing w:line="360" w:lineRule="auto"/>
+      </w:pPr>
       <w:r>
         <w:br w:type="page"/>
       </w:r>
     </w:p>
     <w:p>
       <w:pPr>
+        <w:spacing w:line="360" w:lineRule="auto"/>
         <w:rPr>
           <w:b/>
           <w:bCs/>
@@ -6466,12 +6643,22 @@
       </w:r>
     </w:p>
     <w:p>
+      <w:pPr>
+        <w:spacing w:line="360" w:lineRule="auto"/>
+      </w:pPr>
       <w:r>
         <w:t>Una vez presionado el botón WALLET del footer se nos abre la cartera de Bitcoin que posee 3 opciones: history, receive y send.</w:t>
       </w:r>
     </w:p>
-    <w:p/>
-    <w:p>
+    <w:p>
+      <w:pPr>
+        <w:spacing w:line="360" w:lineRule="auto"/>
+      </w:pPr>
+    </w:p>
+    <w:p>
+      <w:pPr>
+        <w:spacing w:line="360" w:lineRule="auto"/>
+      </w:pPr>
       <w:r>
         <w:t xml:space="preserve">Lo primero que visualizará el usuario por defecto será el history, que muestra el historial de </w:t>
       </w:r>
@@ -6483,6 +6670,9 @@
       </w:r>
     </w:p>
     <w:p>
+      <w:pPr>
+        <w:spacing w:line="360" w:lineRule="auto"/>
+      </w:pPr>
       <w:r>
         <w:t>Si pincha sobre alguna de ellas le llevará directamente al explora</w:t>
       </w:r>
@@ -6510,8 +6700,15 @@
         <w:t xml:space="preserve"> el estado de su transacción: saldo enviado, fecha y hora de la transacción, dirección a la que se envía, número de bloques minados desde ese momento…</w:t>
       </w:r>
     </w:p>
-    <w:p/>
-    <w:p>
+    <w:p>
+      <w:pPr>
+        <w:spacing w:line="360" w:lineRule="auto"/>
+      </w:pPr>
+    </w:p>
+    <w:p>
+      <w:pPr>
+        <w:spacing w:line="360" w:lineRule="auto"/>
+      </w:pPr>
       <w:r>
         <w:rPr>
           <w:noProof/>
@@ -6580,11 +6777,18 @@
       </w:r>
     </w:p>
     <w:p>
-      <w:r>
+      <w:pPr>
+        <w:spacing w:line="360" w:lineRule="auto"/>
+      </w:pPr>
+      <w:r>
+        <w:lastRenderedPageBreak/>
         <w:br w:type="page"/>
       </w:r>
     </w:p>
     <w:p>
+      <w:pPr>
+        <w:spacing w:line="360" w:lineRule="auto"/>
+      </w:pPr>
       <w:r>
         <w:lastRenderedPageBreak/>
         <w:t>El ap</w:t>
@@ -6593,14 +6797,28 @@
         <w:t>artado de SEND permite al usuario enviar el bitcoin de 2 maneras: a través de un QR que el comprador escaneará o por la vía tradicional, que consiste en introducir la dirección de Bitcoin a la que se quiere enviar dicho bitcoin.</w:t>
       </w:r>
     </w:p>
-    <w:p/>
-    <w:p>
+    <w:p>
+      <w:pPr>
+        <w:spacing w:line="360" w:lineRule="auto"/>
+      </w:pPr>
+    </w:p>
+    <w:p>
+      <w:pPr>
+        <w:spacing w:line="360" w:lineRule="auto"/>
+      </w:pPr>
       <w:r>
         <w:t>El vendedor tan solo selecciona su anuncio de un desplegable donde aparecen todos sus anuncios (si es que tuviera más de uno) e introduce la dirección donde quiere enviarlo, o en su defecto, genera un QR que el comprador escaneará y realizará este proceso “mágicamente”.</w:t>
       </w:r>
     </w:p>
-    <w:p/>
-    <w:p>
+    <w:p>
+      <w:pPr>
+        <w:spacing w:line="360" w:lineRule="auto"/>
+      </w:pPr>
+    </w:p>
+    <w:p>
+      <w:pPr>
+        <w:spacing w:line="360" w:lineRule="auto"/>
+      </w:pPr>
       <w:r>
         <w:rPr>
           <w:noProof/>
@@ -6657,27 +6875,87 @@
         </w:drawing>
       </w:r>
     </w:p>
-    <w:p/>
-    <w:p/>
-    <w:p>
+    <w:p>
+      <w:pPr>
+        <w:spacing w:line="360" w:lineRule="auto"/>
+      </w:pPr>
+    </w:p>
+    <w:p>
+      <w:pPr>
+        <w:spacing w:line="360" w:lineRule="auto"/>
+      </w:pPr>
+    </w:p>
+    <w:p>
+      <w:pPr>
+        <w:spacing w:line="360" w:lineRule="auto"/>
+      </w:pPr>
       <w:r>
         <w:t>El usuario una vez generado el QR o enviado el anuncio a la dirección indicada recibe un mensaje de advertencia que debe corroborar con su email y su password a modo de seguridad.</w:t>
       </w:r>
     </w:p>
-    <w:p/>
-    <w:p/>
-    <w:p/>
-    <w:p/>
-    <w:p/>
-    <w:p/>
-    <w:p/>
-    <w:p/>
-    <w:p/>
-    <w:p/>
-    <w:p/>
-    <w:p/>
-    <w:p>
-      <w:pPr>
+    <w:p>
+      <w:pPr>
+        <w:spacing w:line="360" w:lineRule="auto"/>
+      </w:pPr>
+    </w:p>
+    <w:p>
+      <w:pPr>
+        <w:spacing w:line="360" w:lineRule="auto"/>
+      </w:pPr>
+    </w:p>
+    <w:p>
+      <w:pPr>
+        <w:spacing w:line="360" w:lineRule="auto"/>
+      </w:pPr>
+    </w:p>
+    <w:p>
+      <w:pPr>
+        <w:spacing w:line="360" w:lineRule="auto"/>
+      </w:pPr>
+    </w:p>
+    <w:p>
+      <w:pPr>
+        <w:spacing w:line="360" w:lineRule="auto"/>
+      </w:pPr>
+    </w:p>
+    <w:p>
+      <w:pPr>
+        <w:spacing w:line="360" w:lineRule="auto"/>
+      </w:pPr>
+    </w:p>
+    <w:p>
+      <w:pPr>
+        <w:spacing w:line="360" w:lineRule="auto"/>
+      </w:pPr>
+    </w:p>
+    <w:p>
+      <w:pPr>
+        <w:spacing w:line="360" w:lineRule="auto"/>
+      </w:pPr>
+    </w:p>
+    <w:p>
+      <w:pPr>
+        <w:spacing w:line="360" w:lineRule="auto"/>
+      </w:pPr>
+    </w:p>
+    <w:p>
+      <w:pPr>
+        <w:spacing w:line="360" w:lineRule="auto"/>
+      </w:pPr>
+    </w:p>
+    <w:p>
+      <w:pPr>
+        <w:spacing w:line="360" w:lineRule="auto"/>
+      </w:pPr>
+    </w:p>
+    <w:p>
+      <w:pPr>
+        <w:spacing w:line="360" w:lineRule="auto"/>
+      </w:pPr>
+    </w:p>
+    <w:p>
+      <w:pPr>
+        <w:spacing w:line="360" w:lineRule="auto"/>
         <w:rPr>
           <w:i/>
           <w:iCs/>
@@ -6721,6 +6999,7 @@
     </w:p>
     <w:p>
       <w:pPr>
+        <w:spacing w:line="360" w:lineRule="auto"/>
         <w:rPr>
           <w:i/>
           <w:iCs/>
@@ -6736,6 +7015,7 @@
     </w:p>
     <w:p>
       <w:pPr>
+        <w:spacing w:line="360" w:lineRule="auto"/>
         <w:rPr>
           <w:i/>
           <w:iCs/>
@@ -6785,6 +7065,9 @@
       </w:r>
     </w:p>
     <w:p>
+      <w:pPr>
+        <w:spacing w:line="360" w:lineRule="auto"/>
+      </w:pPr>
       <w:r>
         <w:lastRenderedPageBreak/>
         <w:t>El apartado de RECEIVE está estructurado en 2 partes: escanear el QR y un mensaje de confirmación del saldo del vendedor</w:t>
@@ -6793,19 +7076,36 @@
         <w:t>, exactamente igual que en el paso del vendedor (SEND).</w:t>
       </w:r>
     </w:p>
-    <w:p/>
-    <w:p>
+    <w:p>
+      <w:pPr>
+        <w:spacing w:line="360" w:lineRule="auto"/>
+      </w:pPr>
+    </w:p>
+    <w:p>
+      <w:pPr>
+        <w:spacing w:line="360" w:lineRule="auto"/>
+      </w:pPr>
       <w:r>
         <w:t>Cuando el usuario le pinche al botón de escanear se abrirá la cámara de su dispositivo y escaneará el QR del vendedor.</w:t>
       </w:r>
     </w:p>
     <w:p>
+      <w:pPr>
+        <w:spacing w:line="360" w:lineRule="auto"/>
+      </w:pPr>
       <w:r>
         <w:t>Acto seguido le llegará un mensaje de confirmación con todos los detalles de anuncio, donde tendrá que introducir sus credenciales (email y password) para verificar que todo está ok.</w:t>
       </w:r>
     </w:p>
-    <w:p/>
-    <w:p>
+    <w:p>
+      <w:pPr>
+        <w:spacing w:line="360" w:lineRule="auto"/>
+      </w:pPr>
+    </w:p>
+    <w:p>
+      <w:pPr>
+        <w:spacing w:line="360" w:lineRule="auto"/>
+      </w:pPr>
       <w:r>
         <w:rPr>
           <w:noProof/>
@@ -6876,11 +7176,27 @@
         <w:t>Al vendedor también le aparece este mensaje y también tiene que verificar con sus credenciales.</w:t>
       </w:r>
     </w:p>
-    <w:p/>
-    <w:p/>
-    <w:p/>
-    <w:p>
-      <w:r>
+    <w:p>
+      <w:pPr>
+        <w:spacing w:line="360" w:lineRule="auto"/>
+      </w:pPr>
+    </w:p>
+    <w:p>
+      <w:pPr>
+        <w:spacing w:line="360" w:lineRule="auto"/>
+      </w:pPr>
+    </w:p>
+    <w:p>
+      <w:pPr>
+        <w:spacing w:line="360" w:lineRule="auto"/>
+      </w:pPr>
+    </w:p>
+    <w:p>
+      <w:pPr>
+        <w:spacing w:line="360" w:lineRule="auto"/>
+      </w:pPr>
+      <w:r>
+        <w:lastRenderedPageBreak/>
         <w:t xml:space="preserve">Por último, nos quedaría el </w:t>
       </w:r>
       <w:r>
@@ -6905,6 +7221,9 @@
       </w:r>
     </w:p>
     <w:p>
+      <w:pPr>
+        <w:spacing w:line="360" w:lineRule="auto"/>
+      </w:pPr>
       <w:r>
         <w:br w:type="page"/>
       </w:r>
@@ -6955,9 +7274,17 @@
           <w:sz w:val="28"/>
           <w:szCs w:val="28"/>
         </w:rPr>
+      </w:r>
+      <w:r>
+        <w:rPr>
+          <w:b/>
+          <w:bCs/>
+          <w:sz w:val="28"/>
+          <w:szCs w:val="28"/>
+        </w:rPr>
         <w:fldChar w:fldCharType="separate"/>
       </w:r>
-      <w:bookmarkStart w:id="15" w:name="_Toc194228911"/>
+      <w:bookmarkStart w:id="15" w:name="_Toc194233638"/>
       <w:r>
         <w:rPr>
           <w:rStyle w:val="Hipervnculo"/>
@@ -6968,107 +7295,59 @@
           <w:szCs w:val="28"/>
           <w:u w:val="none"/>
         </w:rPr>
-        <w:t>Imple</w:t>
-      </w:r>
-      <w:r>
-        <w:rPr>
-          <w:rStyle w:val="Hipervnculo"/>
-          <w:b/>
-          <w:bCs/>
-          <w:color w:val="auto"/>
+        <w:t>Implementación</w:t>
+      </w:r>
+      <w:bookmarkEnd w:id="14"/>
+      <w:bookmarkEnd w:id="15"/>
+    </w:p>
+    <w:p>
+      <w:pPr>
+        <w:pStyle w:val="Prrafodelista"/>
+        <w:spacing w:line="360" w:lineRule="auto"/>
+        <w:ind w:left="1440"/>
+        <w:rPr>
+          <w:b/>
+          <w:bCs/>
+        </w:rPr>
+      </w:pPr>
+      <w:r>
+        <w:rPr>
+          <w:b/>
+          <w:bCs/>
           <w:sz w:val="28"/>
           <w:szCs w:val="28"/>
-          <w:u w:val="none"/>
-        </w:rPr>
-        <w:t>m</w:t>
-      </w:r>
-      <w:r>
-        <w:rPr>
-          <w:rStyle w:val="Hipervnculo"/>
-          <w:b/>
-          <w:bCs/>
-          <w:color w:val="auto"/>
-          <w:sz w:val="28"/>
-          <w:szCs w:val="28"/>
-          <w:u w:val="none"/>
-        </w:rPr>
-        <w:t>e</w:t>
-      </w:r>
-      <w:r>
-        <w:rPr>
-          <w:rStyle w:val="Hipervnculo"/>
-          <w:b/>
-          <w:bCs/>
-          <w:color w:val="auto"/>
-          <w:sz w:val="28"/>
-          <w:szCs w:val="28"/>
-          <w:u w:val="none"/>
-        </w:rPr>
-        <w:t>n</w:t>
-      </w:r>
-      <w:r>
-        <w:rPr>
-          <w:rStyle w:val="Hipervnculo"/>
-          <w:b/>
-          <w:bCs/>
-          <w:color w:val="auto"/>
-          <w:sz w:val="28"/>
-          <w:szCs w:val="28"/>
-          <w:u w:val="none"/>
-        </w:rPr>
-        <w:t>t</w:t>
-      </w:r>
-      <w:r>
-        <w:rPr>
-          <w:rStyle w:val="Hipervnculo"/>
-          <w:b/>
-          <w:bCs/>
-          <w:color w:val="auto"/>
-          <w:sz w:val="28"/>
-          <w:szCs w:val="28"/>
-          <w:u w:val="none"/>
-        </w:rPr>
-        <w:t>ación</w:t>
-      </w:r>
-      <w:bookmarkEnd w:id="14"/>
-      <w:bookmarkEnd w:id="15"/>
+        </w:rPr>
+        <w:fldChar w:fldCharType="end"/>
+      </w:r>
+      <w:proofErr w:type="spellStart"/>
+      <w:r>
+        <w:rPr>
+          <w:b/>
+          <w:bCs/>
+        </w:rPr>
+        <w:t>BackEnd</w:t>
+      </w:r>
+      <w:proofErr w:type="spellEnd"/>
+      <w:r>
+        <w:rPr>
+          <w:b/>
+          <w:bCs/>
+        </w:rPr>
+        <w:t>:</w:t>
+      </w:r>
     </w:p>
     <w:p>
       <w:pPr>
         <w:pStyle w:val="Prrafodelista"/>
         <w:spacing w:line="360" w:lineRule="auto"/>
         <w:ind w:left="1440"/>
-        <w:rPr>
-          <w:b/>
-          <w:bCs/>
-        </w:rPr>
-      </w:pPr>
-      <w:r>
-        <w:rPr>
-          <w:b/>
-          <w:bCs/>
-          <w:sz w:val="28"/>
-          <w:szCs w:val="28"/>
-        </w:rPr>
-        <w:fldChar w:fldCharType="end"/>
-      </w:r>
-      <w:r>
-        <w:rPr>
-          <w:b/>
-          <w:bCs/>
-        </w:rPr>
-        <w:t>BackEnd:</w:t>
-      </w:r>
-    </w:p>
-    <w:p>
-      <w:pPr>
-        <w:pStyle w:val="Prrafodelista"/>
-        <w:spacing w:line="360" w:lineRule="auto"/>
-        <w:ind w:left="1440"/>
-      </w:pPr>
-      <w:r>
+      </w:pPr>
+      <w:r>
+        <w:rPr>
+          <w:noProof/>
+        </w:rPr>
         <w:drawing>
-          <wp:anchor distT="0" distB="0" distL="114300" distR="114300" simplePos="0" relativeHeight="251681792" behindDoc="0" locked="0" layoutInCell="1" allowOverlap="1" wp14:anchorId="20D740DA" wp14:editId="1FA6B18B">
+          <wp:anchor distT="0" distB="0" distL="114300" distR="114300" simplePos="0" relativeHeight="251681792" behindDoc="0" locked="0" layoutInCell="1" allowOverlap="1" wp14:anchorId="20D740DA" wp14:editId="669682C8">
             <wp:simplePos x="0" y="0"/>
             <wp:positionH relativeFrom="column">
               <wp:posOffset>954405</wp:posOffset>
@@ -7163,6 +7442,9 @@
       </w:r>
     </w:p>
     <w:p>
+      <w:pPr>
+        <w:spacing w:line="360" w:lineRule="auto"/>
+      </w:pPr>
       <w:r>
         <w:br w:type="page"/>
       </w:r>
@@ -7174,15 +7456,18 @@
         <w:ind w:left="1440"/>
       </w:pPr>
       <w:r>
+        <w:rPr>
+          <w:noProof/>
+        </w:rPr>
         <w:lastRenderedPageBreak/>
         <w:drawing>
-          <wp:anchor distT="0" distB="0" distL="114300" distR="114300" simplePos="0" relativeHeight="251682816" behindDoc="0" locked="0" layoutInCell="1" allowOverlap="1" wp14:anchorId="111B91AB" wp14:editId="05CF8DD2">
+          <wp:anchor distT="0" distB="0" distL="114300" distR="114300" simplePos="0" relativeHeight="251682816" behindDoc="0" locked="0" layoutInCell="1" allowOverlap="1" wp14:anchorId="111B91AB" wp14:editId="238AA762">
             <wp:simplePos x="0" y="0"/>
             <wp:positionH relativeFrom="column">
               <wp:posOffset>929640</wp:posOffset>
             </wp:positionH>
             <wp:positionV relativeFrom="paragraph">
-              <wp:posOffset>791210</wp:posOffset>
+              <wp:posOffset>1004570</wp:posOffset>
             </wp:positionV>
             <wp:extent cx="4471670" cy="2423160"/>
             <wp:effectExtent l="38100" t="38100" r="43180" b="34290"/>
@@ -7283,6 +7568,9 @@
         <w:ind w:left="1440"/>
       </w:pPr>
       <w:r>
+        <w:rPr>
+          <w:noProof/>
+        </w:rPr>
         <w:drawing>
           <wp:anchor distT="0" distB="0" distL="114300" distR="114300" simplePos="0" relativeHeight="251683840" behindDoc="0" locked="0" layoutInCell="1" allowOverlap="1" wp14:anchorId="38D7F908" wp14:editId="074599E2">
             <wp:simplePos x="0" y="0"/>
@@ -7366,19 +7654,7 @@
           <w:rPr>
             <w:rStyle w:val="Hipervnculo"/>
           </w:rPr>
-          <w:t>secc</w:t>
-        </w:r>
-        <w:r>
-          <w:rPr>
-            <w:rStyle w:val="Hipervnculo"/>
-          </w:rPr>
-          <w:t>i</w:t>
-        </w:r>
-        <w:r>
-          <w:rPr>
-            <w:rStyle w:val="Hipervnculo"/>
-          </w:rPr>
-          <w:t>ón</w:t>
+          <w:t>sección</w:t>
         </w:r>
       </w:hyperlink>
       <w:r>
@@ -7386,6 +7662,9 @@
       </w:r>
     </w:p>
     <w:p>
+      <w:pPr>
+        <w:spacing w:line="360" w:lineRule="auto"/>
+      </w:pPr>
       <w:r>
         <w:br w:type="page"/>
       </w:r>
@@ -7508,6 +7787,9 @@
       </w:r>
     </w:p>
     <w:p>
+      <w:pPr>
+        <w:spacing w:line="360" w:lineRule="auto"/>
+      </w:pPr>
       <w:r>
         <w:br w:type="page"/>
       </w:r>
@@ -7523,10 +7805,7 @@
         <w:t xml:space="preserve">Wallacoin solventa </w:t>
       </w:r>
       <w:r>
-        <w:t>este gran problema</w:t>
-      </w:r>
-      <w:r>
-        <w:t xml:space="preserve"> </w:t>
+        <w:t xml:space="preserve">este gran problema </w:t>
       </w:r>
       <w:r>
         <w:t>a través de la criptografía, pues la transacción se realiza antes de que los usuarios queden físicamente para intercambiarlos.</w:t>
@@ -7852,6 +8131,9 @@
       </w:r>
     </w:p>
     <w:p>
+      <w:pPr>
+        <w:spacing w:line="360" w:lineRule="auto"/>
+      </w:pPr>
       <w:r>
         <w:br w:type="page"/>
       </w:r>
@@ -7861,8 +8143,16 @@
         <w:pStyle w:val="Prrafodelista"/>
         <w:spacing w:line="360" w:lineRule="auto"/>
         <w:ind w:left="1440"/>
-      </w:pPr>
-      <w:r>
+        <w:rPr>
+          <w:b/>
+          <w:bCs/>
+        </w:rPr>
+      </w:pPr>
+      <w:r>
+        <w:rPr>
+          <w:b/>
+          <w:bCs/>
+        </w:rPr>
         <w:lastRenderedPageBreak/>
         <w:t>El funcionamiento de Wallacoin es el siguiente:</w:t>
       </w:r>
@@ -7944,8 +8234,16 @@
         <w:pStyle w:val="Prrafodelista"/>
         <w:spacing w:line="360" w:lineRule="auto"/>
         <w:ind w:left="1440"/>
-      </w:pPr>
-      <w:r>
+        <w:rPr>
+          <w:b/>
+          <w:bCs/>
+        </w:rPr>
+      </w:pPr>
+      <w:r>
+        <w:rPr>
+          <w:b/>
+          <w:bCs/>
+        </w:rPr>
         <w:t>¿Qué ocurre si el vendedor ya no quiere vender sus BTC y desea cancelar dicho anuncio?</w:t>
       </w:r>
     </w:p>
@@ -7969,35 +8267,134 @@
       <w:pPr>
         <w:pStyle w:val="Prrafodelista"/>
         <w:spacing w:line="360" w:lineRule="auto"/>
-        <w:ind w:left="1800"/>
-      </w:pPr>
-    </w:p>
-    <w:p>
-      <w:pPr>
-        <w:pStyle w:val="Prrafodelista"/>
-        <w:spacing w:line="360" w:lineRule="auto"/>
-        <w:ind w:left="1800"/>
-      </w:pPr>
-    </w:p>
-    <w:p>
-      <w:pPr>
-        <w:pStyle w:val="Prrafodelista"/>
-        <w:spacing w:line="360" w:lineRule="auto"/>
         <w:ind w:left="1440"/>
       </w:pPr>
     </w:p>
     <w:p>
       <w:pPr>
-        <w:rPr>
-          <w:b/>
-          <w:bCs/>
-        </w:rPr>
-      </w:pPr>
-      <w:r>
-        <w:rPr>
-          <w:b/>
-          <w:bCs/>
-        </w:rPr>
+        <w:pStyle w:val="Prrafodelista"/>
+        <w:spacing w:line="360" w:lineRule="auto"/>
+        <w:ind w:left="1440"/>
+      </w:pPr>
+      <w:r>
+        <w:t>Quizás otro de los inconvenientes o problemas que ha surgido con el desarrollo de la aplicación, aunque en menor medida que los anteriormente comentados, ha sido el preservar variables entre métodos, pues era totalmente necesario almacenar valores de alguna forma entre algunos métodos que se llaman progresivamente.</w:t>
+      </w:r>
+    </w:p>
+    <w:p>
+      <w:pPr>
+        <w:pStyle w:val="Prrafodelista"/>
+        <w:spacing w:line="360" w:lineRule="auto"/>
+        <w:ind w:left="1440"/>
+      </w:pPr>
+      <w:r>
+        <w:t>Por poner un ejemplo:</w:t>
+      </w:r>
+    </w:p>
+    <w:p>
+      <w:pPr>
+        <w:pStyle w:val="Prrafodelista"/>
+        <w:spacing w:line="360" w:lineRule="auto"/>
+        <w:ind w:left="1440"/>
+      </w:pPr>
+      <w:r>
+        <w:t xml:space="preserve">Durante el proceso de </w:t>
+      </w:r>
+      <w:proofErr w:type="spellStart"/>
+      <w:r>
+        <w:t>checkin</w:t>
+      </w:r>
+      <w:proofErr w:type="spellEnd"/>
+      <w:r>
+        <w:t xml:space="preserve"> se tiene que crear un usuario que discurre en varias pantallas. En la primera se solicita email y </w:t>
+      </w:r>
+      <w:proofErr w:type="spellStart"/>
+      <w:r>
+        <w:t>password</w:t>
+      </w:r>
+      <w:proofErr w:type="spellEnd"/>
+      <w:r>
+        <w:t xml:space="preserve">, en la segunda verificar el número de 4 cifras recibido en el correo y en la tercera introducir el </w:t>
+      </w:r>
+      <w:proofErr w:type="spellStart"/>
+      <w:r>
+        <w:t>nick</w:t>
+      </w:r>
+      <w:proofErr w:type="spellEnd"/>
+      <w:r>
+        <w:t>.</w:t>
+      </w:r>
+    </w:p>
+    <w:p>
+      <w:pPr>
+        <w:pStyle w:val="Prrafodelista"/>
+        <w:spacing w:line="360" w:lineRule="auto"/>
+        <w:ind w:left="1440"/>
+      </w:pPr>
+      <w:r>
+        <w:t>Todos estos datos más la creación de la dirección de bitcoin para el usuario nuevo concurren en este proceso y no se quiere crear un usuario hasta que el proceso completo hay concluido.</w:t>
+      </w:r>
+    </w:p>
+    <w:p>
+      <w:pPr>
+        <w:pStyle w:val="Prrafodelista"/>
+        <w:spacing w:line="360" w:lineRule="auto"/>
+        <w:ind w:left="1440"/>
+      </w:pPr>
+      <w:r>
+        <w:t>¿Cómo se ha conseguido solventar?</w:t>
+      </w:r>
+    </w:p>
+    <w:p>
+      <w:pPr>
+        <w:pStyle w:val="Prrafodelista"/>
+        <w:spacing w:line="360" w:lineRule="auto"/>
+        <w:ind w:left="1440"/>
+      </w:pPr>
+      <w:r>
+        <w:t>A través de cookies (almacenando valores no sensibles) y a través de variables de sesión (para los datos más sensibles).</w:t>
+      </w:r>
+    </w:p>
+    <w:p>
+      <w:pPr>
+        <w:pStyle w:val="Prrafodelista"/>
+        <w:spacing w:line="360" w:lineRule="auto"/>
+        <w:ind w:left="1440"/>
+      </w:pPr>
+      <w:r>
+        <w:t xml:space="preserve">En Express existe librerías como Cookies o </w:t>
+      </w:r>
+      <w:proofErr w:type="spellStart"/>
+      <w:r>
+        <w:t>Session</w:t>
+      </w:r>
+      <w:proofErr w:type="spellEnd"/>
+      <w:r>
+        <w:t xml:space="preserve"> que ayudan muchísimo con esta tarea.</w:t>
+      </w:r>
+    </w:p>
+    <w:p>
+      <w:pPr>
+        <w:spacing w:line="360" w:lineRule="auto"/>
+        <w:rPr>
+          <w:b/>
+          <w:bCs/>
+        </w:rPr>
+      </w:pPr>
+    </w:p>
+    <w:p>
+      <w:pPr>
+        <w:spacing w:line="360" w:lineRule="auto"/>
+        <w:rPr>
+          <w:b/>
+          <w:bCs/>
+        </w:rPr>
+      </w:pPr>
+      <w:r>
+        <w:rPr>
+          <w:b/>
+          <w:bCs/>
+        </w:rPr>
+        <w:lastRenderedPageBreak/>
         <w:br w:type="page"/>
       </w:r>
     </w:p>
@@ -8012,6 +8409,7 @@
         </w:rPr>
       </w:pPr>
       <w:hyperlink w:anchor="Implementación" w:history="1">
+        <w:proofErr w:type="spellStart"/>
         <w:r>
           <w:rPr>
             <w:rStyle w:val="Hipervnculo"/>
@@ -8022,6 +8420,7 @@
           </w:rPr>
           <w:t>FrontEnd</w:t>
         </w:r>
+        <w:proofErr w:type="spellEnd"/>
       </w:hyperlink>
       <w:r>
         <w:rPr>
@@ -8033,6 +8432,774 @@
     </w:p>
     <w:p>
       <w:pPr>
+        <w:pStyle w:val="Prrafodelista"/>
+        <w:spacing w:line="360" w:lineRule="auto"/>
+        <w:ind w:left="1440"/>
+      </w:pPr>
+      <w:r>
+        <w:t xml:space="preserve">Tal y como se ha comentado anteriormente se comenzó utilizando Tymeleaf como sistema de plantillas de Java y que se gestionaba desde el </w:t>
+      </w:r>
+      <w:proofErr w:type="spellStart"/>
+      <w:r>
+        <w:t>backend</w:t>
+      </w:r>
+      <w:proofErr w:type="spellEnd"/>
+      <w:r>
+        <w:t xml:space="preserve">, se pasó a utilizar </w:t>
+      </w:r>
+      <w:r>
+        <w:t>HandleBars</w:t>
+      </w:r>
+      <w:r>
+        <w:t xml:space="preserve"> cuando se migró el proyecto a </w:t>
+      </w:r>
+      <w:proofErr w:type="spellStart"/>
+      <w:r>
+        <w:t>Node</w:t>
+      </w:r>
+      <w:proofErr w:type="spellEnd"/>
+      <w:r>
+        <w:t xml:space="preserve">, que es otro sistema de plantillas gestionado desde el back por el mismo </w:t>
+      </w:r>
+      <w:proofErr w:type="spellStart"/>
+      <w:r>
+        <w:t>Node</w:t>
+      </w:r>
+      <w:proofErr w:type="spellEnd"/>
+      <w:r>
+        <w:t xml:space="preserve"> y por último se decidió dejar el </w:t>
+      </w:r>
+      <w:proofErr w:type="spellStart"/>
+      <w:r>
+        <w:t>front</w:t>
+      </w:r>
+      <w:proofErr w:type="spellEnd"/>
+      <w:r>
+        <w:t xml:space="preserve"> en </w:t>
+      </w:r>
+      <w:proofErr w:type="spellStart"/>
+      <w:r>
+        <w:t>vanilla</w:t>
+      </w:r>
+      <w:proofErr w:type="spellEnd"/>
+      <w:r>
+        <w:t xml:space="preserve"> JavaScript.</w:t>
+      </w:r>
+    </w:p>
+    <w:p>
+      <w:pPr>
+        <w:pStyle w:val="Prrafodelista"/>
+        <w:spacing w:line="360" w:lineRule="auto"/>
+        <w:ind w:left="1440"/>
+      </w:pPr>
+      <w:r>
+        <w:t xml:space="preserve">Aquí podemos ver un ejemplo de cómo quedaban los </w:t>
+      </w:r>
+      <w:proofErr w:type="spellStart"/>
+      <w:r>
+        <w:t>partials</w:t>
+      </w:r>
+      <w:proofErr w:type="spellEnd"/>
+      <w:r>
+        <w:t xml:space="preserve"> en </w:t>
+      </w:r>
+      <w:proofErr w:type="spellStart"/>
+      <w:r>
+        <w:t>Handlebars</w:t>
+      </w:r>
+      <w:proofErr w:type="spellEnd"/>
+      <w:r>
+        <w:t>:</w:t>
+      </w:r>
+    </w:p>
+    <w:p>
+      <w:pPr>
+        <w:pStyle w:val="Prrafodelista"/>
+        <w:spacing w:line="360" w:lineRule="auto"/>
+        <w:ind w:left="1440"/>
+      </w:pPr>
+      <w:r>
+        <w:drawing>
+          <wp:inline distT="0" distB="0" distL="0" distR="0" wp14:anchorId="459A8FA9" wp14:editId="44F14AF2">
+            <wp:extent cx="2880610" cy="2286198"/>
+            <wp:effectExtent l="38100" t="38100" r="34290" b="38100"/>
+            <wp:docPr id="1967458337" name="Imagen 1"/>
+            <wp:cNvGraphicFramePr>
+              <a:graphicFrameLocks xmlns:a="http://schemas.openxmlformats.org/drawingml/2006/main" noChangeAspect="1"/>
+            </wp:cNvGraphicFramePr>
+            <a:graphic xmlns:a="http://schemas.openxmlformats.org/drawingml/2006/main">
+              <a:graphicData uri="http://schemas.openxmlformats.org/drawingml/2006/picture">
+                <pic:pic xmlns:pic="http://schemas.openxmlformats.org/drawingml/2006/picture">
+                  <pic:nvPicPr>
+                    <pic:cNvPr id="1967458337" name=""/>
+                    <pic:cNvPicPr/>
+                  </pic:nvPicPr>
+                  <pic:blipFill>
+                    <a:blip r:embed="rId54"/>
+                    <a:stretch>
+                      <a:fillRect/>
+                    </a:stretch>
+                  </pic:blipFill>
+                  <pic:spPr>
+                    <a:xfrm>
+                      <a:off x="0" y="0"/>
+                      <a:ext cx="2880610" cy="2286198"/>
+                    </a:xfrm>
+                    <a:prstGeom prst="rect">
+                      <a:avLst/>
+                    </a:prstGeom>
+                    <a:noFill/>
+                    <a:ln w="28575">
+                      <a:solidFill>
+                        <a:srgbClr val="DF1995"/>
+                      </a:solidFill>
+                    </a:ln>
+                  </pic:spPr>
+                </pic:pic>
+              </a:graphicData>
+            </a:graphic>
+          </wp:inline>
+        </w:drawing>
+      </w:r>
+    </w:p>
+    <w:p>
+      <w:pPr>
+        <w:pStyle w:val="Prrafodelista"/>
+        <w:spacing w:line="360" w:lineRule="auto"/>
+        <w:ind w:left="1440"/>
+        <w:rPr>
+          <w:i/>
+          <w:iCs/>
+        </w:rPr>
+      </w:pPr>
+      <w:r>
+        <w:rPr>
+          <w:i/>
+          <w:iCs/>
+        </w:rPr>
+        <w:t xml:space="preserve">** Los </w:t>
+      </w:r>
+      <w:proofErr w:type="spellStart"/>
+      <w:r>
+        <w:rPr>
+          <w:i/>
+          <w:iCs/>
+        </w:rPr>
+        <w:t>partials</w:t>
+      </w:r>
+      <w:proofErr w:type="spellEnd"/>
+      <w:r>
+        <w:rPr>
+          <w:i/>
+          <w:iCs/>
+        </w:rPr>
+        <w:t xml:space="preserve"> son fragmentos de código que se pueden reutilizar durante toda la aplicación.</w:t>
+      </w:r>
+    </w:p>
+    <w:p>
+      <w:pPr>
+        <w:pStyle w:val="Prrafodelista"/>
+        <w:spacing w:line="360" w:lineRule="auto"/>
+        <w:ind w:left="1440"/>
+      </w:pPr>
+    </w:p>
+    <w:p>
+      <w:pPr>
+        <w:pStyle w:val="Prrafodelista"/>
+        <w:spacing w:line="360" w:lineRule="auto"/>
+        <w:ind w:left="1440"/>
+      </w:pPr>
+      <w:r>
+        <w:t>¿Entonces el</w:t>
+      </w:r>
+      <w:r>
+        <w:t xml:space="preserve"> </w:t>
+      </w:r>
+      <w:proofErr w:type="spellStart"/>
+      <w:r>
+        <w:t>front</w:t>
+      </w:r>
+      <w:proofErr w:type="spellEnd"/>
+      <w:r>
+        <w:t xml:space="preserve"> se encuentra escrito en </w:t>
+      </w:r>
+      <w:proofErr w:type="spellStart"/>
+      <w:r>
+        <w:t>vanilla</w:t>
+      </w:r>
+      <w:proofErr w:type="spellEnd"/>
+      <w:r>
+        <w:t xml:space="preserve"> JS?</w:t>
+      </w:r>
+    </w:p>
+    <w:p>
+      <w:pPr>
+        <w:pStyle w:val="Prrafodelista"/>
+        <w:spacing w:line="360" w:lineRule="auto"/>
+        <w:ind w:left="1440"/>
+      </w:pPr>
+      <w:r>
+        <w:t xml:space="preserve">Después de aprender Angular este último año y quedar sumamente enamorado de ese </w:t>
+      </w:r>
+      <w:proofErr w:type="spellStart"/>
+      <w:r>
+        <w:t>framework</w:t>
+      </w:r>
+      <w:proofErr w:type="spellEnd"/>
+      <w:r>
+        <w:t xml:space="preserve"> se ha decidido migrar nuevamente todo el </w:t>
+      </w:r>
+      <w:proofErr w:type="spellStart"/>
+      <w:r>
+        <w:t>front</w:t>
+      </w:r>
+      <w:proofErr w:type="spellEnd"/>
+      <w:r>
+        <w:t xml:space="preserve"> a Angular 19, que sinceramente es una maravilla.</w:t>
+      </w:r>
+    </w:p>
+    <w:p>
+      <w:pPr>
+        <w:pStyle w:val="Prrafodelista"/>
+        <w:spacing w:line="360" w:lineRule="auto"/>
+        <w:ind w:left="1440"/>
+      </w:pPr>
+    </w:p>
+    <w:p>
+      <w:pPr>
+        <w:pStyle w:val="Prrafodelista"/>
+        <w:spacing w:line="360" w:lineRule="auto"/>
+        <w:ind w:left="1440"/>
+      </w:pPr>
+      <w:r>
+        <w:t>Así se encuentran en este instante ambos repositorios en GitHub:</w:t>
+      </w:r>
+    </w:p>
+    <w:p>
+      <w:pPr>
+        <w:pStyle w:val="Prrafodelista"/>
+        <w:spacing w:line="360" w:lineRule="auto"/>
+        <w:ind w:left="1440"/>
+      </w:pPr>
+      <w:r>
+        <w:drawing>
+          <wp:inline distT="0" distB="0" distL="0" distR="0" wp14:anchorId="3BF9AA19" wp14:editId="320F161C">
+            <wp:extent cx="4359018" cy="1752752"/>
+            <wp:effectExtent l="38100" t="38100" r="41910" b="38100"/>
+            <wp:docPr id="767025759" name="Imagen 1"/>
+            <wp:cNvGraphicFramePr>
+              <a:graphicFrameLocks xmlns:a="http://schemas.openxmlformats.org/drawingml/2006/main" noChangeAspect="1"/>
+            </wp:cNvGraphicFramePr>
+            <a:graphic xmlns:a="http://schemas.openxmlformats.org/drawingml/2006/main">
+              <a:graphicData uri="http://schemas.openxmlformats.org/drawingml/2006/picture">
+                <pic:pic xmlns:pic="http://schemas.openxmlformats.org/drawingml/2006/picture">
+                  <pic:nvPicPr>
+                    <pic:cNvPr id="767025759" name=""/>
+                    <pic:cNvPicPr/>
+                  </pic:nvPicPr>
+                  <pic:blipFill>
+                    <a:blip r:embed="rId55"/>
+                    <a:stretch>
+                      <a:fillRect/>
+                    </a:stretch>
+                  </pic:blipFill>
+                  <pic:spPr>
+                    <a:xfrm>
+                      <a:off x="0" y="0"/>
+                      <a:ext cx="4359018" cy="1752752"/>
+                    </a:xfrm>
+                    <a:prstGeom prst="rect">
+                      <a:avLst/>
+                    </a:prstGeom>
+                    <a:noFill/>
+                    <a:ln w="28575">
+                      <a:solidFill>
+                        <a:srgbClr val="DF1995"/>
+                      </a:solidFill>
+                    </a:ln>
+                  </pic:spPr>
+                </pic:pic>
+              </a:graphicData>
+            </a:graphic>
+          </wp:inline>
+        </w:drawing>
+      </w:r>
+      <w:r>
+        <w:br w:type="page"/>
+      </w:r>
+    </w:p>
+    <w:p>
+      <w:pPr>
+        <w:pStyle w:val="Prrafodelista"/>
+        <w:spacing w:line="360" w:lineRule="auto"/>
+        <w:ind w:left="1440"/>
+      </w:pPr>
+      <w:r>
+        <w:lastRenderedPageBreak/>
+        <w:t>Como se puede observar se han modificado en repetidas ocasiones las principales tecnologías (</w:t>
+      </w:r>
+      <w:proofErr w:type="spellStart"/>
+      <w:r>
+        <w:t>frameworks</w:t>
+      </w:r>
+      <w:proofErr w:type="spellEnd"/>
+      <w:r>
+        <w:t>) con las que se está desarrollando la aplicación.</w:t>
+      </w:r>
+    </w:p>
+    <w:p>
+      <w:pPr>
+        <w:pStyle w:val="Prrafodelista"/>
+        <w:spacing w:line="360" w:lineRule="auto"/>
+        <w:ind w:left="1440"/>
+      </w:pPr>
+      <w:r>
+        <w:t>La finalidad no es otra que conseguir una aplicación robusta, limpia, organizada y con un código que sea fácil de leer</w:t>
+      </w:r>
+      <w:r>
+        <w:t xml:space="preserve"> y mantener</w:t>
+      </w:r>
+      <w:r>
+        <w:t>, ya que la futura escalabilidad de esta dependerá en gran medida de estos factores.</w:t>
+      </w:r>
+    </w:p>
+    <w:p>
+      <w:pPr>
+        <w:pStyle w:val="Prrafodelista"/>
+        <w:spacing w:line="360" w:lineRule="auto"/>
+        <w:ind w:left="1440"/>
+      </w:pPr>
+    </w:p>
+    <w:p>
+      <w:pPr>
+        <w:pStyle w:val="Prrafodelista"/>
+        <w:spacing w:line="360" w:lineRule="auto"/>
+        <w:ind w:left="1440"/>
+      </w:pPr>
+      <w:r>
+        <w:t>En esta sección destacaremos las principales librerías utilizadas:</w:t>
+      </w:r>
+    </w:p>
+    <w:p>
+      <w:pPr>
+        <w:pStyle w:val="Prrafodelista"/>
+        <w:spacing w:line="360" w:lineRule="auto"/>
+        <w:ind w:left="1440"/>
+      </w:pPr>
+      <w:r>
+        <w:drawing>
+          <wp:inline distT="0" distB="0" distL="0" distR="0" wp14:anchorId="55A0F8D3" wp14:editId="6B959042">
+            <wp:extent cx="3543607" cy="3406435"/>
+            <wp:effectExtent l="38100" t="38100" r="38100" b="41910"/>
+            <wp:docPr id="1467291502" name="Imagen 1"/>
+            <wp:cNvGraphicFramePr>
+              <a:graphicFrameLocks xmlns:a="http://schemas.openxmlformats.org/drawingml/2006/main" noChangeAspect="1"/>
+            </wp:cNvGraphicFramePr>
+            <a:graphic xmlns:a="http://schemas.openxmlformats.org/drawingml/2006/main">
+              <a:graphicData uri="http://schemas.openxmlformats.org/drawingml/2006/picture">
+                <pic:pic xmlns:pic="http://schemas.openxmlformats.org/drawingml/2006/picture">
+                  <pic:nvPicPr>
+                    <pic:cNvPr id="1467291502" name=""/>
+                    <pic:cNvPicPr/>
+                  </pic:nvPicPr>
+                  <pic:blipFill>
+                    <a:blip r:embed="rId56"/>
+                    <a:stretch>
+                      <a:fillRect/>
+                    </a:stretch>
+                  </pic:blipFill>
+                  <pic:spPr>
+                    <a:xfrm>
+                      <a:off x="0" y="0"/>
+                      <a:ext cx="3543607" cy="3406435"/>
+                    </a:xfrm>
+                    <a:prstGeom prst="rect">
+                      <a:avLst/>
+                    </a:prstGeom>
+                    <a:noFill/>
+                    <a:ln w="28575">
+                      <a:solidFill>
+                        <a:srgbClr val="DF1995"/>
+                      </a:solidFill>
+                    </a:ln>
+                  </pic:spPr>
+                </pic:pic>
+              </a:graphicData>
+            </a:graphic>
+          </wp:inline>
+        </w:drawing>
+      </w:r>
+    </w:p>
+    <w:p>
+      <w:pPr>
+        <w:pStyle w:val="Prrafodelista"/>
+        <w:spacing w:line="360" w:lineRule="auto"/>
+        <w:ind w:left="1440"/>
+      </w:pPr>
+    </w:p>
+    <w:p>
+      <w:pPr>
+        <w:pStyle w:val="Prrafodelista"/>
+        <w:spacing w:line="360" w:lineRule="auto"/>
+        <w:ind w:left="1440"/>
+      </w:pPr>
+      <w:r>
+        <w:t>Empezaremos con jsQR y con QRcode-generator que son las utilizadas para leer y generar los QR respectivamente.</w:t>
+      </w:r>
+    </w:p>
+    <w:p>
+      <w:pPr>
+        <w:pStyle w:val="Prrafodelista"/>
+        <w:spacing w:line="360" w:lineRule="auto"/>
+        <w:ind w:left="1440"/>
+      </w:pPr>
+      <w:r>
+        <w:t xml:space="preserve">Dos tecnologías muy útiles, pero altamente complejas de utilizar pues, aunque parezca a priori </w:t>
+      </w:r>
+      <w:r>
+        <w:t>que hacen bien poco,</w:t>
+      </w:r>
+      <w:r>
+        <w:t xml:space="preserve"> llevan muchísimos procesos internos para poder generar o leer los pertinentes códigos.</w:t>
+      </w:r>
+    </w:p>
+    <w:p>
+      <w:pPr>
+        <w:pStyle w:val="Prrafodelista"/>
+        <w:spacing w:line="360" w:lineRule="auto"/>
+        <w:ind w:left="1440"/>
+      </w:pPr>
+    </w:p>
+    <w:p>
+      <w:pPr>
+        <w:spacing w:line="360" w:lineRule="auto"/>
+      </w:pPr>
+      <w:r>
+        <w:br w:type="page"/>
+      </w:r>
+    </w:p>
+    <w:p>
+      <w:pPr>
+        <w:pStyle w:val="Prrafodelista"/>
+        <w:spacing w:line="360" w:lineRule="auto"/>
+        <w:ind w:left="1440"/>
+      </w:pPr>
+      <w:r>
+        <w:lastRenderedPageBreak/>
+        <w:t xml:space="preserve">Para poder leer el QR necesitamos previamente que el HTML tenga un elemento </w:t>
+      </w:r>
+      <w:r>
+        <w:rPr>
+          <w:b/>
+          <w:bCs/>
+        </w:rPr>
+        <w:t>&lt;video&gt;</w:t>
+      </w:r>
+      <w:r>
+        <w:t xml:space="preserve"> </w:t>
+      </w:r>
+      <w:r>
+        <w:t xml:space="preserve">y otro </w:t>
+      </w:r>
+      <w:r>
+        <w:rPr>
+          <w:b/>
+          <w:bCs/>
+        </w:rPr>
+        <w:t>&lt;canvas&gt;</w:t>
+      </w:r>
+      <w:r>
+        <w:t>.</w:t>
+      </w:r>
+    </w:p>
+    <w:p>
+      <w:pPr>
+        <w:pStyle w:val="Prrafodelista"/>
+        <w:spacing w:line="360" w:lineRule="auto"/>
+        <w:ind w:left="1440"/>
+      </w:pPr>
+      <w:r>
+        <w:rPr>
+          <w:color w:val="DF1995"/>
+        </w:rPr>
+        <w:t>&lt;video&gt;</w:t>
+      </w:r>
+      <w:r>
+        <w:t xml:space="preserve"> para capturar el stream de la cámara:</w:t>
+      </w:r>
+    </w:p>
+    <w:p>
+      <w:pPr>
+        <w:pStyle w:val="Prrafodelista"/>
+        <w:numPr>
+          <w:ilvl w:val="0"/>
+          <w:numId w:val="5"/>
+        </w:numPr>
+        <w:spacing w:line="360" w:lineRule="auto"/>
+      </w:pPr>
+      <w:r>
+        <w:t>E</w:t>
+      </w:r>
+      <w:r>
+        <w:t>s el único modo nativo de mostrar el flujo de la cámara en tiempo real en un navegador (usando getUserMedia)</w:t>
+      </w:r>
+      <w:r>
+        <w:t>.</w:t>
+      </w:r>
+    </w:p>
+    <w:p>
+      <w:pPr>
+        <w:pStyle w:val="Prrafodelista"/>
+        <w:numPr>
+          <w:ilvl w:val="0"/>
+          <w:numId w:val="5"/>
+        </w:numPr>
+        <w:spacing w:line="360" w:lineRule="auto"/>
+      </w:pPr>
+      <w:r>
+        <w:t>No se puede leer directamente los píxeles del video (sus frames son accesibles solo como un stream binario opaco).</w:t>
+      </w:r>
+    </w:p>
+    <w:p>
+      <w:pPr>
+        <w:pStyle w:val="Prrafodelista"/>
+        <w:spacing w:line="360" w:lineRule="auto"/>
+        <w:ind w:left="1440"/>
+      </w:pPr>
+      <w:r>
+        <w:rPr>
+          <w:color w:val="DF1995"/>
+        </w:rPr>
+        <w:t>&lt;canvas&gt;</w:t>
+      </w:r>
+      <w:r>
+        <w:t xml:space="preserve"> </w:t>
+      </w:r>
+      <w:r>
+        <w:t>p</w:t>
+      </w:r>
+      <w:r>
+        <w:t>ara extraer y analizar los frames:</w:t>
+      </w:r>
+    </w:p>
+    <w:p>
+      <w:pPr>
+        <w:pStyle w:val="Prrafodelista"/>
+        <w:numPr>
+          <w:ilvl w:val="0"/>
+          <w:numId w:val="5"/>
+        </w:numPr>
+        <w:spacing w:line="360" w:lineRule="auto"/>
+      </w:pPr>
+      <w:r>
+        <w:t>A</w:t>
+      </w:r>
+      <w:r>
+        <w:t xml:space="preserve">ctúa como un "lienzo" donde se copia temporalmente un </w:t>
+      </w:r>
+      <w:r>
+        <w:t>trame</w:t>
+      </w:r>
+      <w:r>
+        <w:t xml:space="preserve"> estático del &lt;video&gt;</w:t>
+      </w:r>
+      <w:r>
+        <w:t>.</w:t>
+      </w:r>
+    </w:p>
+    <w:p>
+      <w:pPr>
+        <w:pStyle w:val="Prrafodelista"/>
+        <w:numPr>
+          <w:ilvl w:val="0"/>
+          <w:numId w:val="5"/>
+        </w:numPr>
+        <w:spacing w:line="360" w:lineRule="auto"/>
+      </w:pPr>
+      <w:r>
+        <w:t xml:space="preserve">Una vez en el canvas, jsQR puede acceder a los píxeles via </w:t>
+      </w:r>
+      <w:r>
+        <w:rPr>
+          <w:b/>
+          <w:bCs/>
+        </w:rPr>
+        <w:t>getImageData()</w:t>
+      </w:r>
+      <w:r>
+        <w:t xml:space="preserve"> </w:t>
+      </w:r>
+      <w:r>
+        <w:t>y aplicar su algoritmo de decodificación.</w:t>
+      </w:r>
+    </w:p>
+    <w:p>
+      <w:pPr>
+        <w:spacing w:line="360" w:lineRule="auto"/>
+        <w:ind w:left="1440"/>
+      </w:pPr>
+    </w:p>
+    <w:p>
+      <w:pPr>
+        <w:spacing w:line="360" w:lineRule="auto"/>
+        <w:ind w:left="1440"/>
+      </w:pPr>
+      <w:r>
+        <w:t xml:space="preserve">El componente deberá tener </w:t>
+      </w:r>
+      <w:r>
+        <w:t>4</w:t>
+      </w:r>
+      <w:r>
+        <w:t xml:space="preserve"> métodos obligatoriamente:</w:t>
+      </w:r>
+    </w:p>
+    <w:p>
+      <w:pPr>
+        <w:pStyle w:val="Prrafodelista"/>
+        <w:numPr>
+          <w:ilvl w:val="0"/>
+          <w:numId w:val="5"/>
+        </w:numPr>
+        <w:spacing w:line="360" w:lineRule="auto"/>
+      </w:pPr>
+      <w:r>
+        <w:rPr>
+          <w:b/>
+          <w:bCs/>
+        </w:rPr>
+        <w:t>startCamera():</w:t>
+      </w:r>
+      <w:r>
+        <w:t xml:space="preserve"> </w:t>
+      </w:r>
+      <w:r>
+        <w:t>Inicia la cámara y llama a scanQRCode().</w:t>
+      </w:r>
+    </w:p>
+    <w:p>
+      <w:pPr>
+        <w:pStyle w:val="Prrafodelista"/>
+        <w:numPr>
+          <w:ilvl w:val="0"/>
+          <w:numId w:val="5"/>
+        </w:numPr>
+        <w:spacing w:line="360" w:lineRule="auto"/>
+        <w:rPr>
+          <w:b/>
+          <w:bCs/>
+        </w:rPr>
+      </w:pPr>
+      <w:r>
+        <w:rPr>
+          <w:b/>
+          <w:bCs/>
+        </w:rPr>
+        <w:t>scanQRCode():</w:t>
+      </w:r>
+      <w:r>
+        <w:rPr>
+          <w:b/>
+          <w:bCs/>
+        </w:rPr>
+        <w:t xml:space="preserve"> </w:t>
+      </w:r>
+      <w:r>
+        <w:t>Prepara el canvas y ejecuta scan() por primera vez.</w:t>
+      </w:r>
+    </w:p>
+    <w:p>
+      <w:pPr>
+        <w:pStyle w:val="Prrafodelista"/>
+        <w:numPr>
+          <w:ilvl w:val="0"/>
+          <w:numId w:val="5"/>
+        </w:numPr>
+        <w:spacing w:line="360" w:lineRule="auto"/>
+        <w:rPr>
+          <w:b/>
+          <w:bCs/>
+        </w:rPr>
+      </w:pPr>
+      <w:r>
+        <w:rPr>
+          <w:b/>
+          <w:bCs/>
+        </w:rPr>
+        <w:t>scan():</w:t>
+      </w:r>
+      <w:r>
+        <w:rPr>
+          <w:b/>
+          <w:bCs/>
+        </w:rPr>
+        <w:t xml:space="preserve"> </w:t>
+      </w:r>
+      <w:r>
+        <w:t>Analiza el frame actual.</w:t>
+      </w:r>
+    </w:p>
+    <w:p>
+      <w:pPr>
+        <w:pStyle w:val="Prrafodelista"/>
+        <w:numPr>
+          <w:ilvl w:val="1"/>
+          <w:numId w:val="5"/>
+        </w:numPr>
+        <w:spacing w:line="360" w:lineRule="auto"/>
+        <w:rPr>
+          <w:b/>
+          <w:bCs/>
+        </w:rPr>
+      </w:pPr>
+      <w:r>
+        <w:t>Si no hay QR, se programa a sí misma para volver a ejecutarse (requestAnimationFrame).</w:t>
+      </w:r>
+    </w:p>
+    <w:p>
+      <w:pPr>
+        <w:pStyle w:val="Prrafodelista"/>
+        <w:numPr>
+          <w:ilvl w:val="1"/>
+          <w:numId w:val="5"/>
+        </w:numPr>
+        <w:spacing w:line="360" w:lineRule="auto"/>
+        <w:rPr>
+          <w:b/>
+          <w:bCs/>
+        </w:rPr>
+      </w:pPr>
+      <w:r>
+        <w:t>Si detecta un QR, llama a stopScanning().</w:t>
+      </w:r>
+    </w:p>
+    <w:p>
+      <w:pPr>
+        <w:pStyle w:val="Prrafodelista"/>
+        <w:numPr>
+          <w:ilvl w:val="0"/>
+          <w:numId w:val="5"/>
+        </w:numPr>
+        <w:spacing w:line="360" w:lineRule="auto"/>
+        <w:rPr>
+          <w:b/>
+          <w:bCs/>
+        </w:rPr>
+      </w:pPr>
+      <w:r>
+        <w:rPr>
+          <w:b/>
+          <w:bCs/>
+        </w:rPr>
+        <w:t>stopScanning():</w:t>
+      </w:r>
+      <w:r>
+        <w:t xml:space="preserve"> Detiene la cámara.</w:t>
+      </w:r>
+    </w:p>
+    <w:p>
+      <w:pPr>
+        <w:spacing w:line="360" w:lineRule="auto"/>
         <w:rPr>
           <w:b/>
           <w:bCs/>
@@ -8063,7 +9230,7 @@
         </w:rPr>
       </w:pPr>
       <w:hyperlink w:anchor="LifeCycle" w:history="1">
-        <w:bookmarkStart w:id="16" w:name="_Toc194228912"/>
+        <w:bookmarkStart w:id="16" w:name="_Toc194233639"/>
         <w:r>
           <w:rPr>
             <w:rStyle w:val="Hipervnculo"/>
@@ -8074,8 +9241,45 @@
             <w:szCs w:val="28"/>
             <w:u w:val="none"/>
           </w:rPr>
-          <w:t>Tes</w:t>
+          <w:t>Testing</w:t>
         </w:r>
+        <w:bookmarkEnd w:id="16"/>
+      </w:hyperlink>
+    </w:p>
+    <w:p>
+      <w:pPr>
+        <w:spacing w:line="360" w:lineRule="auto"/>
+        <w:rPr>
+          <w:b/>
+          <w:bCs/>
+        </w:rPr>
+      </w:pPr>
+      <w:r>
+        <w:rPr>
+          <w:b/>
+          <w:bCs/>
+        </w:rPr>
+        <w:br w:type="page"/>
+      </w:r>
+    </w:p>
+    <w:p>
+      <w:pPr>
+        <w:pStyle w:val="Prrafodelista"/>
+        <w:numPr>
+          <w:ilvl w:val="1"/>
+          <w:numId w:val="1"/>
+        </w:numPr>
+        <w:spacing w:line="360" w:lineRule="auto"/>
+        <w:outlineLvl w:val="1"/>
+        <w:rPr>
+          <w:b/>
+          <w:bCs/>
+          <w:sz w:val="28"/>
+          <w:szCs w:val="28"/>
+        </w:rPr>
+      </w:pPr>
+      <w:hyperlink w:anchor="LifeCycle" w:history="1">
+        <w:bookmarkStart w:id="17" w:name="_Toc194233640"/>
         <w:r>
           <w:rPr>
             <w:rStyle w:val="Hipervnculo"/>
@@ -8086,175 +9290,7 @@
             <w:szCs w:val="28"/>
             <w:u w:val="none"/>
           </w:rPr>
-          <w:t>t</w:t>
-        </w:r>
-        <w:r>
-          <w:rPr>
-            <w:rStyle w:val="Hipervnculo"/>
-            <w:b/>
-            <w:bCs/>
-            <w:color w:val="auto"/>
-            <w:sz w:val="28"/>
-            <w:szCs w:val="28"/>
-            <w:u w:val="none"/>
-          </w:rPr>
-          <w:t>i</w:t>
-        </w:r>
-        <w:r>
-          <w:rPr>
-            <w:rStyle w:val="Hipervnculo"/>
-            <w:b/>
-            <w:bCs/>
-            <w:color w:val="auto"/>
-            <w:sz w:val="28"/>
-            <w:szCs w:val="28"/>
-            <w:u w:val="none"/>
-          </w:rPr>
-          <w:t>n</w:t>
-        </w:r>
-        <w:r>
-          <w:rPr>
-            <w:rStyle w:val="Hipervnculo"/>
-            <w:b/>
-            <w:bCs/>
-            <w:color w:val="auto"/>
-            <w:sz w:val="28"/>
-            <w:szCs w:val="28"/>
-            <w:u w:val="none"/>
-          </w:rPr>
-          <w:t>g</w:t>
-        </w:r>
-        <w:bookmarkEnd w:id="16"/>
-      </w:hyperlink>
-    </w:p>
-    <w:p>
-      <w:pPr>
-        <w:rPr>
-          <w:b/>
-          <w:bCs/>
-        </w:rPr>
-      </w:pPr>
-      <w:r>
-        <w:rPr>
-          <w:b/>
-          <w:bCs/>
-        </w:rPr>
-        <w:br w:type="page"/>
-      </w:r>
-    </w:p>
-    <w:p>
-      <w:pPr>
-        <w:pStyle w:val="Prrafodelista"/>
-        <w:numPr>
-          <w:ilvl w:val="1"/>
-          <w:numId w:val="1"/>
-        </w:numPr>
-        <w:spacing w:line="360" w:lineRule="auto"/>
-        <w:outlineLvl w:val="1"/>
-        <w:rPr>
-          <w:b/>
-          <w:bCs/>
-          <w:sz w:val="28"/>
-          <w:szCs w:val="28"/>
-        </w:rPr>
-      </w:pPr>
-      <w:hyperlink w:anchor="LifeCycle" w:history="1">
-        <w:bookmarkStart w:id="17" w:name="_Toc194228913"/>
-        <w:r>
-          <w:rPr>
-            <w:rStyle w:val="Hipervnculo"/>
-            <w:b/>
-            <w:bCs/>
-            <w:color w:val="auto"/>
-            <w:sz w:val="28"/>
-            <w:szCs w:val="28"/>
-            <w:u w:val="none"/>
-          </w:rPr>
-          <w:t>D</w:t>
-        </w:r>
-        <w:r>
-          <w:rPr>
-            <w:rStyle w:val="Hipervnculo"/>
-            <w:b/>
-            <w:bCs/>
-            <w:color w:val="auto"/>
-            <w:sz w:val="28"/>
-            <w:szCs w:val="28"/>
-            <w:u w:val="none"/>
-          </w:rPr>
-          <w:t>e</w:t>
-        </w:r>
-        <w:r>
-          <w:rPr>
-            <w:rStyle w:val="Hipervnculo"/>
-            <w:b/>
-            <w:bCs/>
-            <w:color w:val="auto"/>
-            <w:sz w:val="28"/>
-            <w:szCs w:val="28"/>
-            <w:u w:val="none"/>
-          </w:rPr>
-          <w:t>s</w:t>
-        </w:r>
-        <w:r>
-          <w:rPr>
-            <w:rStyle w:val="Hipervnculo"/>
-            <w:b/>
-            <w:bCs/>
-            <w:color w:val="auto"/>
-            <w:sz w:val="28"/>
-            <w:szCs w:val="28"/>
-            <w:u w:val="none"/>
-          </w:rPr>
-          <w:t>p</w:t>
-        </w:r>
-        <w:r>
-          <w:rPr>
-            <w:rStyle w:val="Hipervnculo"/>
-            <w:b/>
-            <w:bCs/>
-            <w:color w:val="auto"/>
-            <w:sz w:val="28"/>
-            <w:szCs w:val="28"/>
-            <w:u w:val="none"/>
-          </w:rPr>
-          <w:t>l</w:t>
-        </w:r>
-        <w:r>
-          <w:rPr>
-            <w:rStyle w:val="Hipervnculo"/>
-            <w:b/>
-            <w:bCs/>
-            <w:color w:val="auto"/>
-            <w:sz w:val="28"/>
-            <w:szCs w:val="28"/>
-            <w:u w:val="none"/>
-          </w:rPr>
-          <w:t>i</w:t>
-        </w:r>
-        <w:r>
-          <w:rPr>
-            <w:rStyle w:val="Hipervnculo"/>
-            <w:b/>
-            <w:bCs/>
-            <w:color w:val="auto"/>
-            <w:sz w:val="28"/>
-            <w:szCs w:val="28"/>
-            <w:u w:val="none"/>
-          </w:rPr>
-          <w:t>e</w:t>
-        </w:r>
-        <w:r>
-          <w:rPr>
-            <w:rStyle w:val="Hipervnculo"/>
-            <w:b/>
-            <w:bCs/>
-            <w:color w:val="auto"/>
-            <w:sz w:val="28"/>
-            <w:szCs w:val="28"/>
-            <w:u w:val="none"/>
-          </w:rPr>
-          <w:t>gue</w:t>
+          <w:t>Despliegue</w:t>
         </w:r>
         <w:bookmarkEnd w:id="17"/>
       </w:hyperlink>
@@ -8305,7 +9341,7 @@
         </w:rPr>
       </w:pPr>
       <w:hyperlink w:anchor="Indice" w:history="1">
-        <w:bookmarkStart w:id="18" w:name="_Toc194228914"/>
+        <w:bookmarkStart w:id="18" w:name="_Toc194233641"/>
         <w:r>
           <w:rPr>
             <w:rStyle w:val="Hipervnculo"/>
@@ -8354,7 +9390,7 @@
         </w:rPr>
       </w:pPr>
       <w:bookmarkStart w:id="19" w:name="Herramientas"/>
-      <w:bookmarkStart w:id="20" w:name="_Toc194228915"/>
+      <w:bookmarkStart w:id="20" w:name="_Toc194233642"/>
       <w:r>
         <w:rPr>
           <w:b/>
@@ -8388,7 +9424,7 @@
                     </pic:cNvPicPr>
                   </pic:nvPicPr>
                   <pic:blipFill>
-                    <a:blip r:embed="rId54" cstate="print">
+                    <a:blip r:embed="rId57" cstate="print">
                       <a:extLst>
                         <a:ext uri="{28A0092B-C50C-407E-A947-70E740481C1C}">
                           <a14:useLocalDpi xmlns:a14="http://schemas.microsoft.com/office/drawing/2010/main" val="0"/>
@@ -8436,7 +9472,7 @@
             <w:szCs w:val="32"/>
             <w:u w:val="none"/>
           </w:rPr>
-          <w:t>Herra</w:t>
+          <w:t>Herrami</w:t>
         </w:r>
         <w:r>
           <w:rPr>
@@ -8448,7 +9484,7 @@
             <w:szCs w:val="32"/>
             <w:u w:val="none"/>
           </w:rPr>
-          <w:t>m</w:t>
+          <w:t>e</w:t>
         </w:r>
         <w:r>
           <w:rPr>
@@ -8460,43 +9496,7 @@
             <w:szCs w:val="32"/>
             <w:u w:val="none"/>
           </w:rPr>
-          <w:t>i</w:t>
-        </w:r>
-        <w:r>
-          <w:rPr>
-            <w:rStyle w:val="Hipervnculo"/>
-            <w:b/>
-            <w:bCs/>
-            <w:color w:val="auto"/>
-            <w:sz w:val="32"/>
-            <w:szCs w:val="32"/>
-            <w:u w:val="none"/>
-          </w:rPr>
-          <w:t>entas y tecnología</w:t>
-        </w:r>
-        <w:r>
-          <w:rPr>
-            <w:rStyle w:val="Hipervnculo"/>
-            <w:b/>
-            <w:bCs/>
-            <w:color w:val="auto"/>
-            <w:sz w:val="32"/>
-            <w:szCs w:val="32"/>
-            <w:u w:val="none"/>
-          </w:rPr>
-          <w:t>s</w:t>
-        </w:r>
-        <w:r>
-          <w:rPr>
-            <w:rStyle w:val="Hipervnculo"/>
-            <w:b/>
-            <w:bCs/>
-            <w:color w:val="auto"/>
-            <w:sz w:val="32"/>
-            <w:szCs w:val="32"/>
-            <w:u w:val="none"/>
-          </w:rPr>
-          <w:t xml:space="preserve"> empleadas</w:t>
+          <w:t>ntas y tecnologías empleadas</w:t>
         </w:r>
         <w:bookmarkEnd w:id="20"/>
       </w:hyperlink>
@@ -8516,7 +9516,7 @@
           <w:bCs/>
         </w:rPr>
       </w:pPr>
-      <w:bookmarkStart w:id="21" w:name="_Toc194228916"/>
+      <w:bookmarkStart w:id="21" w:name="_Toc194233643"/>
       <w:r>
         <w:rPr>
           <w:b/>
@@ -8567,7 +9567,7 @@
         </w:rPr>
         <w:t xml:space="preserve">Web Site: </w:t>
       </w:r>
-      <w:hyperlink r:id="rId55" w:history="1">
+      <w:hyperlink r:id="rId58" w:history="1">
         <w:r>
           <w:rPr>
             <w:rStyle w:val="Hipervnculo"/>
@@ -8690,7 +9690,7 @@
                     </pic:cNvPicPr>
                   </pic:nvPicPr>
                   <pic:blipFill>
-                    <a:blip r:embed="rId56" cstate="print">
+                    <a:blip r:embed="rId59" cstate="print">
                       <a:extLst>
                         <a:ext uri="{28A0092B-C50C-407E-A947-70E740481C1C}">
                           <a14:useLocalDpi xmlns:a14="http://schemas.microsoft.com/office/drawing/2010/main" val="0"/>
@@ -8742,7 +9742,7 @@
           <w:bCs/>
         </w:rPr>
       </w:pPr>
-      <w:bookmarkStart w:id="22" w:name="_Toc194228917"/>
+      <w:bookmarkStart w:id="22" w:name="_Toc194233644"/>
       <w:r>
         <w:rPr>
           <w:b/>
@@ -8796,7 +9796,7 @@
         </w:rPr>
         <w:t xml:space="preserve">Web Site: </w:t>
       </w:r>
-      <w:hyperlink r:id="rId57" w:history="1">
+      <w:hyperlink r:id="rId60" w:history="1">
         <w:r>
           <w:rPr>
             <w:rStyle w:val="Hipervnculo"/>
@@ -8861,6 +9861,7 @@
     </w:p>
     <w:p>
       <w:pPr>
+        <w:spacing w:line="360" w:lineRule="auto"/>
         <w:rPr>
           <w:b/>
           <w:bCs/>
@@ -8888,7 +9889,7 @@
           <w:bCs/>
         </w:rPr>
       </w:pPr>
-      <w:bookmarkStart w:id="23" w:name="_Toc194228918"/>
+      <w:bookmarkStart w:id="23" w:name="_Toc194233645"/>
       <w:r>
         <w:rPr>
           <w:b/>
@@ -8922,7 +9923,7 @@
                     </pic:cNvPicPr>
                   </pic:nvPicPr>
                   <pic:blipFill>
-                    <a:blip r:embed="rId58" cstate="print">
+                    <a:blip r:embed="rId61" cstate="print">
                       <a:extLst>
                         <a:ext uri="{28A0092B-C50C-407E-A947-70E740481C1C}">
                           <a14:useLocalDpi xmlns:a14="http://schemas.microsoft.com/office/drawing/2010/main" val="0"/>
@@ -8968,27 +9969,7 @@
             <w:color w:val="auto"/>
             <w:u w:val="none"/>
           </w:rPr>
-          <w:t>Adobe Ph</w:t>
-        </w:r>
-        <w:r>
-          <w:rPr>
-            <w:rStyle w:val="Hipervnculo"/>
-            <w:b/>
-            <w:bCs/>
-            <w:color w:val="auto"/>
-            <w:u w:val="none"/>
-          </w:rPr>
-          <w:t>o</w:t>
-        </w:r>
-        <w:r>
-          <w:rPr>
-            <w:rStyle w:val="Hipervnculo"/>
-            <w:b/>
-            <w:bCs/>
-            <w:color w:val="auto"/>
-            <w:u w:val="none"/>
-          </w:rPr>
-          <w:t>toshop</w:t>
+          <w:t>Adobe Photoshop</w:t>
         </w:r>
         <w:bookmarkEnd w:id="23"/>
       </w:hyperlink>
@@ -9034,7 +10015,7 @@
         </w:rPr>
         <w:t xml:space="preserve">Web Site: </w:t>
       </w:r>
-      <w:hyperlink r:id="rId59" w:history="1">
+      <w:hyperlink r:id="rId62" w:history="1">
         <w:r>
           <w:rPr>
             <w:rStyle w:val="Hipervnculo"/>
@@ -9140,7 +10121,7 @@
                     </pic:cNvPicPr>
                   </pic:nvPicPr>
                   <pic:blipFill>
-                    <a:blip r:embed="rId60" cstate="print">
+                    <a:blip r:embed="rId63" cstate="print">
                       <a:extLst>
                         <a:ext uri="{28A0092B-C50C-407E-A947-70E740481C1C}">
                           <a14:useLocalDpi xmlns:a14="http://schemas.microsoft.com/office/drawing/2010/main" val="0"/>
@@ -9193,7 +10174,7 @@
         </w:rPr>
       </w:pPr>
       <w:hyperlink w:anchor="herramientas" w:history="1">
-        <w:bookmarkStart w:id="24" w:name="_Toc194228919"/>
+        <w:bookmarkStart w:id="24" w:name="_Toc194233646"/>
         <w:r>
           <w:rPr>
             <w:rStyle w:val="Hipervnculo"/>
@@ -9248,7 +10229,7 @@
         </w:rPr>
         <w:t xml:space="preserve">Web Site: </w:t>
       </w:r>
-      <w:hyperlink r:id="rId61" w:history="1">
+      <w:hyperlink r:id="rId64" w:history="1">
         <w:r>
           <w:rPr>
             <w:rStyle w:val="Hipervnculo"/>
@@ -9302,6 +10283,7 @@
     </w:p>
     <w:p>
       <w:pPr>
+        <w:spacing w:line="360" w:lineRule="auto"/>
         <w:rPr>
           <w:b/>
           <w:bCs/>
@@ -9332,10 +10314,11 @@
           <w:u w:val="none"/>
         </w:rPr>
       </w:pPr>
-      <w:bookmarkStart w:id="25" w:name="_Toc194228920"/>
+      <w:bookmarkStart w:id="25" w:name="_Toc194233647"/>
       <w:r>
         <w:rPr>
           <w:rStyle w:val="Hipervnculo"/>
+          <w:noProof/>
           <w:color w:val="auto"/>
           <w:u w:val="none"/>
         </w:rPr>
@@ -9366,7 +10349,7 @@
                     </pic:cNvPicPr>
                   </pic:nvPicPr>
                   <pic:blipFill>
-                    <a:blip r:embed="rId62" cstate="print">
+                    <a:blip r:embed="rId65" cstate="print">
                       <a:extLst>
                         <a:ext uri="{28A0092B-C50C-407E-A947-70E740481C1C}">
                           <a14:useLocalDpi xmlns:a14="http://schemas.microsoft.com/office/drawing/2010/main" val="0"/>
@@ -9458,7 +10441,7 @@
         </w:rPr>
         <w:t xml:space="preserve">Web Site: </w:t>
       </w:r>
-      <w:hyperlink r:id="rId63" w:history="1">
+      <w:hyperlink r:id="rId66" w:history="1">
         <w:r>
           <w:rPr>
             <w:rStyle w:val="Hipervnculo"/>
@@ -9540,6 +10523,7 @@
     </w:p>
     <w:p>
       <w:pPr>
+        <w:spacing w:line="360" w:lineRule="auto"/>
         <w:rPr>
           <w:b/>
           <w:bCs/>
@@ -9563,12 +10547,13 @@
           <w:u w:val="none"/>
         </w:rPr>
       </w:pPr>
-      <w:bookmarkStart w:id="26" w:name="_Toc194228921"/>
+      <w:bookmarkStart w:id="26" w:name="_Toc194233648"/>
       <w:r>
         <w:rPr>
           <w:rStyle w:val="Hipervnculo"/>
           <w:b/>
           <w:bCs/>
+          <w:noProof/>
           <w:color w:val="auto"/>
           <w:u w:val="none"/>
         </w:rPr>
@@ -9598,7 +10583,7 @@
                     </pic:cNvPicPr>
                   </pic:nvPicPr>
                   <pic:blipFill>
-                    <a:blip r:embed="rId64" cstate="print">
+                    <a:blip r:embed="rId67" cstate="print">
                       <a:extLst>
                         <a:ext uri="{28A0092B-C50C-407E-A947-70E740481C1C}">
                           <a14:useLocalDpi xmlns:a14="http://schemas.microsoft.com/office/drawing/2010/main" val="0"/>
@@ -9690,7 +10675,7 @@
         </w:rPr>
         <w:t xml:space="preserve">Web Site: </w:t>
       </w:r>
-      <w:hyperlink r:id="rId65" w:history="1">
+      <w:hyperlink r:id="rId68" w:history="1">
         <w:r>
           <w:rPr>
             <w:rStyle w:val="Hipervnculo"/>
@@ -9787,16 +10772,17 @@
           <w:u w:val="none"/>
         </w:rPr>
       </w:pPr>
-      <w:bookmarkStart w:id="27" w:name="_Toc194228922"/>
+      <w:bookmarkStart w:id="27" w:name="_Toc194233649"/>
       <w:r>
         <w:rPr>
           <w:rStyle w:val="Hipervnculo"/>
+          <w:noProof/>
           <w:color w:val="auto"/>
           <w:u w:val="none"/>
         </w:rPr>
         <w:lastRenderedPageBreak/>
         <w:drawing>
-          <wp:anchor distT="0" distB="0" distL="114300" distR="114300" simplePos="0" relativeHeight="251691008" behindDoc="1" locked="0" layoutInCell="1" allowOverlap="1" wp14:anchorId="53097F0E" wp14:editId="430EE269">
+          <wp:anchor distT="0" distB="0" distL="114300" distR="114300" simplePos="0" relativeHeight="251691008" behindDoc="1" locked="0" layoutInCell="1" allowOverlap="1" wp14:anchorId="53097F0E" wp14:editId="55603322">
             <wp:simplePos x="0" y="0"/>
             <wp:positionH relativeFrom="column">
               <wp:posOffset>1787525</wp:posOffset>
@@ -9821,7 +10807,7 @@
                     </pic:cNvPicPr>
                   </pic:nvPicPr>
                   <pic:blipFill>
-                    <a:blip r:embed="rId66" cstate="print">
+                    <a:blip r:embed="rId69" cstate="print">
                       <a:extLst>
                         <a:ext uri="{28A0092B-C50C-407E-A947-70E740481C1C}">
                           <a14:useLocalDpi xmlns:a14="http://schemas.microsoft.com/office/drawing/2010/main" val="0"/>
@@ -9921,7 +10907,7 @@
         </w:rPr>
         <w:t xml:space="preserve">Web Site: </w:t>
       </w:r>
-      <w:hyperlink r:id="rId67" w:history="1">
+      <w:hyperlink r:id="rId70" w:history="1">
         <w:r>
           <w:rPr>
             <w:rStyle w:val="Hipervnculo"/>
@@ -10019,7 +11005,7 @@
                     </pic:cNvPicPr>
                   </pic:nvPicPr>
                   <pic:blipFill>
-                    <a:blip r:embed="rId68" cstate="print">
+                    <a:blip r:embed="rId71" cstate="print">
                       <a:extLst>
                         <a:ext uri="{28A0092B-C50C-407E-A947-70E740481C1C}">
                           <a14:useLocalDpi xmlns:a14="http://schemas.microsoft.com/office/drawing/2010/main" val="0"/>
@@ -10075,7 +11061,7 @@
         </w:rPr>
       </w:pPr>
       <w:hyperlink w:anchor="Herramientas" w:history="1">
-        <w:bookmarkStart w:id="28" w:name="_Toc194228923"/>
+        <w:bookmarkStart w:id="28" w:name="_Toc194233650"/>
         <w:r>
           <w:rPr>
             <w:rStyle w:val="Hipervnculo"/>
@@ -10084,27 +11070,7 @@
             <w:color w:val="auto"/>
             <w:u w:val="none"/>
           </w:rPr>
-          <w:t>Bitco</w:t>
-        </w:r>
-        <w:r>
-          <w:rPr>
-            <w:rStyle w:val="Hipervnculo"/>
-            <w:b/>
-            <w:bCs/>
-            <w:color w:val="auto"/>
-            <w:u w:val="none"/>
-          </w:rPr>
-          <w:t>i</w:t>
-        </w:r>
-        <w:r>
-          <w:rPr>
-            <w:rStyle w:val="Hipervnculo"/>
-            <w:b/>
-            <w:bCs/>
-            <w:color w:val="auto"/>
-            <w:u w:val="none"/>
-          </w:rPr>
-          <w:t>n Core</w:t>
+          <w:t>Bitcoin Core</w:t>
         </w:r>
         <w:bookmarkEnd w:id="28"/>
       </w:hyperlink>
@@ -10150,7 +11116,7 @@
         </w:rPr>
         <w:t xml:space="preserve">Web Site: </w:t>
       </w:r>
-      <w:hyperlink r:id="rId69" w:history="1">
+      <w:hyperlink r:id="rId72" w:history="1">
         <w:r>
           <w:rPr>
             <w:rStyle w:val="Hipervnculo"/>
@@ -10219,6 +11185,7 @@
     </w:p>
     <w:p>
       <w:pPr>
+        <w:spacing w:line="360" w:lineRule="auto"/>
         <w:rPr>
           <w:b/>
           <w:bCs/>
@@ -10246,7 +11213,7 @@
           <w:bCs/>
         </w:rPr>
       </w:pPr>
-      <w:bookmarkStart w:id="29" w:name="_Toc194228924"/>
+      <w:bookmarkStart w:id="29" w:name="_Toc194233651"/>
       <w:r>
         <w:rPr>
           <w:b/>
@@ -10280,7 +11247,7 @@
                     </pic:cNvPicPr>
                   </pic:nvPicPr>
                   <pic:blipFill>
-                    <a:blip r:embed="rId70" cstate="print">
+                    <a:blip r:embed="rId73" cstate="print">
                       <a:extLst>
                         <a:ext uri="{28A0092B-C50C-407E-A947-70E740481C1C}">
                           <a14:useLocalDpi xmlns:a14="http://schemas.microsoft.com/office/drawing/2010/main" val="0"/>
@@ -10392,7 +11359,7 @@
         </w:rPr>
         <w:t xml:space="preserve">Web Site: </w:t>
       </w:r>
-      <w:hyperlink r:id="rId71" w:history="1">
+      <w:hyperlink r:id="rId74" w:history="1">
         <w:r>
           <w:rPr>
             <w:rStyle w:val="Hipervnculo"/>
@@ -10480,12 +11447,13 @@
           <w:u w:val="none"/>
         </w:rPr>
       </w:pPr>
-      <w:bookmarkStart w:id="30" w:name="_Toc194228925"/>
+      <w:bookmarkStart w:id="30" w:name="_Toc194233652"/>
       <w:r>
         <w:rPr>
           <w:rStyle w:val="Hipervnculo"/>
           <w:b/>
           <w:bCs/>
+          <w:noProof/>
           <w:color w:val="auto"/>
           <w:u w:val="none"/>
         </w:rPr>
@@ -10515,7 +11483,7 @@
                     </pic:cNvPicPr>
                   </pic:nvPicPr>
                   <pic:blipFill>
-                    <a:blip r:embed="rId72" cstate="print">
+                    <a:blip r:embed="rId75" cstate="print">
                       <a:extLst>
                         <a:ext uri="{28A0092B-C50C-407E-A947-70E740481C1C}">
                           <a14:useLocalDpi xmlns:a14="http://schemas.microsoft.com/office/drawing/2010/main" val="0"/>
@@ -10607,7 +11575,7 @@
         </w:rPr>
         <w:t xml:space="preserve">Web Site: </w:t>
       </w:r>
-      <w:hyperlink r:id="rId73" w:history="1">
+      <w:hyperlink r:id="rId76" w:history="1">
         <w:r>
           <w:rPr>
             <w:rStyle w:val="Hipervnculo"/>
@@ -10686,19 +11654,295 @@
           <w:numId w:val="1"/>
         </w:numPr>
         <w:spacing w:line="360" w:lineRule="auto"/>
-        <w:rPr>
-          <w:b/>
-          <w:bCs/>
-        </w:rPr>
-      </w:pPr>
-      <w:r>
-        <w:rPr>
-          <w:b/>
-          <w:bCs/>
+        <w:outlineLvl w:val="1"/>
+        <w:rPr>
+          <w:b/>
+          <w:bCs/>
+        </w:rPr>
+      </w:pPr>
+      <w:r>
+        <w:rPr>
+          <w:b/>
+          <w:bCs/>
+          <w:noProof/>
         </w:rPr>
         <w:lastRenderedPageBreak/>
-        <w:t>Asdfasf</w:t>
-      </w:r>
+        <w:drawing>
+          <wp:anchor distT="0" distB="0" distL="114300" distR="114300" simplePos="0" relativeHeight="251700224" behindDoc="1" locked="0" layoutInCell="1" allowOverlap="1" wp14:anchorId="2377A9A4" wp14:editId="5372B37B">
+            <wp:simplePos x="0" y="0"/>
+            <wp:positionH relativeFrom="column">
+              <wp:posOffset>1838325</wp:posOffset>
+            </wp:positionH>
+            <wp:positionV relativeFrom="paragraph">
+              <wp:posOffset>128270</wp:posOffset>
+            </wp:positionV>
+            <wp:extent cx="1165860" cy="363919"/>
+            <wp:effectExtent l="0" t="0" r="0" b="0"/>
+            <wp:wrapNone/>
+            <wp:docPr id="500655620" name="Imagen 2"/>
+            <wp:cNvGraphicFramePr>
+              <a:graphicFrameLocks xmlns:a="http://schemas.openxmlformats.org/drawingml/2006/main" noChangeAspect="1"/>
+            </wp:cNvGraphicFramePr>
+            <a:graphic xmlns:a="http://schemas.openxmlformats.org/drawingml/2006/main">
+              <a:graphicData uri="http://schemas.openxmlformats.org/drawingml/2006/picture">
+                <pic:pic xmlns:pic="http://schemas.openxmlformats.org/drawingml/2006/picture">
+                  <pic:nvPicPr>
+                    <pic:cNvPr id="0" name="Picture 2"/>
+                    <pic:cNvPicPr>
+                      <a:picLocks noChangeAspect="1" noChangeArrowheads="1"/>
+                    </pic:cNvPicPr>
+                  </pic:nvPicPr>
+                  <pic:blipFill>
+                    <a:blip r:embed="rId77" cstate="print">
+                      <a:extLst>
+                        <a:ext uri="{28A0092B-C50C-407E-A947-70E740481C1C}">
+                          <a14:useLocalDpi xmlns:a14="http://schemas.microsoft.com/office/drawing/2010/main" val="0"/>
+                        </a:ext>
+                      </a:extLst>
+                    </a:blip>
+                    <a:srcRect/>
+                    <a:stretch>
+                      <a:fillRect/>
+                    </a:stretch>
+                  </pic:blipFill>
+                  <pic:spPr bwMode="auto">
+                    <a:xfrm>
+                      <a:off x="0" y="0"/>
+                      <a:ext cx="1165860" cy="363919"/>
+                    </a:xfrm>
+                    <a:prstGeom prst="rect">
+                      <a:avLst/>
+                    </a:prstGeom>
+                    <a:noFill/>
+                    <a:ln>
+                      <a:noFill/>
+                    </a:ln>
+                  </pic:spPr>
+                </pic:pic>
+              </a:graphicData>
+            </a:graphic>
+            <wp14:sizeRelH relativeFrom="page">
+              <wp14:pctWidth>0</wp14:pctWidth>
+            </wp14:sizeRelH>
+            <wp14:sizeRelV relativeFrom="page">
+              <wp14:pctHeight>0</wp14:pctHeight>
+            </wp14:sizeRelV>
+          </wp:anchor>
+        </w:drawing>
+      </w:r>
+      <w:hyperlink w:anchor="Herramientas" w:history="1">
+        <w:r>
+          <w:rPr>
+            <w:rStyle w:val="Hipervnculo"/>
+            <w:b/>
+            <w:bCs/>
+            <w:color w:val="auto"/>
+            <w:u w:val="none"/>
+          </w:rPr>
+          <w:t>Ang</w:t>
+        </w:r>
+        <w:r>
+          <w:rPr>
+            <w:rStyle w:val="Hipervnculo"/>
+            <w:b/>
+            <w:bCs/>
+            <w:color w:val="auto"/>
+            <w:u w:val="none"/>
+          </w:rPr>
+          <w:t>u</w:t>
+        </w:r>
+        <w:r>
+          <w:rPr>
+            <w:rStyle w:val="Hipervnculo"/>
+            <w:b/>
+            <w:bCs/>
+            <w:color w:val="auto"/>
+            <w:u w:val="none"/>
+          </w:rPr>
+          <w:t>lar</w:t>
+        </w:r>
+      </w:hyperlink>
+      <w:r>
+        <w:rPr>
+          <w:b/>
+          <w:bCs/>
+        </w:rPr>
+        <w:t>:</w:t>
+      </w:r>
+    </w:p>
+    <w:p>
+      <w:pPr>
+        <w:pStyle w:val="Prrafodelista"/>
+        <w:numPr>
+          <w:ilvl w:val="2"/>
+          <w:numId w:val="1"/>
+        </w:numPr>
+        <w:spacing w:line="360" w:lineRule="auto"/>
+        <w:rPr>
+          <w:b/>
+          <w:bCs/>
+        </w:rPr>
+      </w:pPr>
+      <w:r>
+        <w:rPr>
+          <w:b/>
+          <w:bCs/>
+        </w:rPr>
+        <w:t>Logo:</w:t>
+      </w:r>
+    </w:p>
+    <w:p>
+      <w:pPr>
+        <w:pStyle w:val="Prrafodelista"/>
+        <w:numPr>
+          <w:ilvl w:val="2"/>
+          <w:numId w:val="1"/>
+        </w:numPr>
+        <w:spacing w:line="360" w:lineRule="auto"/>
+        <w:rPr>
+          <w:b/>
+          <w:bCs/>
+        </w:rPr>
+      </w:pPr>
+      <w:r>
+        <w:rPr>
+          <w:b/>
+          <w:bCs/>
+        </w:rPr>
+        <w:t xml:space="preserve">Web Site: </w:t>
+      </w:r>
+      <w:hyperlink r:id="rId78" w:history="1">
+        <w:r>
+          <w:rPr>
+            <w:rStyle w:val="Hipervnculo"/>
+          </w:rPr>
+          <w:t>https://angular.io/</w:t>
+        </w:r>
+      </w:hyperlink>
+    </w:p>
+    <w:p>
+      <w:pPr>
+        <w:pStyle w:val="Prrafodelista"/>
+        <w:numPr>
+          <w:ilvl w:val="2"/>
+          <w:numId w:val="1"/>
+        </w:numPr>
+        <w:spacing w:line="360" w:lineRule="auto"/>
+        <w:rPr>
+          <w:b/>
+          <w:bCs/>
+        </w:rPr>
+      </w:pPr>
+      <w:r>
+        <w:rPr>
+          <w:b/>
+          <w:bCs/>
+        </w:rPr>
+        <w:t>Descripción:</w:t>
+      </w:r>
+    </w:p>
+    <w:p>
+      <w:pPr>
+        <w:pStyle w:val="Prrafodelista"/>
+        <w:spacing w:line="360" w:lineRule="auto"/>
+        <w:ind w:left="2160"/>
+      </w:pPr>
+      <w:r>
+        <w:t xml:space="preserve">Es un </w:t>
+      </w:r>
+      <w:proofErr w:type="spellStart"/>
+      <w:r>
+        <w:t>framework</w:t>
+      </w:r>
+      <w:proofErr w:type="spellEnd"/>
+      <w:r>
+        <w:t xml:space="preserve"> de desarrollo frontend creado por Google, basado en </w:t>
+      </w:r>
+      <w:proofErr w:type="spellStart"/>
+      <w:r>
+        <w:t>TypeScript</w:t>
+      </w:r>
+      <w:proofErr w:type="spellEnd"/>
+      <w:r>
+        <w:t>, utilizado para construir aplicaciones web modernas, dinámicas y de alto rendimiento.</w:t>
+      </w:r>
+    </w:p>
+    <w:p>
+      <w:pPr>
+        <w:pStyle w:val="Prrafodelista"/>
+        <w:spacing w:line="360" w:lineRule="auto"/>
+        <w:ind w:left="2160"/>
+      </w:pPr>
+      <w:r>
+        <w:t xml:space="preserve">Angular facilita el desarrollo mediante componentes reutilizables, gestión eficiente de estados, enrutado (routing), formularios avanzados y comunicación HTTP con servicios </w:t>
+      </w:r>
+      <w:proofErr w:type="spellStart"/>
+      <w:r>
+        <w:t>backend</w:t>
+      </w:r>
+      <w:proofErr w:type="spellEnd"/>
+      <w:r>
+        <w:t>.</w:t>
+      </w:r>
+    </w:p>
+    <w:p>
+      <w:pPr>
+        <w:pStyle w:val="Prrafodelista"/>
+        <w:spacing w:line="360" w:lineRule="auto"/>
+        <w:ind w:left="2160"/>
+      </w:pPr>
+      <w:r>
+        <w:t>Ofrece herramientas potentes como Angular CLI, que permite generar, compilar y probar fácilmente las aplicaciones, además de contar con un amplio ecosistema de bibliotecas y extensiones.</w:t>
+      </w:r>
+    </w:p>
+    <w:p>
+      <w:pPr>
+        <w:pStyle w:val="Prrafodelista"/>
+        <w:spacing w:line="360" w:lineRule="auto"/>
+        <w:ind w:left="2160"/>
+        <w:rPr>
+          <w:b/>
+          <w:bCs/>
+        </w:rPr>
+      </w:pPr>
+      <w:r>
+        <w:t xml:space="preserve">Es especialmente útil en aplicaciones empresariales, </w:t>
+      </w:r>
+      <w:proofErr w:type="spellStart"/>
+      <w:r>
+        <w:t>SPAs</w:t>
+      </w:r>
+      <w:proofErr w:type="spellEnd"/>
+      <w:r>
+        <w:t xml:space="preserve"> (Single Page </w:t>
+      </w:r>
+      <w:proofErr w:type="spellStart"/>
+      <w:r>
+        <w:t>Applications</w:t>
+      </w:r>
+      <w:proofErr w:type="spellEnd"/>
+      <w:r>
+        <w:t xml:space="preserve">), </w:t>
+      </w:r>
+      <w:proofErr w:type="spellStart"/>
+      <w:r>
+        <w:t>dashboards</w:t>
+      </w:r>
+      <w:proofErr w:type="spellEnd"/>
+      <w:r>
+        <w:t xml:space="preserve"> interactivos y aplicaciones web progresivas (PWA).</w:t>
+      </w:r>
+    </w:p>
+    <w:p>
+      <w:pPr>
+        <w:pStyle w:val="Prrafodelista"/>
+        <w:spacing w:line="360" w:lineRule="auto"/>
+        <w:ind w:left="2160"/>
+        <w:rPr>
+          <w:b/>
+          <w:bCs/>
+        </w:rPr>
+      </w:pPr>
     </w:p>
     <w:p>
       <w:pPr>
@@ -10713,6 +11957,7 @@
           <w:bCs/>
         </w:rPr>
       </w:pPr>
+      <w:proofErr w:type="spellStart"/>
       <w:r>
         <w:rPr>
           <w:b/>
@@ -10720,9 +11965,99 @@
         </w:rPr>
         <w:t>Asfasdz</w:t>
       </w:r>
-    </w:p>
-    <w:p>
-      <w:pPr>
+      <w:proofErr w:type="spellEnd"/>
+    </w:p>
+    <w:p>
+      <w:pPr>
+        <w:pStyle w:val="Prrafodelista"/>
+        <w:numPr>
+          <w:ilvl w:val="2"/>
+          <w:numId w:val="1"/>
+        </w:numPr>
+        <w:spacing w:line="360" w:lineRule="auto"/>
+        <w:rPr>
+          <w:b/>
+          <w:bCs/>
+        </w:rPr>
+      </w:pPr>
+      <w:r>
+        <w:rPr>
+          <w:b/>
+          <w:bCs/>
+        </w:rPr>
+        <w:t>Logo:</w:t>
+      </w:r>
+    </w:p>
+    <w:p>
+      <w:pPr>
+        <w:pStyle w:val="Prrafodelista"/>
+        <w:numPr>
+          <w:ilvl w:val="2"/>
+          <w:numId w:val="1"/>
+        </w:numPr>
+        <w:spacing w:line="360" w:lineRule="auto"/>
+        <w:rPr>
+          <w:b/>
+          <w:bCs/>
+        </w:rPr>
+      </w:pPr>
+      <w:r>
+        <w:rPr>
+          <w:b/>
+          <w:bCs/>
+        </w:rPr>
+        <w:t xml:space="preserve">Web Site: </w:t>
+      </w:r>
+      <w:hyperlink r:id="rId79" w:history="1">
+        <w:r>
+          <w:rPr>
+            <w:rStyle w:val="Hipervnculo"/>
+          </w:rPr>
+          <w:t>https://socket.io/</w:t>
+        </w:r>
+      </w:hyperlink>
+    </w:p>
+    <w:p>
+      <w:pPr>
+        <w:pStyle w:val="Prrafodelista"/>
+        <w:numPr>
+          <w:ilvl w:val="2"/>
+          <w:numId w:val="1"/>
+        </w:numPr>
+        <w:spacing w:line="360" w:lineRule="auto"/>
+        <w:rPr>
+          <w:b/>
+          <w:bCs/>
+        </w:rPr>
+      </w:pPr>
+      <w:r>
+        <w:rPr>
+          <w:b/>
+          <w:bCs/>
+        </w:rPr>
+        <w:t>Descripción:</w:t>
+      </w:r>
+    </w:p>
+    <w:p>
+      <w:pPr>
+        <w:pStyle w:val="Prrafodelista"/>
+        <w:numPr>
+          <w:ilvl w:val="2"/>
+          <w:numId w:val="1"/>
+        </w:numPr>
+        <w:spacing w:line="360" w:lineRule="auto"/>
+        <w:rPr>
+          <w:b/>
+          <w:bCs/>
+        </w:rPr>
+      </w:pPr>
+      <w:r>
+        <w:t>Es una biblioteca JavaScript que permite comunicación bidireccional en tiempo real entre cliente y servidor mediante</w:t>
+      </w:r>
+    </w:p>
+    <w:p>
+      <w:pPr>
+        <w:spacing w:line="360" w:lineRule="auto"/>
         <w:rPr>
           <w:b/>
           <w:bCs/>
@@ -10781,6 +12116,7 @@
     </w:p>
     <w:p>
       <w:pPr>
+        <w:spacing w:line="360" w:lineRule="auto"/>
         <w:rPr>
           <w:b/>
           <w:bCs/>
@@ -10839,6 +12175,7 @@
     </w:p>
     <w:p>
       <w:pPr>
+        <w:spacing w:line="360" w:lineRule="auto"/>
         <w:rPr>
           <w:b/>
           <w:bCs/>
@@ -10897,6 +12234,7 @@
     </w:p>
     <w:p>
       <w:pPr>
+        <w:spacing w:line="360" w:lineRule="auto"/>
         <w:rPr>
           <w:b/>
           <w:bCs/>
@@ -10955,6 +12293,7 @@
     </w:p>
     <w:p>
       <w:pPr>
+        <w:spacing w:line="360" w:lineRule="auto"/>
         <w:rPr>
           <w:b/>
           <w:bCs/>
@@ -11013,6 +12352,7 @@
     </w:p>
     <w:p>
       <w:pPr>
+        <w:spacing w:line="360" w:lineRule="auto"/>
         <w:rPr>
           <w:b/>
           <w:bCs/>
@@ -11071,6 +12411,7 @@
     </w:p>
     <w:p>
       <w:pPr>
+        <w:spacing w:line="360" w:lineRule="auto"/>
         <w:rPr>
           <w:b/>
           <w:bCs/>
@@ -11129,6 +12470,7 @@
     </w:p>
     <w:p>
       <w:pPr>
+        <w:spacing w:line="360" w:lineRule="auto"/>
         <w:rPr>
           <w:b/>
           <w:bCs/>
@@ -11190,7 +12532,7 @@
         </w:rPr>
       </w:pPr>
       <w:hyperlink w:anchor="Indice" w:history="1">
-        <w:bookmarkStart w:id="31" w:name="_Toc194228926"/>
+        <w:bookmarkStart w:id="31" w:name="_Toc194233653"/>
         <w:r>
           <w:rPr>
             <w:rStyle w:val="Hipervnculo"/>
@@ -11239,7 +12581,7 @@
         </w:rPr>
       </w:pPr>
       <w:hyperlink w:anchor="Indice" w:history="1">
-        <w:bookmarkStart w:id="32" w:name="_Toc194228927"/>
+        <w:bookmarkStart w:id="32" w:name="_Toc194233654"/>
         <w:r>
           <w:rPr>
             <w:rStyle w:val="Hipervnculo"/>
@@ -11288,7 +12630,7 @@
         </w:rPr>
       </w:pPr>
       <w:hyperlink w:anchor="Indice" w:history="1">
-        <w:bookmarkStart w:id="33" w:name="_Toc194228928"/>
+        <w:bookmarkStart w:id="33" w:name="_Toc194233655"/>
         <w:r>
           <w:rPr>
             <w:rStyle w:val="Hipervnculo"/>
@@ -11326,7 +12668,7 @@
       </w:pPr>
     </w:p>
     <w:sectPr>
-      <w:headerReference w:type="default" r:id="rId74"/>
+      <w:headerReference w:type="default" r:id="rId80"/>
       <w:pgSz w:w="11906" w:h="16838"/>
       <w:pgMar w:top="1417" w:right="1701" w:bottom="1417" w:left="1701" w:header="708" w:footer="708" w:gutter="0"/>
       <w:cols w:space="708"/>
@@ -12277,6 +13619,118 @@
 <file path=word/numbering.xml><?xml version="1.0" encoding="utf-8"?>
 <w:numbering xmlns:wpc="http://schemas.microsoft.com/office/word/2010/wordprocessingCanvas" xmlns:cx="http://schemas.microsoft.com/office/drawing/2014/chartex" xmlns:cx1="http://schemas.microsoft.com/office/drawing/2015/9/8/chartex" xmlns:cx2="http://schemas.microsoft.com/office/drawing/2015/10/21/chartex" xmlns:cx3="http://schemas.microsoft.com/office/drawing/2016/5/9/chartex" xmlns:cx4="http://schemas.microsoft.com/office/drawing/2016/5/10/chartex" xmlns:cx5="http://schemas.microsoft.com/office/drawing/2016/5/11/chartex" xmlns:cx6="http://schemas.microsoft.com/office/drawing/2016/5/12/chartex" xmlns:cx7="http://schemas.microsoft.com/office/drawing/2016/5/13/chartex" xmlns:cx8="http://schemas.microsoft.com/office/drawing/2016/5/14/chartex" xmlns:mc="http://schemas.openxmlformats.org/markup-compatibility/2006" xmlns:aink="http://schemas.microsoft.com/office/drawing/2016/ink" xmlns:am3d="http://schemas.microsoft.com/office/drawing/2017/model3d" xmlns:o="urn:schemas-microsoft-com:office:office" xmlns:oel="http://schemas.microsoft.com/office/2019/extlst" xmlns:r="http://schemas.openxmlformats.org/officeDocument/2006/relationships" xmlns:m="http://schemas.openxmlformats.org/officeDocument/2006/math" xmlns:v="urn:schemas-microsoft-com:vml" xmlns:wp14="http://schemas.microsoft.com/office/word/2010/wordprocessingDrawing" xmlns:wp="http://schemas.openxmlformats.org/drawingml/2006/wordprocessingDrawing" xmlns:w10="urn:schemas-microsoft-com:office:word" xmlns:w="http://schemas.openxmlformats.org/wordprocessingml/2006/main" xmlns:w14="http://schemas.microsoft.com/office/word/2010/wordml" xmlns:w15="http://schemas.microsoft.com/office/word/2012/wordml" xmlns:w16cex="http://schemas.microsoft.com/office/word/2018/wordml/cex" xmlns:w16cid="http://schemas.microsoft.com/office/word/2016/wordml/cid" xmlns:w16="http://schemas.microsoft.com/office/word/2018/wordml" xmlns:w16du="http://schemas.microsoft.com/office/word/2023/wordml/word16du" xmlns:w16sdtdh="http://schemas.microsoft.com/office/word/2020/wordml/sdtdatahash" xmlns:w16sdtfl="http://schemas.microsoft.com/office/word/2024/wordml/sdtformatlock" xmlns:w16se="http://schemas.microsoft.com/office/word/2015/wordml/symex" xmlns:wpg="http://schemas.microsoft.com/office/word/2010/wordprocessingGroup" xmlns:wpi="http://schemas.microsoft.com/office/word/2010/wordprocessingInk" xmlns:wne="http://schemas.microsoft.com/office/word/2006/wordml" xmlns:wps="http://schemas.microsoft.com/office/word/2010/wordprocessingShape" mc:Ignorable="w14 w15 w16se w16cid w16 w16cex w16sdtdh w16sdtfl w16du wp14">
   <w:abstractNum w:abstractNumId="0" w15:restartNumberingAfterBreak="0">
+    <w:nsid w:val="094A1638"/>
+    <w:multiLevelType w:val="hybridMultilevel"/>
+    <w:tmpl w:val="FEC68774"/>
+    <w:lvl w:ilvl="0" w:tplc="47946AA6">
+      <w:numFmt w:val="bullet"/>
+      <w:lvlText w:val="-"/>
+      <w:lvlJc w:val="left"/>
+      <w:pPr>
+        <w:ind w:left="1800" w:hanging="360"/>
+      </w:pPr>
+      <w:rPr>
+        <w:rFonts w:ascii="Arial" w:eastAsiaTheme="minorHAnsi" w:hAnsi="Arial" w:cs="Arial" w:hint="default"/>
+      </w:rPr>
+    </w:lvl>
+    <w:lvl w:ilvl="1" w:tplc="0C0A0003" w:tentative="1">
+      <w:start w:val="1"/>
+      <w:numFmt w:val="bullet"/>
+      <w:lvlText w:val="o"/>
+      <w:lvlJc w:val="left"/>
+      <w:pPr>
+        <w:ind w:left="2520" w:hanging="360"/>
+      </w:pPr>
+      <w:rPr>
+        <w:rFonts w:ascii="Courier New" w:hAnsi="Courier New" w:cs="Courier New" w:hint="default"/>
+      </w:rPr>
+    </w:lvl>
+    <w:lvl w:ilvl="2" w:tplc="0C0A0005" w:tentative="1">
+      <w:start w:val="1"/>
+      <w:numFmt w:val="bullet"/>
+      <w:lvlText w:val=""/>
+      <w:lvlJc w:val="left"/>
+      <w:pPr>
+        <w:ind w:left="3240" w:hanging="360"/>
+      </w:pPr>
+      <w:rPr>
+        <w:rFonts w:ascii="Wingdings" w:hAnsi="Wingdings" w:hint="default"/>
+      </w:rPr>
+    </w:lvl>
+    <w:lvl w:ilvl="3" w:tplc="0C0A0001" w:tentative="1">
+      <w:start w:val="1"/>
+      <w:numFmt w:val="bullet"/>
+      <w:lvlText w:val=""/>
+      <w:lvlJc w:val="left"/>
+      <w:pPr>
+        <w:ind w:left="3960" w:hanging="360"/>
+      </w:pPr>
+      <w:rPr>
+        <w:rFonts w:ascii="Symbol" w:hAnsi="Symbol" w:hint="default"/>
+      </w:rPr>
+    </w:lvl>
+    <w:lvl w:ilvl="4" w:tplc="0C0A0003" w:tentative="1">
+      <w:start w:val="1"/>
+      <w:numFmt w:val="bullet"/>
+      <w:lvlText w:val="o"/>
+      <w:lvlJc w:val="left"/>
+      <w:pPr>
+        <w:ind w:left="4680" w:hanging="360"/>
+      </w:pPr>
+      <w:rPr>
+        <w:rFonts w:ascii="Courier New" w:hAnsi="Courier New" w:cs="Courier New" w:hint="default"/>
+      </w:rPr>
+    </w:lvl>
+    <w:lvl w:ilvl="5" w:tplc="0C0A0005" w:tentative="1">
+      <w:start w:val="1"/>
+      <w:numFmt w:val="bullet"/>
+      <w:lvlText w:val=""/>
+      <w:lvlJc w:val="left"/>
+      <w:pPr>
+        <w:ind w:left="5400" w:hanging="360"/>
+      </w:pPr>
+      <w:rPr>
+        <w:rFonts w:ascii="Wingdings" w:hAnsi="Wingdings" w:hint="default"/>
+      </w:rPr>
+    </w:lvl>
+    <w:lvl w:ilvl="6" w:tplc="0C0A0001" w:tentative="1">
+      <w:start w:val="1"/>
+      <w:numFmt w:val="bullet"/>
+      <w:lvlText w:val=""/>
+      <w:lvlJc w:val="left"/>
+      <w:pPr>
+        <w:ind w:left="6120" w:hanging="360"/>
+      </w:pPr>
+      <w:rPr>
+        <w:rFonts w:ascii="Symbol" w:hAnsi="Symbol" w:hint="default"/>
+      </w:rPr>
+    </w:lvl>
+    <w:lvl w:ilvl="7" w:tplc="0C0A0003" w:tentative="1">
+      <w:start w:val="1"/>
+      <w:numFmt w:val="bullet"/>
+      <w:lvlText w:val="o"/>
+      <w:lvlJc w:val="left"/>
+      <w:pPr>
+        <w:ind w:left="6840" w:hanging="360"/>
+      </w:pPr>
+      <w:rPr>
+        <w:rFonts w:ascii="Courier New" w:hAnsi="Courier New" w:cs="Courier New" w:hint="default"/>
+      </w:rPr>
+    </w:lvl>
+    <w:lvl w:ilvl="8" w:tplc="0C0A0005" w:tentative="1">
+      <w:start w:val="1"/>
+      <w:numFmt w:val="bullet"/>
+      <w:lvlText w:val=""/>
+      <w:lvlJc w:val="left"/>
+      <w:pPr>
+        <w:ind w:left="7560" w:hanging="360"/>
+      </w:pPr>
+      <w:rPr>
+        <w:rFonts w:ascii="Wingdings" w:hAnsi="Wingdings" w:hint="default"/>
+      </w:rPr>
+    </w:lvl>
+  </w:abstractNum>
+  <w:abstractNum w:abstractNumId="1" w15:restartNumberingAfterBreak="0">
     <w:nsid w:val="3B4A4E5A"/>
     <w:multiLevelType w:val="hybridMultilevel"/>
     <w:tmpl w:val="7F766AD8"/>
@@ -12365,7 +13819,7 @@
       </w:pPr>
     </w:lvl>
   </w:abstractNum>
-  <w:abstractNum w:abstractNumId="1" w15:restartNumberingAfterBreak="0">
+  <w:abstractNum w:abstractNumId="2" w15:restartNumberingAfterBreak="0">
     <w:nsid w:val="5A035E7B"/>
     <w:multiLevelType w:val="hybridMultilevel"/>
     <w:tmpl w:val="569C2FA4"/>
@@ -12453,7 +13907,7 @@
       </w:pPr>
     </w:lvl>
   </w:abstractNum>
-  <w:abstractNum w:abstractNumId="2" w15:restartNumberingAfterBreak="0">
+  <w:abstractNum w:abstractNumId="3" w15:restartNumberingAfterBreak="0">
     <w:nsid w:val="635D2C82"/>
     <w:multiLevelType w:val="hybridMultilevel"/>
     <w:tmpl w:val="569C2FA4"/>
@@ -12541,14 +13995,134 @@
       </w:pPr>
     </w:lvl>
   </w:abstractNum>
+  <w:abstractNum w:abstractNumId="4" w15:restartNumberingAfterBreak="0">
+    <w:nsid w:val="6C705CC5"/>
+    <w:multiLevelType w:val="hybridMultilevel"/>
+    <w:tmpl w:val="F31C0A2A"/>
+    <w:lvl w:ilvl="0" w:tplc="56F2D2BE">
+      <w:numFmt w:val="bullet"/>
+      <w:lvlText w:val="-"/>
+      <w:lvlJc w:val="left"/>
+      <w:pPr>
+        <w:ind w:left="1800" w:hanging="360"/>
+      </w:pPr>
+      <w:rPr>
+        <w:rFonts w:ascii="Arial" w:eastAsiaTheme="minorHAnsi" w:hAnsi="Arial" w:cs="Arial" w:hint="default"/>
+        <w:b/>
+        <w:color w:val="auto"/>
+      </w:rPr>
+    </w:lvl>
+    <w:lvl w:ilvl="1" w:tplc="0C0A0003">
+      <w:start w:val="1"/>
+      <w:numFmt w:val="bullet"/>
+      <w:lvlText w:val="o"/>
+      <w:lvlJc w:val="left"/>
+      <w:pPr>
+        <w:ind w:left="2520" w:hanging="360"/>
+      </w:pPr>
+      <w:rPr>
+        <w:rFonts w:ascii="Courier New" w:hAnsi="Courier New" w:cs="Courier New" w:hint="default"/>
+      </w:rPr>
+    </w:lvl>
+    <w:lvl w:ilvl="2" w:tplc="0C0A0005">
+      <w:start w:val="1"/>
+      <w:numFmt w:val="bullet"/>
+      <w:lvlText w:val=""/>
+      <w:lvlJc w:val="left"/>
+      <w:pPr>
+        <w:ind w:left="3240" w:hanging="360"/>
+      </w:pPr>
+      <w:rPr>
+        <w:rFonts w:ascii="Wingdings" w:hAnsi="Wingdings" w:hint="default"/>
+      </w:rPr>
+    </w:lvl>
+    <w:lvl w:ilvl="3" w:tplc="0C0A0001" w:tentative="1">
+      <w:start w:val="1"/>
+      <w:numFmt w:val="bullet"/>
+      <w:lvlText w:val=""/>
+      <w:lvlJc w:val="left"/>
+      <w:pPr>
+        <w:ind w:left="3960" w:hanging="360"/>
+      </w:pPr>
+      <w:rPr>
+        <w:rFonts w:ascii="Symbol" w:hAnsi="Symbol" w:hint="default"/>
+      </w:rPr>
+    </w:lvl>
+    <w:lvl w:ilvl="4" w:tplc="0C0A0003" w:tentative="1">
+      <w:start w:val="1"/>
+      <w:numFmt w:val="bullet"/>
+      <w:lvlText w:val="o"/>
+      <w:lvlJc w:val="left"/>
+      <w:pPr>
+        <w:ind w:left="4680" w:hanging="360"/>
+      </w:pPr>
+      <w:rPr>
+        <w:rFonts w:ascii="Courier New" w:hAnsi="Courier New" w:cs="Courier New" w:hint="default"/>
+      </w:rPr>
+    </w:lvl>
+    <w:lvl w:ilvl="5" w:tplc="0C0A0005" w:tentative="1">
+      <w:start w:val="1"/>
+      <w:numFmt w:val="bullet"/>
+      <w:lvlText w:val=""/>
+      <w:lvlJc w:val="left"/>
+      <w:pPr>
+        <w:ind w:left="5400" w:hanging="360"/>
+      </w:pPr>
+      <w:rPr>
+        <w:rFonts w:ascii="Wingdings" w:hAnsi="Wingdings" w:hint="default"/>
+      </w:rPr>
+    </w:lvl>
+    <w:lvl w:ilvl="6" w:tplc="0C0A0001" w:tentative="1">
+      <w:start w:val="1"/>
+      <w:numFmt w:val="bullet"/>
+      <w:lvlText w:val=""/>
+      <w:lvlJc w:val="left"/>
+      <w:pPr>
+        <w:ind w:left="6120" w:hanging="360"/>
+      </w:pPr>
+      <w:rPr>
+        <w:rFonts w:ascii="Symbol" w:hAnsi="Symbol" w:hint="default"/>
+      </w:rPr>
+    </w:lvl>
+    <w:lvl w:ilvl="7" w:tplc="0C0A0003" w:tentative="1">
+      <w:start w:val="1"/>
+      <w:numFmt w:val="bullet"/>
+      <w:lvlText w:val="o"/>
+      <w:lvlJc w:val="left"/>
+      <w:pPr>
+        <w:ind w:left="6840" w:hanging="360"/>
+      </w:pPr>
+      <w:rPr>
+        <w:rFonts w:ascii="Courier New" w:hAnsi="Courier New" w:cs="Courier New" w:hint="default"/>
+      </w:rPr>
+    </w:lvl>
+    <w:lvl w:ilvl="8" w:tplc="0C0A0005" w:tentative="1">
+      <w:start w:val="1"/>
+      <w:numFmt w:val="bullet"/>
+      <w:lvlText w:val=""/>
+      <w:lvlJc w:val="left"/>
+      <w:pPr>
+        <w:ind w:left="7560" w:hanging="360"/>
+      </w:pPr>
+      <w:rPr>
+        <w:rFonts w:ascii="Wingdings" w:hAnsi="Wingdings" w:hint="default"/>
+      </w:rPr>
+    </w:lvl>
+  </w:abstractNum>
   <w:num w:numId="1" w16cid:durableId="577129809">
+    <w:abstractNumId w:val="3"/>
+  </w:num>
+  <w:num w:numId="2" w16cid:durableId="1826823165">
     <w:abstractNumId w:val="2"/>
   </w:num>
-  <w:num w:numId="2" w16cid:durableId="1826823165">
+  <w:num w:numId="3" w16cid:durableId="1158495895">
     <w:abstractNumId w:val="1"/>
   </w:num>
-  <w:num w:numId="3" w16cid:durableId="1158495895">
+  <w:num w:numId="4" w16cid:durableId="859469075">
     <w:abstractNumId w:val="0"/>
+  </w:num>
+  <w:num w:numId="5" w16cid:durableId="1816482275">
+    <w:abstractNumId w:val="4"/>
   </w:num>
 </w:numbering>
 </file>
@@ -13154,6 +14728,7 @@
   <w:style w:type="character" w:default="1" w:styleId="Fuentedeprrafopredeter">
     <w:name w:val="Default Paragraph Font"/>
     <w:uiPriority w:val="1"/>
+    <w:semiHidden/>
     <w:unhideWhenUsed/>
   </w:style>
   <w:style w:type="table" w:default="1" w:styleId="Tablanormal">

</xml_diff>

<commit_message>
Finished E/R + UseCases in proyect
</commit_message>
<xml_diff>
--- a/proyect/wallacoin.docx
+++ b/proyect/wallacoin.docx
@@ -13,6 +13,15 @@
           <w:szCs w:val="40"/>
         </w:rPr>
       </w:pPr>
+      <w:r>
+        <w:rPr>
+          <w:b/>
+          <w:bCs/>
+          <w:sz w:val="40"/>
+          <w:szCs w:val="40"/>
+        </w:rPr>
+        <w:t xml:space="preserve">    </w:t>
+      </w:r>
     </w:p>
     <w:p>
       <w:pPr>
@@ -281,7 +290,7 @@
           <w:r>
             <w:fldChar w:fldCharType="separate"/>
           </w:r>
-          <w:hyperlink w:anchor="_Toc194233628" w:history="1">
+          <w:hyperlink w:anchor="_Toc194836880" w:history="1">
             <w:r>
               <w:rPr>
                 <w:rStyle w:val="Hipervnculo"/>
@@ -329,7 +338,7 @@
                 <w:noProof/>
                 <w:webHidden/>
               </w:rPr>
-              <w:instrText xml:space="preserve"> PAGEREF _Toc194233628 \h </w:instrText>
+              <w:instrText xml:space="preserve"> PAGEREF _Toc194836880 \h </w:instrText>
             </w:r>
             <w:r>
               <w:rPr>
@@ -375,7 +384,7 @@
               <w:lang w:eastAsia="es-ES"/>
             </w:rPr>
           </w:pPr>
-          <w:hyperlink w:anchor="_Toc194233629" w:history="1">
+          <w:hyperlink w:anchor="_Toc194836881" w:history="1">
             <w:r>
               <w:rPr>
                 <w:rStyle w:val="Hipervnculo"/>
@@ -423,7 +432,7 @@
                 <w:noProof/>
                 <w:webHidden/>
               </w:rPr>
-              <w:instrText xml:space="preserve"> PAGEREF _Toc194233629 \h </w:instrText>
+              <w:instrText xml:space="preserve"> PAGEREF _Toc194836881 \h </w:instrText>
             </w:r>
             <w:r>
               <w:rPr>
@@ -469,7 +478,7 @@
               <w:lang w:eastAsia="es-ES"/>
             </w:rPr>
           </w:pPr>
-          <w:hyperlink w:anchor="_Toc194233630" w:history="1">
+          <w:hyperlink w:anchor="_Toc194836882" w:history="1">
             <w:r>
               <w:rPr>
                 <w:rStyle w:val="Hipervnculo"/>
@@ -517,7 +526,7 @@
                 <w:noProof/>
                 <w:webHidden/>
               </w:rPr>
-              <w:instrText xml:space="preserve"> PAGEREF _Toc194233630 \h </w:instrText>
+              <w:instrText xml:space="preserve"> PAGEREF _Toc194836882 \h </w:instrText>
             </w:r>
             <w:r>
               <w:rPr>
@@ -563,7 +572,7 @@
               <w:lang w:eastAsia="es-ES"/>
             </w:rPr>
           </w:pPr>
-          <w:hyperlink w:anchor="_Toc194233631" w:history="1">
+          <w:hyperlink w:anchor="_Toc194836883" w:history="1">
             <w:r>
               <w:rPr>
                 <w:rStyle w:val="Hipervnculo"/>
@@ -611,7 +620,7 @@
                 <w:noProof/>
                 <w:webHidden/>
               </w:rPr>
-              <w:instrText xml:space="preserve"> PAGEREF _Toc194233631 \h </w:instrText>
+              <w:instrText xml:space="preserve"> PAGEREF _Toc194836883 \h </w:instrText>
             </w:r>
             <w:r>
               <w:rPr>
@@ -657,7 +666,7 @@
               <w:lang w:eastAsia="es-ES"/>
             </w:rPr>
           </w:pPr>
-          <w:hyperlink w:anchor="_Toc194233632" w:history="1">
+          <w:hyperlink w:anchor="_Toc194836884" w:history="1">
             <w:r>
               <w:rPr>
                 <w:rStyle w:val="Hipervnculo"/>
@@ -705,7 +714,7 @@
                 <w:noProof/>
                 <w:webHidden/>
               </w:rPr>
-              <w:instrText xml:space="preserve"> PAGEREF _Toc194233632 \h </w:instrText>
+              <w:instrText xml:space="preserve"> PAGEREF _Toc194836884 \h </w:instrText>
             </w:r>
             <w:r>
               <w:rPr>
@@ -751,7 +760,7 @@
               <w:lang w:eastAsia="es-ES"/>
             </w:rPr>
           </w:pPr>
-          <w:hyperlink w:anchor="_Toc194233633" w:history="1">
+          <w:hyperlink w:anchor="_Toc194836885" w:history="1">
             <w:r>
               <w:rPr>
                 <w:rStyle w:val="Hipervnculo"/>
@@ -799,7 +808,7 @@
                 <w:noProof/>
                 <w:webHidden/>
               </w:rPr>
-              <w:instrText xml:space="preserve"> PAGEREF _Toc194233633 \h </w:instrText>
+              <w:instrText xml:space="preserve"> PAGEREF _Toc194836885 \h </w:instrText>
             </w:r>
             <w:r>
               <w:rPr>
@@ -845,7 +854,7 @@
               <w:lang w:eastAsia="es-ES"/>
             </w:rPr>
           </w:pPr>
-          <w:hyperlink w:anchor="_Toc194233634" w:history="1">
+          <w:hyperlink w:anchor="_Toc194836886" w:history="1">
             <w:r>
               <w:rPr>
                 <w:rStyle w:val="Hipervnculo"/>
@@ -893,7 +902,7 @@
                 <w:noProof/>
                 <w:webHidden/>
               </w:rPr>
-              <w:instrText xml:space="preserve"> PAGEREF _Toc194233634 \h </w:instrText>
+              <w:instrText xml:space="preserve"> PAGEREF _Toc194836886 \h </w:instrText>
             </w:r>
             <w:r>
               <w:rPr>
@@ -939,7 +948,7 @@
               <w:lang w:eastAsia="es-ES"/>
             </w:rPr>
           </w:pPr>
-          <w:hyperlink w:anchor="_Toc194233635" w:history="1">
+          <w:hyperlink w:anchor="_Toc194836887" w:history="1">
             <w:r>
               <w:rPr>
                 <w:rStyle w:val="Hipervnculo"/>
@@ -987,7 +996,7 @@
                 <w:noProof/>
                 <w:webHidden/>
               </w:rPr>
-              <w:instrText xml:space="preserve"> PAGEREF _Toc194233635 \h </w:instrText>
+              <w:instrText xml:space="preserve"> PAGEREF _Toc194836887 \h </w:instrText>
             </w:r>
             <w:r>
               <w:rPr>
@@ -1033,7 +1042,7 @@
               <w:lang w:eastAsia="es-ES"/>
             </w:rPr>
           </w:pPr>
-          <w:hyperlink w:anchor="_Toc194233636" w:history="1">
+          <w:hyperlink w:anchor="_Toc194836888" w:history="1">
             <w:r>
               <w:rPr>
                 <w:rStyle w:val="Hipervnculo"/>
@@ -1060,7 +1069,7 @@
                 <w:bCs/>
                 <w:noProof/>
               </w:rPr>
-              <w:t>Diagrama E/R y Casos de uso</w:t>
+              <w:t>Diagrama E/R</w:t>
             </w:r>
             <w:r>
               <w:rPr>
@@ -1081,7 +1090,7 @@
                 <w:noProof/>
                 <w:webHidden/>
               </w:rPr>
-              <w:instrText xml:space="preserve"> PAGEREF _Toc194233636 \h </w:instrText>
+              <w:instrText xml:space="preserve"> PAGEREF _Toc194836888 \h </w:instrText>
             </w:r>
             <w:r>
               <w:rPr>
@@ -1127,7 +1136,7 @@
               <w:lang w:eastAsia="es-ES"/>
             </w:rPr>
           </w:pPr>
-          <w:hyperlink w:anchor="_Toc194233637" w:history="1">
+          <w:hyperlink w:anchor="_Toc194836889" w:history="1">
             <w:r>
               <w:rPr>
                 <w:rStyle w:val="Hipervnculo"/>
@@ -1154,6 +1163,100 @@
                 <w:bCs/>
                 <w:noProof/>
               </w:rPr>
+              <w:t>Casos de uso</w:t>
+            </w:r>
+            <w:r>
+              <w:rPr>
+                <w:noProof/>
+                <w:webHidden/>
+              </w:rPr>
+              <w:tab/>
+            </w:r>
+            <w:r>
+              <w:rPr>
+                <w:noProof/>
+                <w:webHidden/>
+              </w:rPr>
+              <w:fldChar w:fldCharType="begin"/>
+            </w:r>
+            <w:r>
+              <w:rPr>
+                <w:noProof/>
+                <w:webHidden/>
+              </w:rPr>
+              <w:instrText xml:space="preserve"> PAGEREF _Toc194836889 \h </w:instrText>
+            </w:r>
+            <w:r>
+              <w:rPr>
+                <w:noProof/>
+                <w:webHidden/>
+              </w:rPr>
+            </w:r>
+            <w:r>
+              <w:rPr>
+                <w:noProof/>
+                <w:webHidden/>
+              </w:rPr>
+              <w:fldChar w:fldCharType="separate"/>
+            </w:r>
+            <w:r>
+              <w:rPr>
+                <w:noProof/>
+                <w:webHidden/>
+              </w:rPr>
+              <w:t>14</w:t>
+            </w:r>
+            <w:r>
+              <w:rPr>
+                <w:noProof/>
+                <w:webHidden/>
+              </w:rPr>
+              <w:fldChar w:fldCharType="end"/>
+            </w:r>
+          </w:hyperlink>
+        </w:p>
+        <w:p>
+          <w:pPr>
+            <w:pStyle w:val="TDC3"/>
+            <w:tabs>
+              <w:tab w:val="left" w:pos="960"/>
+              <w:tab w:val="right" w:leader="dot" w:pos="8494"/>
+            </w:tabs>
+            <w:rPr>
+              <w:rFonts w:asciiTheme="minorHAnsi" w:eastAsiaTheme="minorEastAsia" w:hAnsiTheme="minorHAnsi" w:cstheme="minorBidi"/>
+              <w:noProof/>
+              <w:sz w:val="24"/>
+              <w:szCs w:val="24"/>
+              <w:lang w:eastAsia="es-ES"/>
+            </w:rPr>
+          </w:pPr>
+          <w:hyperlink w:anchor="_Toc194836890" w:history="1">
+            <w:r>
+              <w:rPr>
+                <w:rStyle w:val="Hipervnculo"/>
+                <w:b/>
+                <w:bCs/>
+                <w:noProof/>
+              </w:rPr>
+              <w:t>iv.</w:t>
+            </w:r>
+            <w:r>
+              <w:rPr>
+                <w:rFonts w:asciiTheme="minorHAnsi" w:eastAsiaTheme="minorEastAsia" w:hAnsiTheme="minorHAnsi" w:cstheme="minorBidi"/>
+                <w:noProof/>
+                <w:sz w:val="24"/>
+                <w:szCs w:val="24"/>
+                <w:lang w:eastAsia="es-ES"/>
+              </w:rPr>
+              <w:tab/>
+            </w:r>
+            <w:r>
+              <w:rPr>
+                <w:rStyle w:val="Hipervnculo"/>
+                <w:b/>
+                <w:bCs/>
+                <w:noProof/>
+              </w:rPr>
               <w:t>Diseño gráfico</w:t>
             </w:r>
             <w:r>
@@ -1175,7 +1278,7 @@
                 <w:noProof/>
                 <w:webHidden/>
               </w:rPr>
-              <w:instrText xml:space="preserve"> PAGEREF _Toc194233637 \h </w:instrText>
+              <w:instrText xml:space="preserve"> PAGEREF _Toc194836890 \h </w:instrText>
             </w:r>
             <w:r>
               <w:rPr>
@@ -1195,7 +1298,7 @@
                 <w:noProof/>
                 <w:webHidden/>
               </w:rPr>
-              <w:t>14</w:t>
+              <w:t>20</w:t>
             </w:r>
             <w:r>
               <w:rPr>
@@ -1221,7 +1324,7 @@
               <w:lang w:eastAsia="es-ES"/>
             </w:rPr>
           </w:pPr>
-          <w:hyperlink w:anchor="_Toc194233638" w:history="1">
+          <w:hyperlink w:anchor="_Toc194836891" w:history="1">
             <w:r>
               <w:rPr>
                 <w:rStyle w:val="Hipervnculo"/>
@@ -1269,7 +1372,7 @@
                 <w:noProof/>
                 <w:webHidden/>
               </w:rPr>
-              <w:instrText xml:space="preserve"> PAGEREF _Toc194233638 \h </w:instrText>
+              <w:instrText xml:space="preserve"> PAGEREF _Toc194836891 \h </w:instrText>
             </w:r>
             <w:r>
               <w:rPr>
@@ -1289,7 +1392,7 @@
                 <w:noProof/>
                 <w:webHidden/>
               </w:rPr>
-              <w:t>34</w:t>
+              <w:t>39</w:t>
             </w:r>
             <w:r>
               <w:rPr>
@@ -1315,7 +1418,7 @@
               <w:lang w:eastAsia="es-ES"/>
             </w:rPr>
           </w:pPr>
-          <w:hyperlink w:anchor="_Toc194233639" w:history="1">
+          <w:hyperlink w:anchor="_Toc194836892" w:history="1">
             <w:r>
               <w:rPr>
                 <w:rStyle w:val="Hipervnculo"/>
@@ -1363,7 +1466,7 @@
                 <w:noProof/>
                 <w:webHidden/>
               </w:rPr>
-              <w:instrText xml:space="preserve"> PAGEREF _Toc194233639 \h </w:instrText>
+              <w:instrText xml:space="preserve"> PAGEREF _Toc194836892 \h </w:instrText>
             </w:r>
             <w:r>
               <w:rPr>
@@ -1383,7 +1486,7 @@
                 <w:noProof/>
                 <w:webHidden/>
               </w:rPr>
-              <w:t>43</w:t>
+              <w:t>47</w:t>
             </w:r>
             <w:r>
               <w:rPr>
@@ -1409,7 +1512,7 @@
               <w:lang w:eastAsia="es-ES"/>
             </w:rPr>
           </w:pPr>
-          <w:hyperlink w:anchor="_Toc194233640" w:history="1">
+          <w:hyperlink w:anchor="_Toc194836893" w:history="1">
             <w:r>
               <w:rPr>
                 <w:rStyle w:val="Hipervnculo"/>
@@ -1436,25 +1539,7 @@
                 <w:bCs/>
                 <w:noProof/>
               </w:rPr>
-              <w:t>Des</w:t>
-            </w:r>
-            <w:r>
-              <w:rPr>
-                <w:rStyle w:val="Hipervnculo"/>
-                <w:b/>
-                <w:bCs/>
-                <w:noProof/>
-              </w:rPr>
-              <w:t>p</w:t>
-            </w:r>
-            <w:r>
-              <w:rPr>
-                <w:rStyle w:val="Hipervnculo"/>
-                <w:b/>
-                <w:bCs/>
-                <w:noProof/>
-              </w:rPr>
-              <w:t>liegue</w:t>
+              <w:t>Despliegue</w:t>
             </w:r>
             <w:r>
               <w:rPr>
@@ -1475,7 +1560,7 @@
                 <w:noProof/>
                 <w:webHidden/>
               </w:rPr>
-              <w:instrText xml:space="preserve"> PAGEREF _Toc194233640 \h </w:instrText>
+              <w:instrText xml:space="preserve"> PAGEREF _Toc194836893 \h </w:instrText>
             </w:r>
             <w:r>
               <w:rPr>
@@ -1495,7 +1580,7 @@
                 <w:noProof/>
                 <w:webHidden/>
               </w:rPr>
-              <w:t>44</w:t>
+              <w:t>48</w:t>
             </w:r>
             <w:r>
               <w:rPr>
@@ -1521,7 +1606,7 @@
               <w:lang w:eastAsia="es-ES"/>
             </w:rPr>
           </w:pPr>
-          <w:hyperlink w:anchor="_Toc194233641" w:history="1">
+          <w:hyperlink w:anchor="_Toc194836894" w:history="1">
             <w:r>
               <w:rPr>
                 <w:rStyle w:val="Hipervnculo"/>
@@ -1569,7 +1654,7 @@
                 <w:noProof/>
                 <w:webHidden/>
               </w:rPr>
-              <w:instrText xml:space="preserve"> PAGEREF _Toc194233641 \h </w:instrText>
+              <w:instrText xml:space="preserve"> PAGEREF _Toc194836894 \h </w:instrText>
             </w:r>
             <w:r>
               <w:rPr>
@@ -1589,7 +1674,7 @@
                 <w:noProof/>
                 <w:webHidden/>
               </w:rPr>
-              <w:t>45</w:t>
+              <w:t>49</w:t>
             </w:r>
             <w:r>
               <w:rPr>
@@ -1615,7 +1700,7 @@
               <w:lang w:eastAsia="es-ES"/>
             </w:rPr>
           </w:pPr>
-          <w:hyperlink w:anchor="_Toc194233642" w:history="1">
+          <w:hyperlink w:anchor="_Toc194836895" w:history="1">
             <w:r>
               <w:rPr>
                 <w:rStyle w:val="Hipervnculo"/>
@@ -1663,7 +1748,7 @@
                 <w:noProof/>
                 <w:webHidden/>
               </w:rPr>
-              <w:instrText xml:space="preserve"> PAGEREF _Toc194233642 \h </w:instrText>
+              <w:instrText xml:space="preserve"> PAGEREF _Toc194836895 \h </w:instrText>
             </w:r>
             <w:r>
               <w:rPr>
@@ -1683,7 +1768,7 @@
                 <w:noProof/>
                 <w:webHidden/>
               </w:rPr>
-              <w:t>46</w:t>
+              <w:t>50</w:t>
             </w:r>
             <w:r>
               <w:rPr>
@@ -1709,7 +1794,7 @@
               <w:lang w:eastAsia="es-ES"/>
             </w:rPr>
           </w:pPr>
-          <w:hyperlink w:anchor="_Toc194233643" w:history="1">
+          <w:hyperlink w:anchor="_Toc194836896" w:history="1">
             <w:r>
               <w:rPr>
                 <w:rStyle w:val="Hipervnculo"/>
@@ -1757,7 +1842,7 @@
                 <w:noProof/>
                 <w:webHidden/>
               </w:rPr>
-              <w:instrText xml:space="preserve"> PAGEREF _Toc194233643 \h </w:instrText>
+              <w:instrText xml:space="preserve"> PAGEREF _Toc194836896 \h </w:instrText>
             </w:r>
             <w:r>
               <w:rPr>
@@ -1777,7 +1862,7 @@
                 <w:noProof/>
                 <w:webHidden/>
               </w:rPr>
-              <w:t>46</w:t>
+              <w:t>50</w:t>
             </w:r>
             <w:r>
               <w:rPr>
@@ -1803,7 +1888,7 @@
               <w:lang w:eastAsia="es-ES"/>
             </w:rPr>
           </w:pPr>
-          <w:hyperlink w:anchor="_Toc194233644" w:history="1">
+          <w:hyperlink w:anchor="_Toc194836897" w:history="1">
             <w:r>
               <w:rPr>
                 <w:rStyle w:val="Hipervnculo"/>
@@ -1851,7 +1936,7 @@
                 <w:noProof/>
                 <w:webHidden/>
               </w:rPr>
-              <w:instrText xml:space="preserve"> PAGEREF _Toc194233644 \h </w:instrText>
+              <w:instrText xml:space="preserve"> PAGEREF _Toc194836897 \h </w:instrText>
             </w:r>
             <w:r>
               <w:rPr>
@@ -1871,7 +1956,7 @@
                 <w:noProof/>
                 <w:webHidden/>
               </w:rPr>
-              <w:t>46</w:t>
+              <w:t>50</w:t>
             </w:r>
             <w:r>
               <w:rPr>
@@ -1897,7 +1982,7 @@
               <w:lang w:eastAsia="es-ES"/>
             </w:rPr>
           </w:pPr>
-          <w:hyperlink w:anchor="_Toc194233645" w:history="1">
+          <w:hyperlink w:anchor="_Toc194836898" w:history="1">
             <w:r>
               <w:rPr>
                 <w:rStyle w:val="Hipervnculo"/>
@@ -1945,7 +2030,7 @@
                 <w:noProof/>
                 <w:webHidden/>
               </w:rPr>
-              <w:instrText xml:space="preserve"> PAGEREF _Toc194233645 \h </w:instrText>
+              <w:instrText xml:space="preserve"> PAGEREF _Toc194836898 \h </w:instrText>
             </w:r>
             <w:r>
               <w:rPr>
@@ -1965,7 +2050,7 @@
                 <w:noProof/>
                 <w:webHidden/>
               </w:rPr>
-              <w:t>47</w:t>
+              <w:t>51</w:t>
             </w:r>
             <w:r>
               <w:rPr>
@@ -1991,7 +2076,7 @@
               <w:lang w:eastAsia="es-ES"/>
             </w:rPr>
           </w:pPr>
-          <w:hyperlink w:anchor="_Toc194233646" w:history="1">
+          <w:hyperlink w:anchor="_Toc194836899" w:history="1">
             <w:r>
               <w:rPr>
                 <w:rStyle w:val="Hipervnculo"/>
@@ -2039,7 +2124,7 @@
                 <w:noProof/>
                 <w:webHidden/>
               </w:rPr>
-              <w:instrText xml:space="preserve"> PAGEREF _Toc194233646 \h </w:instrText>
+              <w:instrText xml:space="preserve"> PAGEREF _Toc194836899 \h </w:instrText>
             </w:r>
             <w:r>
               <w:rPr>
@@ -2059,7 +2144,7 @@
                 <w:noProof/>
                 <w:webHidden/>
               </w:rPr>
-              <w:t>47</w:t>
+              <w:t>51</w:t>
             </w:r>
             <w:r>
               <w:rPr>
@@ -2085,7 +2170,7 @@
               <w:lang w:eastAsia="es-ES"/>
             </w:rPr>
           </w:pPr>
-          <w:hyperlink w:anchor="_Toc194233647" w:history="1">
+          <w:hyperlink w:anchor="_Toc194836900" w:history="1">
             <w:r>
               <w:rPr>
                 <w:rStyle w:val="Hipervnculo"/>
@@ -2133,7 +2218,7 @@
                 <w:noProof/>
                 <w:webHidden/>
               </w:rPr>
-              <w:instrText xml:space="preserve"> PAGEREF _Toc194233647 \h </w:instrText>
+              <w:instrText xml:space="preserve"> PAGEREF _Toc194836900 \h </w:instrText>
             </w:r>
             <w:r>
               <w:rPr>
@@ -2153,7 +2238,7 @@
                 <w:noProof/>
                 <w:webHidden/>
               </w:rPr>
-              <w:t>48</w:t>
+              <w:t>52</w:t>
             </w:r>
             <w:r>
               <w:rPr>
@@ -2179,7 +2264,7 @@
               <w:lang w:eastAsia="es-ES"/>
             </w:rPr>
           </w:pPr>
-          <w:hyperlink w:anchor="_Toc194233648" w:history="1">
+          <w:hyperlink w:anchor="_Toc194836901" w:history="1">
             <w:r>
               <w:rPr>
                 <w:rStyle w:val="Hipervnculo"/>
@@ -2227,7 +2312,7 @@
                 <w:noProof/>
                 <w:webHidden/>
               </w:rPr>
-              <w:instrText xml:space="preserve"> PAGEREF _Toc194233648 \h </w:instrText>
+              <w:instrText xml:space="preserve"> PAGEREF _Toc194836901 \h </w:instrText>
             </w:r>
             <w:r>
               <w:rPr>
@@ -2247,7 +2332,7 @@
                 <w:noProof/>
                 <w:webHidden/>
               </w:rPr>
-              <w:t>48</w:t>
+              <w:t>52</w:t>
             </w:r>
             <w:r>
               <w:rPr>
@@ -2273,7 +2358,7 @@
               <w:lang w:eastAsia="es-ES"/>
             </w:rPr>
           </w:pPr>
-          <w:hyperlink w:anchor="_Toc194233649" w:history="1">
+          <w:hyperlink w:anchor="_Toc194836902" w:history="1">
             <w:r>
               <w:rPr>
                 <w:rStyle w:val="Hipervnculo"/>
@@ -2321,7 +2406,7 @@
                 <w:noProof/>
                 <w:webHidden/>
               </w:rPr>
-              <w:instrText xml:space="preserve"> PAGEREF _Toc194233649 \h </w:instrText>
+              <w:instrText xml:space="preserve"> PAGEREF _Toc194836902 \h </w:instrText>
             </w:r>
             <w:r>
               <w:rPr>
@@ -2341,7 +2426,7 @@
                 <w:noProof/>
                 <w:webHidden/>
               </w:rPr>
-              <w:t>49</w:t>
+              <w:t>53</w:t>
             </w:r>
             <w:r>
               <w:rPr>
@@ -2367,7 +2452,7 @@
               <w:lang w:eastAsia="es-ES"/>
             </w:rPr>
           </w:pPr>
-          <w:hyperlink w:anchor="_Toc194233650" w:history="1">
+          <w:hyperlink w:anchor="_Toc194836903" w:history="1">
             <w:r>
               <w:rPr>
                 <w:rStyle w:val="Hipervnculo"/>
@@ -2415,7 +2500,7 @@
                 <w:noProof/>
                 <w:webHidden/>
               </w:rPr>
-              <w:instrText xml:space="preserve"> PAGEREF _Toc194233650 \h </w:instrText>
+              <w:instrText xml:space="preserve"> PAGEREF _Toc194836903 \h </w:instrText>
             </w:r>
             <w:r>
               <w:rPr>
@@ -2435,7 +2520,7 @@
                 <w:noProof/>
                 <w:webHidden/>
               </w:rPr>
-              <w:t>49</w:t>
+              <w:t>53</w:t>
             </w:r>
             <w:r>
               <w:rPr>
@@ -2461,7 +2546,7 @@
               <w:lang w:eastAsia="es-ES"/>
             </w:rPr>
           </w:pPr>
-          <w:hyperlink w:anchor="_Toc194233651" w:history="1">
+          <w:hyperlink w:anchor="_Toc194836904" w:history="1">
             <w:r>
               <w:rPr>
                 <w:rStyle w:val="Hipervnculo"/>
@@ -2509,7 +2594,7 @@
                 <w:noProof/>
                 <w:webHidden/>
               </w:rPr>
-              <w:instrText xml:space="preserve"> PAGEREF _Toc194233651 \h </w:instrText>
+              <w:instrText xml:space="preserve"> PAGEREF _Toc194836904 \h </w:instrText>
             </w:r>
             <w:r>
               <w:rPr>
@@ -2529,7 +2614,7 @@
                 <w:noProof/>
                 <w:webHidden/>
               </w:rPr>
-              <w:t>50</w:t>
+              <w:t>54</w:t>
             </w:r>
             <w:r>
               <w:rPr>
@@ -2555,7 +2640,7 @@
               <w:lang w:eastAsia="es-ES"/>
             </w:rPr>
           </w:pPr>
-          <w:hyperlink w:anchor="_Toc194233652" w:history="1">
+          <w:hyperlink w:anchor="_Toc194836905" w:history="1">
             <w:r>
               <w:rPr>
                 <w:rStyle w:val="Hipervnculo"/>
@@ -2582,8 +2667,74 @@
                 <w:bCs/>
                 <w:noProof/>
               </w:rPr>
-              <w:t>Sock</w:t>
-            </w:r>
+              <w:t>Socket.IO</w:t>
+            </w:r>
+            <w:r>
+              <w:rPr>
+                <w:noProof/>
+                <w:webHidden/>
+              </w:rPr>
+              <w:tab/>
+            </w:r>
+            <w:r>
+              <w:rPr>
+                <w:noProof/>
+                <w:webHidden/>
+              </w:rPr>
+              <w:fldChar w:fldCharType="begin"/>
+            </w:r>
+            <w:r>
+              <w:rPr>
+                <w:noProof/>
+                <w:webHidden/>
+              </w:rPr>
+              <w:instrText xml:space="preserve"> PAGEREF _Toc194836905 \h </w:instrText>
+            </w:r>
+            <w:r>
+              <w:rPr>
+                <w:noProof/>
+                <w:webHidden/>
+              </w:rPr>
+            </w:r>
+            <w:r>
+              <w:rPr>
+                <w:noProof/>
+                <w:webHidden/>
+              </w:rPr>
+              <w:fldChar w:fldCharType="separate"/>
+            </w:r>
+            <w:r>
+              <w:rPr>
+                <w:noProof/>
+                <w:webHidden/>
+              </w:rPr>
+              <w:t>54</w:t>
+            </w:r>
+            <w:r>
+              <w:rPr>
+                <w:noProof/>
+                <w:webHidden/>
+              </w:rPr>
+              <w:fldChar w:fldCharType="end"/>
+            </w:r>
+          </w:hyperlink>
+        </w:p>
+        <w:p>
+          <w:pPr>
+            <w:pStyle w:val="TDC2"/>
+            <w:tabs>
+              <w:tab w:val="left" w:pos="720"/>
+              <w:tab w:val="right" w:leader="dot" w:pos="8494"/>
+            </w:tabs>
+            <w:rPr>
+              <w:rFonts w:asciiTheme="minorHAnsi" w:eastAsiaTheme="minorEastAsia" w:hAnsiTheme="minorHAnsi" w:cstheme="minorBidi"/>
+              <w:noProof/>
+              <w:sz w:val="24"/>
+              <w:szCs w:val="24"/>
+              <w:lang w:eastAsia="es-ES"/>
+            </w:rPr>
+          </w:pPr>
+          <w:hyperlink w:anchor="_Toc194836906" w:history="1">
             <w:r>
               <w:rPr>
                 <w:rStyle w:val="Hipervnculo"/>
@@ -2591,7 +2742,17 @@
                 <w:bCs/>
                 <w:noProof/>
               </w:rPr>
-              <w:t>e</w:t>
+              <w:t>k.</w:t>
+            </w:r>
+            <w:r>
+              <w:rPr>
+                <w:rFonts w:asciiTheme="minorHAnsi" w:eastAsiaTheme="minorEastAsia" w:hAnsiTheme="minorHAnsi" w:cstheme="minorBidi"/>
+                <w:noProof/>
+                <w:sz w:val="24"/>
+                <w:szCs w:val="24"/>
+                <w:lang w:eastAsia="es-ES"/>
+              </w:rPr>
+              <w:tab/>
             </w:r>
             <w:r>
               <w:rPr>
@@ -2600,7 +2761,7 @@
                 <w:bCs/>
                 <w:noProof/>
               </w:rPr>
-              <w:t>t.IO</w:t>
+              <w:t>Angular:</w:t>
             </w:r>
             <w:r>
               <w:rPr>
@@ -2621,7 +2782,7 @@
                 <w:noProof/>
                 <w:webHidden/>
               </w:rPr>
-              <w:instrText xml:space="preserve"> PAGEREF _Toc194233652 \h </w:instrText>
+              <w:instrText xml:space="preserve"> PAGEREF _Toc194836906 \h </w:instrText>
             </w:r>
             <w:r>
               <w:rPr>
@@ -2641,7 +2802,7 @@
                 <w:noProof/>
                 <w:webHidden/>
               </w:rPr>
-              <w:t>50</w:t>
+              <w:t>55</w:t>
             </w:r>
             <w:r>
               <w:rPr>
@@ -2667,7 +2828,7 @@
               <w:lang w:eastAsia="es-ES"/>
             </w:rPr>
           </w:pPr>
-          <w:hyperlink w:anchor="_Toc194233653" w:history="1">
+          <w:hyperlink w:anchor="_Toc194836907" w:history="1">
             <w:r>
               <w:rPr>
                 <w:rStyle w:val="Hipervnculo"/>
@@ -2715,7 +2876,7 @@
                 <w:noProof/>
                 <w:webHidden/>
               </w:rPr>
-              <w:instrText xml:space="preserve"> PAGEREF _Toc194233653 \h </w:instrText>
+              <w:instrText xml:space="preserve"> PAGEREF _Toc194836907 \h </w:instrText>
             </w:r>
             <w:r>
               <w:rPr>
@@ -2735,7 +2896,7 @@
                 <w:noProof/>
                 <w:webHidden/>
               </w:rPr>
-              <w:t>60</w:t>
+              <w:t>64</w:t>
             </w:r>
             <w:r>
               <w:rPr>
@@ -2761,7 +2922,7 @@
               <w:lang w:eastAsia="es-ES"/>
             </w:rPr>
           </w:pPr>
-          <w:hyperlink w:anchor="_Toc194233654" w:history="1">
+          <w:hyperlink w:anchor="_Toc194836908" w:history="1">
             <w:r>
               <w:rPr>
                 <w:rStyle w:val="Hipervnculo"/>
@@ -2809,7 +2970,7 @@
                 <w:noProof/>
                 <w:webHidden/>
               </w:rPr>
-              <w:instrText xml:space="preserve"> PAGEREF _Toc194233654 \h </w:instrText>
+              <w:instrText xml:space="preserve"> PAGEREF _Toc194836908 \h </w:instrText>
             </w:r>
             <w:r>
               <w:rPr>
@@ -2829,7 +2990,7 @@
                 <w:noProof/>
                 <w:webHidden/>
               </w:rPr>
-              <w:t>61</w:t>
+              <w:t>65</w:t>
             </w:r>
             <w:r>
               <w:rPr>
@@ -2855,7 +3016,7 @@
               <w:lang w:eastAsia="es-ES"/>
             </w:rPr>
           </w:pPr>
-          <w:hyperlink w:anchor="_Toc194233655" w:history="1">
+          <w:hyperlink w:anchor="_Toc194836909" w:history="1">
             <w:r>
               <w:rPr>
                 <w:rStyle w:val="Hipervnculo"/>
@@ -2903,7 +3064,7 @@
                 <w:noProof/>
                 <w:webHidden/>
               </w:rPr>
-              <w:instrText xml:space="preserve"> PAGEREF _Toc194233655 \h </w:instrText>
+              <w:instrText xml:space="preserve"> PAGEREF _Toc194836909 \h </w:instrText>
             </w:r>
             <w:r>
               <w:rPr>
@@ -2923,7 +3084,7 @@
                 <w:noProof/>
                 <w:webHidden/>
               </w:rPr>
-              <w:t>62</w:t>
+              <w:t>66</w:t>
             </w:r>
             <w:r>
               <w:rPr>
@@ -2973,7 +3134,7 @@
         </w:rPr>
       </w:pPr>
       <w:hyperlink w:anchor="Indice" w:history="1">
-        <w:bookmarkStart w:id="1" w:name="_Toc194233628"/>
+        <w:bookmarkStart w:id="1" w:name="_Toc194836880"/>
         <w:r>
           <w:rPr>
             <w:rStyle w:val="Hipervnculo"/>
@@ -3204,7 +3365,7 @@
         </w:rPr>
       </w:pPr>
       <w:hyperlink w:anchor="Indice" w:history="1">
-        <w:bookmarkStart w:id="2" w:name="_Toc194233629"/>
+        <w:bookmarkStart w:id="2" w:name="_Toc194836881"/>
         <w:r>
           <w:rPr>
             <w:rStyle w:val="Hipervnculo"/>
@@ -3348,7 +3509,7 @@
         </w:rPr>
         <w:fldChar w:fldCharType="separate"/>
       </w:r>
-      <w:bookmarkStart w:id="4" w:name="_Toc194233630"/>
+      <w:bookmarkStart w:id="4" w:name="_Toc194836882"/>
       <w:proofErr w:type="spellStart"/>
       <w:r>
         <w:rPr>
@@ -3439,7 +3600,7 @@
         </w:rPr>
       </w:pPr>
       <w:bookmarkStart w:id="5" w:name="Analisis"/>
-      <w:bookmarkStart w:id="6" w:name="_Toc194233631"/>
+      <w:bookmarkStart w:id="6" w:name="_Toc194836883"/>
       <w:r>
         <w:rPr>
           <w:b/>
@@ -3466,7 +3627,14 @@
           <w:bCs/>
         </w:rPr>
       </w:pPr>
-      <w:bookmarkStart w:id="7" w:name="_Toc194233632"/>
+      <w:r>
+        <w:rPr>
+          <w:b/>
+          <w:bCs/>
+        </w:rPr>
+        <w:t xml:space="preserve">       </w:t>
+      </w:r>
+      <w:bookmarkStart w:id="7" w:name="_Toc194836884"/>
       <w:r>
         <w:rPr>
           <w:b/>
@@ -3670,7 +3838,7 @@
         </w:rPr>
       </w:pPr>
       <w:hyperlink w:anchor="Analisis" w:history="1">
-        <w:bookmarkStart w:id="8" w:name="_Toc194233633"/>
+        <w:bookmarkStart w:id="8" w:name="_Toc194836885"/>
         <w:r>
           <w:rPr>
             <w:rStyle w:val="Hipervnculo"/>
@@ -4700,7 +4868,7 @@
         </w:rPr>
         <w:fldChar w:fldCharType="separate"/>
       </w:r>
-      <w:bookmarkStart w:id="10" w:name="_Toc194233634"/>
+      <w:bookmarkStart w:id="10" w:name="_Toc194836886"/>
       <w:r>
         <w:rPr>
           <w:rStyle w:val="Hipervnculo"/>
@@ -4737,7 +4905,7 @@
           <w:bCs/>
         </w:rPr>
       </w:pPr>
-      <w:bookmarkStart w:id="11" w:name="_Toc194233635"/>
+      <w:bookmarkStart w:id="11" w:name="_Toc194836887"/>
       <w:r>
         <w:rPr>
           <w:b/>
@@ -4877,7 +5045,7 @@
         </w:rPr>
       </w:pPr>
       <w:hyperlink w:anchor="Diseño" w:history="1">
-        <w:bookmarkStart w:id="12" w:name="_Toc194233636"/>
+        <w:bookmarkStart w:id="12" w:name="_Toc194836888"/>
         <w:r>
           <w:rPr>
             <w:rStyle w:val="Hipervnculo"/>
@@ -4886,7 +5054,17 @@
             <w:color w:val="auto"/>
             <w:u w:val="none"/>
           </w:rPr>
-          <w:t>Diagrama E/R y Casos de uso</w:t>
+          <w:t>Diagrama E/</w:t>
+        </w:r>
+        <w:r>
+          <w:rPr>
+            <w:rStyle w:val="Hipervnculo"/>
+            <w:b/>
+            <w:bCs/>
+            <w:color w:val="auto"/>
+            <w:u w:val="none"/>
+          </w:rPr>
+          <w:t>R</w:t>
         </w:r>
         <w:bookmarkEnd w:id="12"/>
       </w:hyperlink>
@@ -4898,15 +5076,7 @@
         <w:ind w:left="2160"/>
       </w:pPr>
       <w:r>
-        <w:t>El segundo punto del diseño que se ha realizado es el diagrama E/R y el de casos de uso.</w:t>
-      </w:r>
-      <w:r>
-        <w:br/>
-        <w:t>Como se trata de una aplicación que va a salir a producción real y en la que está basada este modelo de negocio este apartado no lo puedo hacer público.</w:t>
-      </w:r>
-      <w:r>
-        <w:br/>
-        <w:t>Durante la exposición enseñaré dichos puntos y realizaré las explicaciones pertinentes, pero como es lógico, no puedo dejar por escrito toda esa información tan vulnerable.</w:t>
+        <w:t>Para esta aplicación se ha realizado un diagrama de entidad relación igual que el diagrama de clases.</w:t>
       </w:r>
     </w:p>
     <w:p>
@@ -4914,10 +5084,29 @@
         <w:pStyle w:val="Prrafodelista"/>
         <w:spacing w:line="360" w:lineRule="auto"/>
         <w:ind w:left="2160"/>
-        <w:rPr>
-          <w:b/>
-          <w:bCs/>
-        </w:rPr>
+      </w:pPr>
+      <w:r>
+        <w:t>Para ser más exactos, el diagrama de clases se ha basado en el E/R</w:t>
+      </w:r>
+      <w:r>
+        <w:t>, pues existen muchas entidades que tan solo tienen internamente el ID del usuario y resultaba totalmente innecesario introducir el usuario completo dentro.</w:t>
+      </w:r>
+    </w:p>
+    <w:p>
+      <w:pPr>
+        <w:pStyle w:val="Prrafodelista"/>
+        <w:spacing w:line="360" w:lineRule="auto"/>
+        <w:ind w:left="2160"/>
+      </w:pPr>
+      <w:r>
+        <w:t>Eso supone un gasto económico por cada llamada realizada por cada usuario de la aplicación.</w:t>
+      </w:r>
+    </w:p>
+    <w:p>
+      <w:pPr>
+        <w:pStyle w:val="Prrafodelista"/>
+        <w:spacing w:line="360" w:lineRule="auto"/>
+        <w:ind w:left="2160"/>
       </w:pPr>
     </w:p>
     <w:p>
@@ -4934,8 +5123,625 @@
           <w:bCs/>
         </w:rPr>
       </w:pPr>
+      <w:bookmarkStart w:id="13" w:name="_Toc194836889"/>
+      <w:r>
+        <w:rPr>
+          <w:b/>
+          <w:bCs/>
+        </w:rPr>
+        <w:t>Casos de uso</w:t>
+      </w:r>
+      <w:bookmarkEnd w:id="13"/>
+    </w:p>
+    <w:p>
+      <w:pPr>
+        <w:pStyle w:val="Prrafodelista"/>
+        <w:spacing w:line="360" w:lineRule="auto"/>
+        <w:ind w:left="2160"/>
+      </w:pPr>
+      <w:r>
+        <w:t xml:space="preserve">En el </w:t>
+      </w:r>
+      <w:proofErr w:type="spellStart"/>
+      <w:r>
+        <w:t>footer</w:t>
+      </w:r>
+      <w:proofErr w:type="spellEnd"/>
+      <w:r>
+        <w:t xml:space="preserve"> de la aplicación existen 4 botones: </w:t>
+      </w:r>
+      <w:proofErr w:type="spellStart"/>
+      <w:r>
+        <w:t>list</w:t>
+      </w:r>
+      <w:proofErr w:type="spellEnd"/>
+      <w:r>
+        <w:t xml:space="preserve">, </w:t>
+      </w:r>
+      <w:proofErr w:type="spellStart"/>
+      <w:r>
+        <w:t>wallet</w:t>
+      </w:r>
+      <w:proofErr w:type="spellEnd"/>
+      <w:r>
+        <w:t xml:space="preserve">, chat y </w:t>
+      </w:r>
+      <w:proofErr w:type="spellStart"/>
+      <w:r>
+        <w:t>ads</w:t>
+      </w:r>
+      <w:proofErr w:type="spellEnd"/>
+      <w:r>
+        <w:t>.</w:t>
+      </w:r>
+    </w:p>
+    <w:p>
+      <w:pPr>
+        <w:pStyle w:val="Prrafodelista"/>
+        <w:spacing w:line="360" w:lineRule="auto"/>
+        <w:ind w:left="2160"/>
+      </w:pPr>
+    </w:p>
+    <w:p>
+      <w:pPr>
+        <w:pStyle w:val="Prrafodelista"/>
+        <w:spacing w:line="360" w:lineRule="auto"/>
+        <w:ind w:left="2160"/>
+      </w:pPr>
+      <w:r>
+        <w:t>En LIST se puede visualizar el listado general de anuncios que aparecen a 250kms del usuario</w:t>
+      </w:r>
+      <w:r>
+        <w:t>.</w:t>
+      </w:r>
+    </w:p>
+    <w:p>
+      <w:pPr>
+        <w:pStyle w:val="Prrafodelista"/>
+        <w:spacing w:line="360" w:lineRule="auto"/>
+        <w:ind w:left="2160"/>
+      </w:pPr>
+      <w:r>
+        <w:t>Dichos anuncios se pueden filtrar por distancia hasta un máximo de 500kms.</w:t>
+      </w:r>
+    </w:p>
+    <w:p>
+      <w:pPr>
+        <w:pStyle w:val="Prrafodelista"/>
+        <w:spacing w:line="360" w:lineRule="auto"/>
+        <w:ind w:left="2160"/>
+      </w:pPr>
+      <w:r>
+        <w:t>Si pinchas sobre uno de ello se abre el chat con el usuario en cuestión. Esa opción se explica a continuación.</w:t>
+      </w:r>
+    </w:p>
+    <w:p>
+      <w:pPr>
+        <w:spacing w:line="360" w:lineRule="auto"/>
+      </w:pPr>
+      <w:r>
+        <w:rPr>
+          <w:noProof/>
+        </w:rPr>
+        <w:drawing>
+          <wp:inline distT="0" distB="0" distL="0" distR="0" wp14:anchorId="4F4F787B" wp14:editId="36CDE64A">
+            <wp:extent cx="5387340" cy="3131820"/>
+            <wp:effectExtent l="38100" t="38100" r="41910" b="30480"/>
+            <wp:docPr id="1602418825" name="Imagen 1"/>
+            <wp:cNvGraphicFramePr>
+              <a:graphicFrameLocks xmlns:a="http://schemas.openxmlformats.org/drawingml/2006/main" noChangeAspect="1"/>
+            </wp:cNvGraphicFramePr>
+            <a:graphic xmlns:a="http://schemas.openxmlformats.org/drawingml/2006/main">
+              <a:graphicData uri="http://schemas.openxmlformats.org/drawingml/2006/picture">
+                <pic:pic xmlns:pic="http://schemas.openxmlformats.org/drawingml/2006/picture">
+                  <pic:nvPicPr>
+                    <pic:cNvPr id="0" name="Picture 1"/>
+                    <pic:cNvPicPr>
+                      <a:picLocks noChangeAspect="1" noChangeArrowheads="1"/>
+                    </pic:cNvPicPr>
+                  </pic:nvPicPr>
+                  <pic:blipFill>
+                    <a:blip r:embed="rId26" cstate="print">
+                      <a:extLst>
+                        <a:ext uri="{28A0092B-C50C-407E-A947-70E740481C1C}">
+                          <a14:useLocalDpi xmlns:a14="http://schemas.microsoft.com/office/drawing/2010/main" val="0"/>
+                        </a:ext>
+                      </a:extLst>
+                    </a:blip>
+                    <a:srcRect/>
+                    <a:stretch>
+                      <a:fillRect/>
+                    </a:stretch>
+                  </pic:blipFill>
+                  <pic:spPr bwMode="auto">
+                    <a:xfrm>
+                      <a:off x="0" y="0"/>
+                      <a:ext cx="5387340" cy="3131820"/>
+                    </a:xfrm>
+                    <a:prstGeom prst="rect">
+                      <a:avLst/>
+                    </a:prstGeom>
+                    <a:noFill/>
+                    <a:ln w="28575">
+                      <a:solidFill>
+                        <a:srgbClr val="DF1995"/>
+                      </a:solidFill>
+                    </a:ln>
+                  </pic:spPr>
+                </pic:pic>
+              </a:graphicData>
+            </a:graphic>
+          </wp:inline>
+        </w:drawing>
+      </w:r>
+    </w:p>
+    <w:p>
+      <w:r>
+        <w:br w:type="page"/>
+      </w:r>
+    </w:p>
+    <w:p>
+      <w:r>
+        <w:lastRenderedPageBreak/>
+        <w:t xml:space="preserve">El </w:t>
+      </w:r>
+      <w:proofErr w:type="spellStart"/>
+      <w:r>
+        <w:t>wallet</w:t>
+      </w:r>
+      <w:proofErr w:type="spellEnd"/>
+      <w:r>
+        <w:t xml:space="preserve"> tiene 3 secciones: </w:t>
+      </w:r>
+      <w:proofErr w:type="spellStart"/>
+      <w:r>
+        <w:t>history</w:t>
+      </w:r>
+      <w:proofErr w:type="spellEnd"/>
+      <w:r>
+        <w:t xml:space="preserve">, </w:t>
+      </w:r>
+      <w:proofErr w:type="spellStart"/>
+      <w:r>
+        <w:t>receive</w:t>
+      </w:r>
+      <w:proofErr w:type="spellEnd"/>
+      <w:r>
+        <w:t xml:space="preserve"> y </w:t>
+      </w:r>
+      <w:proofErr w:type="spellStart"/>
+      <w:r>
+        <w:t>send</w:t>
+      </w:r>
+      <w:proofErr w:type="spellEnd"/>
+      <w:r>
+        <w:t>.</w:t>
+      </w:r>
+    </w:p>
+    <w:p/>
+    <w:p>
+      <w:proofErr w:type="spellStart"/>
+      <w:r>
+        <w:t>History</w:t>
+      </w:r>
+      <w:proofErr w:type="spellEnd"/>
+      <w:r>
+        <w:t xml:space="preserve"> es la opción que se abre por defecto y contiene el historial de transacciones realizadas en la aplicación.</w:t>
+      </w:r>
+    </w:p>
+    <w:p>
+      <w:r>
+        <w:t>Si se pincha sobre cualquiera de ellas te lleva a un enlace externo (blockchain.com) donde se pueden ver todos los detalles de esta.</w:t>
+      </w:r>
+    </w:p>
+    <w:p>
+      <w:r>
+        <w:rPr>
+          <w:noProof/>
+        </w:rPr>
+        <w:drawing>
+          <wp:inline distT="0" distB="0" distL="0" distR="0" wp14:anchorId="72E1D87C" wp14:editId="0323EC70">
+            <wp:extent cx="5402580" cy="2994660"/>
+            <wp:effectExtent l="38100" t="38100" r="45720" b="34290"/>
+            <wp:docPr id="194754458" name="Imagen 2"/>
+            <wp:cNvGraphicFramePr>
+              <a:graphicFrameLocks xmlns:a="http://schemas.openxmlformats.org/drawingml/2006/main" noChangeAspect="1"/>
+            </wp:cNvGraphicFramePr>
+            <a:graphic xmlns:a="http://schemas.openxmlformats.org/drawingml/2006/main">
+              <a:graphicData uri="http://schemas.openxmlformats.org/drawingml/2006/picture">
+                <pic:pic xmlns:pic="http://schemas.openxmlformats.org/drawingml/2006/picture">
+                  <pic:nvPicPr>
+                    <pic:cNvPr id="0" name="Picture 2"/>
+                    <pic:cNvPicPr>
+                      <a:picLocks noChangeAspect="1" noChangeArrowheads="1"/>
+                    </pic:cNvPicPr>
+                  </pic:nvPicPr>
+                  <pic:blipFill>
+                    <a:blip r:embed="rId27" cstate="print">
+                      <a:extLst>
+                        <a:ext uri="{28A0092B-C50C-407E-A947-70E740481C1C}">
+                          <a14:useLocalDpi xmlns:a14="http://schemas.microsoft.com/office/drawing/2010/main" val="0"/>
+                        </a:ext>
+                      </a:extLst>
+                    </a:blip>
+                    <a:srcRect/>
+                    <a:stretch>
+                      <a:fillRect/>
+                    </a:stretch>
+                  </pic:blipFill>
+                  <pic:spPr bwMode="auto">
+                    <a:xfrm>
+                      <a:off x="0" y="0"/>
+                      <a:ext cx="5402580" cy="2994660"/>
+                    </a:xfrm>
+                    <a:prstGeom prst="rect">
+                      <a:avLst/>
+                    </a:prstGeom>
+                    <a:noFill/>
+                    <a:ln w="28575">
+                      <a:solidFill>
+                        <a:srgbClr val="DF1995"/>
+                      </a:solidFill>
+                    </a:ln>
+                  </pic:spPr>
+                </pic:pic>
+              </a:graphicData>
+            </a:graphic>
+          </wp:inline>
+        </w:drawing>
+      </w:r>
+    </w:p>
+    <w:p>
+      <w:r>
+        <w:br w:type="page"/>
+      </w:r>
+    </w:p>
+    <w:p>
+      <w:proofErr w:type="spellStart"/>
+      <w:r>
+        <w:lastRenderedPageBreak/>
+        <w:t>Receive</w:t>
+      </w:r>
+      <w:proofErr w:type="spellEnd"/>
+      <w:r>
+        <w:t>, como su prop</w:t>
+      </w:r>
+      <w:r>
+        <w:t xml:space="preserve">io nombre indica, es la pantalla destinada en nuestro monedero de bitcoin </w:t>
+      </w:r>
+      <w:r>
+        <w:t>para recibir cualquier transacción.</w:t>
+      </w:r>
+    </w:p>
+    <w:p>
+      <w:r>
+        <w:t>Nada más cargarse esta opción te muestra tu saldo, que es la suma de todos los anuncios activos y recibidos que tenga el usuario.</w:t>
+      </w:r>
+    </w:p>
+    <w:p>
+      <w:r>
+        <w:t>Para recibir una transacción hay un botón que al pulsarse se abre la cámara. Esta escanea el QR generado por el vendedor y la transacción se lleva a cabo automáticamente.</w:t>
+      </w:r>
+    </w:p>
+    <w:p>
+      <w:r>
+        <w:rPr>
+          <w:noProof/>
+        </w:rPr>
+        <w:drawing>
+          <wp:inline distT="0" distB="0" distL="0" distR="0" wp14:anchorId="446C3B23" wp14:editId="07258AA1">
+            <wp:extent cx="5387340" cy="6362700"/>
+            <wp:effectExtent l="38100" t="38100" r="41910" b="38100"/>
+            <wp:docPr id="2010243671" name="Imagen 3"/>
+            <wp:cNvGraphicFramePr>
+              <a:graphicFrameLocks xmlns:a="http://schemas.openxmlformats.org/drawingml/2006/main" noChangeAspect="1"/>
+            </wp:cNvGraphicFramePr>
+            <a:graphic xmlns:a="http://schemas.openxmlformats.org/drawingml/2006/main">
+              <a:graphicData uri="http://schemas.openxmlformats.org/drawingml/2006/picture">
+                <pic:pic xmlns:pic="http://schemas.openxmlformats.org/drawingml/2006/picture">
+                  <pic:nvPicPr>
+                    <pic:cNvPr id="0" name="Picture 3"/>
+                    <pic:cNvPicPr>
+                      <a:picLocks noChangeAspect="1" noChangeArrowheads="1"/>
+                    </pic:cNvPicPr>
+                  </pic:nvPicPr>
+                  <pic:blipFill>
+                    <a:blip r:embed="rId28">
+                      <a:extLst>
+                        <a:ext uri="{28A0092B-C50C-407E-A947-70E740481C1C}">
+                          <a14:useLocalDpi xmlns:a14="http://schemas.microsoft.com/office/drawing/2010/main" val="0"/>
+                        </a:ext>
+                      </a:extLst>
+                    </a:blip>
+                    <a:srcRect/>
+                    <a:stretch>
+                      <a:fillRect/>
+                    </a:stretch>
+                  </pic:blipFill>
+                  <pic:spPr bwMode="auto">
+                    <a:xfrm>
+                      <a:off x="0" y="0"/>
+                      <a:ext cx="5387340" cy="6362700"/>
+                    </a:xfrm>
+                    <a:prstGeom prst="rect">
+                      <a:avLst/>
+                    </a:prstGeom>
+                    <a:noFill/>
+                    <a:ln w="28575">
+                      <a:solidFill>
+                        <a:srgbClr val="DF1995"/>
+                      </a:solidFill>
+                    </a:ln>
+                  </pic:spPr>
+                </pic:pic>
+              </a:graphicData>
+            </a:graphic>
+          </wp:inline>
+        </w:drawing>
+      </w:r>
+    </w:p>
+    <w:p/>
+    <w:p>
+      <w:r>
+        <w:br w:type="page"/>
+      </w:r>
+    </w:p>
+    <w:p>
+      <w:r>
+        <w:lastRenderedPageBreak/>
+        <w:t>La pantalla con más miga de la app, pues posee varias opciones.</w:t>
+      </w:r>
+    </w:p>
+    <w:p>
+      <w:r>
+        <w:t>El usuario puede vender su anuncio generando un QR o puede retirar el saldo porque ha decidido que no quiere vender ya.</w:t>
+      </w:r>
+    </w:p>
+    <w:p>
+      <w:r>
+        <w:t>Si decide retirar deberá introducir su dirección de bitcoin y el tipo de transacción que desea. rápida, media o económica.</w:t>
+      </w:r>
+    </w:p>
+    <w:p>
+      <w:r>
+        <w:rPr>
+          <w:noProof/>
+        </w:rPr>
+        <w:drawing>
+          <wp:inline distT="0" distB="0" distL="0" distR="0" wp14:anchorId="26C37E7C" wp14:editId="3B5C114B">
+            <wp:extent cx="5394960" cy="7071360"/>
+            <wp:effectExtent l="38100" t="38100" r="34290" b="34290"/>
+            <wp:docPr id="1662691046" name="Imagen 4"/>
+            <wp:cNvGraphicFramePr>
+              <a:graphicFrameLocks xmlns:a="http://schemas.openxmlformats.org/drawingml/2006/main" noChangeAspect="1"/>
+            </wp:cNvGraphicFramePr>
+            <a:graphic xmlns:a="http://schemas.openxmlformats.org/drawingml/2006/main">
+              <a:graphicData uri="http://schemas.openxmlformats.org/drawingml/2006/picture">
+                <pic:pic xmlns:pic="http://schemas.openxmlformats.org/drawingml/2006/picture">
+                  <pic:nvPicPr>
+                    <pic:cNvPr id="0" name="Picture 4"/>
+                    <pic:cNvPicPr>
+                      <a:picLocks noChangeAspect="1" noChangeArrowheads="1"/>
+                    </pic:cNvPicPr>
+                  </pic:nvPicPr>
+                  <pic:blipFill>
+                    <a:blip r:embed="rId29">
+                      <a:extLst>
+                        <a:ext uri="{28A0092B-C50C-407E-A947-70E740481C1C}">
+                          <a14:useLocalDpi xmlns:a14="http://schemas.microsoft.com/office/drawing/2010/main" val="0"/>
+                        </a:ext>
+                      </a:extLst>
+                    </a:blip>
+                    <a:srcRect/>
+                    <a:stretch>
+                      <a:fillRect/>
+                    </a:stretch>
+                  </pic:blipFill>
+                  <pic:spPr bwMode="auto">
+                    <a:xfrm>
+                      <a:off x="0" y="0"/>
+                      <a:ext cx="5394960" cy="7071360"/>
+                    </a:xfrm>
+                    <a:prstGeom prst="rect">
+                      <a:avLst/>
+                    </a:prstGeom>
+                    <a:noFill/>
+                    <a:ln w="28575">
+                      <a:solidFill>
+                        <a:srgbClr val="DF1995"/>
+                      </a:solidFill>
+                    </a:ln>
+                  </pic:spPr>
+                </pic:pic>
+              </a:graphicData>
+            </a:graphic>
+          </wp:inline>
+        </w:drawing>
+      </w:r>
+    </w:p>
+    <w:p>
+      <w:r>
+        <w:br w:type="page"/>
+      </w:r>
+    </w:p>
+    <w:p>
+      <w:r>
+        <w:lastRenderedPageBreak/>
+        <w:t>El chat tan solo tiene una página principal con todos los chats del usuario donde se puede visualizar el último mensaje recibido, muy similar al panel central de WhatsApp y al pinchar en uno de ellos de abre el chat en cuestión, donde se pueden intercambiar los mensajes de texto:</w:t>
+      </w:r>
+    </w:p>
+    <w:p>
+      <w:r>
+        <w:rPr>
+          <w:noProof/>
+        </w:rPr>
+        <w:drawing>
+          <wp:inline distT="0" distB="0" distL="0" distR="0" wp14:anchorId="6F974D32" wp14:editId="1A79786B">
+            <wp:extent cx="5394960" cy="6743700"/>
+            <wp:effectExtent l="38100" t="38100" r="34290" b="38100"/>
+            <wp:docPr id="1969801119" name="Imagen 5"/>
+            <wp:cNvGraphicFramePr>
+              <a:graphicFrameLocks xmlns:a="http://schemas.openxmlformats.org/drawingml/2006/main" noChangeAspect="1"/>
+            </wp:cNvGraphicFramePr>
+            <a:graphic xmlns:a="http://schemas.openxmlformats.org/drawingml/2006/main">
+              <a:graphicData uri="http://schemas.openxmlformats.org/drawingml/2006/picture">
+                <pic:pic xmlns:pic="http://schemas.openxmlformats.org/drawingml/2006/picture">
+                  <pic:nvPicPr>
+                    <pic:cNvPr id="0" name="Picture 5"/>
+                    <pic:cNvPicPr>
+                      <a:picLocks noChangeAspect="1" noChangeArrowheads="1"/>
+                    </pic:cNvPicPr>
+                  </pic:nvPicPr>
+                  <pic:blipFill>
+                    <a:blip r:embed="rId30">
+                      <a:extLst>
+                        <a:ext uri="{28A0092B-C50C-407E-A947-70E740481C1C}">
+                          <a14:useLocalDpi xmlns:a14="http://schemas.microsoft.com/office/drawing/2010/main" val="0"/>
+                        </a:ext>
+                      </a:extLst>
+                    </a:blip>
+                    <a:srcRect/>
+                    <a:stretch>
+                      <a:fillRect/>
+                    </a:stretch>
+                  </pic:blipFill>
+                  <pic:spPr bwMode="auto">
+                    <a:xfrm>
+                      <a:off x="0" y="0"/>
+                      <a:ext cx="5394960" cy="6743700"/>
+                    </a:xfrm>
+                    <a:prstGeom prst="rect">
+                      <a:avLst/>
+                    </a:prstGeom>
+                    <a:noFill/>
+                    <a:ln w="28575">
+                      <a:solidFill>
+                        <a:srgbClr val="DF1995"/>
+                      </a:solidFill>
+                    </a:ln>
+                  </pic:spPr>
+                </pic:pic>
+              </a:graphicData>
+            </a:graphic>
+          </wp:inline>
+        </w:drawing>
+      </w:r>
+    </w:p>
+    <w:p>
+      <w:r>
+        <w:br w:type="page"/>
+      </w:r>
+    </w:p>
+    <w:p>
+      <w:r>
+        <w:lastRenderedPageBreak/>
+        <w:t xml:space="preserve">Por último, tenemos los anuncios en el botón de </w:t>
+      </w:r>
+      <w:proofErr w:type="spellStart"/>
+      <w:r>
+        <w:t>ads</w:t>
+      </w:r>
+      <w:proofErr w:type="spellEnd"/>
+      <w:r>
+        <w:t xml:space="preserve">. </w:t>
+      </w:r>
+    </w:p>
+    <w:p>
+      <w:r>
+        <w:t>El panel principal muestra un listado con todos los anuncios del usuario.</w:t>
+      </w:r>
+    </w:p>
+    <w:p>
+      <w:r>
+        <w:t>Al pinchar sobre cualquiera de ellos se abrirá directamente ese anuncio que puede estar en uno de estos 2 estados: activo o inactivo.</w:t>
+      </w:r>
+    </w:p>
+    <w:p>
+      <w:r>
+        <w:t>Si está activo se mostrará un panel donde se puede actualizar.</w:t>
+      </w:r>
+    </w:p>
+    <w:p>
+      <w:r>
+        <w:t>Si está inactivo se muestra un panel donde aparecen todos los detalles del anuncio y la dirección de bitcoin donde hay que enviar el saldo correspondiente para activar dicho anuncio.</w:t>
+      </w:r>
+    </w:p>
+    <w:p>
+      <w:r>
+        <w:rPr>
+          <w:noProof/>
+        </w:rPr>
+        <w:drawing>
+          <wp:inline distT="0" distB="0" distL="0" distR="0" wp14:anchorId="06C5A632" wp14:editId="260EAD1D">
+            <wp:extent cx="5387340" cy="4922520"/>
+            <wp:effectExtent l="38100" t="38100" r="41910" b="30480"/>
+            <wp:docPr id="297210110" name="Imagen 6"/>
+            <wp:cNvGraphicFramePr>
+              <a:graphicFrameLocks xmlns:a="http://schemas.openxmlformats.org/drawingml/2006/main" noChangeAspect="1"/>
+            </wp:cNvGraphicFramePr>
+            <a:graphic xmlns:a="http://schemas.openxmlformats.org/drawingml/2006/main">
+              <a:graphicData uri="http://schemas.openxmlformats.org/drawingml/2006/picture">
+                <pic:pic xmlns:pic="http://schemas.openxmlformats.org/drawingml/2006/picture">
+                  <pic:nvPicPr>
+                    <pic:cNvPr id="0" name="Picture 6"/>
+                    <pic:cNvPicPr>
+                      <a:picLocks noChangeAspect="1" noChangeArrowheads="1"/>
+                    </pic:cNvPicPr>
+                  </pic:nvPicPr>
+                  <pic:blipFill>
+                    <a:blip r:embed="rId31" cstate="print">
+                      <a:extLst>
+                        <a:ext uri="{28A0092B-C50C-407E-A947-70E740481C1C}">
+                          <a14:useLocalDpi xmlns:a14="http://schemas.microsoft.com/office/drawing/2010/main" val="0"/>
+                        </a:ext>
+                      </a:extLst>
+                    </a:blip>
+                    <a:srcRect/>
+                    <a:stretch>
+                      <a:fillRect/>
+                    </a:stretch>
+                  </pic:blipFill>
+                  <pic:spPr bwMode="auto">
+                    <a:xfrm>
+                      <a:off x="0" y="0"/>
+                      <a:ext cx="5387340" cy="4922520"/>
+                    </a:xfrm>
+                    <a:prstGeom prst="rect">
+                      <a:avLst/>
+                    </a:prstGeom>
+                    <a:noFill/>
+                    <a:ln w="28575">
+                      <a:solidFill>
+                        <a:srgbClr val="DF1995"/>
+                      </a:solidFill>
+                    </a:ln>
+                  </pic:spPr>
+                </pic:pic>
+              </a:graphicData>
+            </a:graphic>
+          </wp:inline>
+        </w:drawing>
+      </w:r>
+      <w:r>
+        <w:br w:type="page"/>
+      </w:r>
+    </w:p>
+    <w:p>
+      <w:pPr>
+        <w:pStyle w:val="Prrafodelista"/>
+        <w:numPr>
+          <w:ilvl w:val="2"/>
+          <w:numId w:val="1"/>
+        </w:numPr>
+        <w:spacing w:line="360" w:lineRule="auto"/>
+        <w:outlineLvl w:val="2"/>
+        <w:rPr>
+          <w:b/>
+          <w:bCs/>
+        </w:rPr>
+      </w:pPr>
       <w:hyperlink w:anchor="Diseño" w:history="1">
-        <w:bookmarkStart w:id="13" w:name="_Toc194233637"/>
+        <w:bookmarkStart w:id="14" w:name="_Toc194836890"/>
         <w:r>
           <w:rPr>
             <w:rStyle w:val="Hipervnculo"/>
@@ -4946,7 +5752,7 @@
           </w:rPr>
           <w:t>Diseño gráfico</w:t>
         </w:r>
-        <w:bookmarkEnd w:id="13"/>
+        <w:bookmarkEnd w:id="14"/>
       </w:hyperlink>
     </w:p>
     <w:p>
@@ -5009,39 +5815,12 @@
     </w:p>
     <w:p>
       <w:pPr>
-        <w:pStyle w:val="Prrafodelista"/>
-        <w:spacing w:line="360" w:lineRule="auto"/>
-        <w:ind w:left="2160"/>
-      </w:pPr>
-    </w:p>
-    <w:p>
-      <w:pPr>
-        <w:spacing w:line="360" w:lineRule="auto"/>
-      </w:pPr>
-      <w:r>
-        <w:br w:type="page"/>
-      </w:r>
-    </w:p>
-    <w:p>
-      <w:pPr>
-        <w:spacing w:line="360" w:lineRule="auto"/>
-        <w:rPr>
-          <w:b/>
-          <w:bCs/>
-        </w:rPr>
-      </w:pPr>
-      <w:r>
-        <w:lastRenderedPageBreak/>
-        <w:t>Como puntos principales de esta sección señalaremos</w:t>
-      </w:r>
-    </w:p>
-    <w:p>
-      <w:pPr>
-        <w:spacing w:line="360" w:lineRule="auto"/>
-        <w:rPr>
-          <w:b/>
-          <w:bCs/>
-        </w:rPr>
+        <w:spacing w:line="360" w:lineRule="auto"/>
+      </w:pPr>
+    </w:p>
+    <w:p>
+      <w:pPr>
+        <w:spacing w:line="360" w:lineRule="auto"/>
       </w:pPr>
       <w:r>
         <w:rPr>
@@ -5082,7 +5861,7 @@
                     <pic:cNvPicPr/>
                   </pic:nvPicPr>
                   <pic:blipFill>
-                    <a:blip r:embed="rId26"/>
+                    <a:blip r:embed="rId32"/>
                     <a:stretch>
                       <a:fillRect/>
                     </a:stretch>
@@ -5110,28 +5889,24 @@
       </w:r>
     </w:p>
     <w:p>
-      <w:pPr>
-        <w:spacing w:line="360" w:lineRule="auto"/>
-      </w:pPr>
-    </w:p>
-    <w:p>
-      <w:pPr>
-        <w:spacing w:line="360" w:lineRule="auto"/>
-      </w:pPr>
-    </w:p>
-    <w:p>
-      <w:pPr>
-        <w:spacing w:line="360" w:lineRule="auto"/>
-        <w:rPr>
-          <w:b/>
-          <w:bCs/>
-        </w:rPr>
-      </w:pPr>
-      <w:r>
-        <w:rPr>
-          <w:b/>
-          <w:bCs/>
-        </w:rPr>
+      <w:r>
+        <w:br w:type="page"/>
+      </w:r>
+    </w:p>
+    <w:p>
+      <w:pPr>
+        <w:spacing w:line="360" w:lineRule="auto"/>
+        <w:rPr>
+          <w:b/>
+          <w:bCs/>
+        </w:rPr>
+      </w:pPr>
+      <w:r>
+        <w:rPr>
+          <w:b/>
+          <w:bCs/>
+        </w:rPr>
+        <w:lastRenderedPageBreak/>
         <w:t>Logo para diferentes plataformas y fondos:</w:t>
       </w:r>
       <w:r>
@@ -5156,7 +5931,7 @@
                     <pic:cNvPicPr/>
                   </pic:nvPicPr>
                   <pic:blipFill>
-                    <a:blip r:embed="rId27"/>
+                    <a:blip r:embed="rId33"/>
                     <a:stretch>
                       <a:fillRect/>
                     </a:stretch>
@@ -5182,28 +5957,29 @@
           </wp:inline>
         </w:drawing>
       </w:r>
-      <w:r>
-        <w:rPr>
-          <w:b/>
-          <w:bCs/>
-        </w:rPr>
-        <w:br w:type="page"/>
-      </w:r>
-    </w:p>
-    <w:p>
-      <w:pPr>
-        <w:spacing w:line="360" w:lineRule="auto"/>
-        <w:rPr>
-          <w:b/>
-          <w:bCs/>
-        </w:rPr>
-      </w:pPr>
-      <w:r>
-        <w:rPr>
-          <w:b/>
-          <w:bCs/>
-        </w:rPr>
-        <w:lastRenderedPageBreak/>
+    </w:p>
+    <w:p>
+      <w:pPr>
+        <w:spacing w:line="360" w:lineRule="auto"/>
+        <w:rPr>
+          <w:b/>
+          <w:bCs/>
+        </w:rPr>
+      </w:pPr>
+    </w:p>
+    <w:p>
+      <w:pPr>
+        <w:spacing w:line="360" w:lineRule="auto"/>
+        <w:rPr>
+          <w:b/>
+          <w:bCs/>
+        </w:rPr>
+      </w:pPr>
+      <w:r>
+        <w:rPr>
+          <w:b/>
+          <w:bCs/>
+        </w:rPr>
         <w:t>Tipografía:</w:t>
       </w:r>
       <w:r>
@@ -5226,7 +6002,7 @@
                     <pic:cNvPicPr/>
                   </pic:nvPicPr>
                   <pic:blipFill>
-                    <a:blip r:embed="rId28"/>
+                    <a:blip r:embed="rId34"/>
                     <a:stretch>
                       <a:fillRect/>
                     </a:stretch>
@@ -5255,35 +6031,29 @@
     </w:p>
     <w:p>
       <w:pPr>
-        <w:spacing w:line="360" w:lineRule="auto"/>
-        <w:rPr>
-          <w:b/>
-          <w:bCs/>
-        </w:rPr>
-      </w:pPr>
-    </w:p>
-    <w:p>
-      <w:pPr>
-        <w:spacing w:line="360" w:lineRule="auto"/>
-        <w:rPr>
-          <w:b/>
-          <w:bCs/>
-        </w:rPr>
-      </w:pPr>
-    </w:p>
-    <w:p>
-      <w:pPr>
-        <w:spacing w:line="360" w:lineRule="auto"/>
-        <w:rPr>
-          <w:b/>
-          <w:bCs/>
-        </w:rPr>
-      </w:pPr>
-      <w:r>
-        <w:rPr>
-          <w:b/>
-          <w:bCs/>
-        </w:rPr>
+        <w:rPr>
+          <w:b/>
+          <w:bCs/>
+        </w:rPr>
+      </w:pPr>
+      <w:r>
+        <w:rPr>
+          <w:b/>
+          <w:bCs/>
+        </w:rPr>
+        <w:br w:type="page"/>
+      </w:r>
+    </w:p>
+    <w:p>
+      <w:pPr>
+        <w:spacing w:line="360" w:lineRule="auto"/>
+      </w:pPr>
+      <w:r>
+        <w:rPr>
+          <w:b/>
+          <w:bCs/>
+        </w:rPr>
+        <w:lastRenderedPageBreak/>
         <w:t>Paleta de colores</w:t>
       </w:r>
       <w:r>
@@ -5296,7 +6066,7 @@
       <w:r>
         <w:t xml:space="preserve">(diseñada con la herramienta de </w:t>
       </w:r>
-      <w:hyperlink r:id="rId29" w:history="1">
+      <w:hyperlink r:id="rId35" w:history="1">
         <w:r>
           <w:rPr>
             <w:rStyle w:val="Hipervnculo"/>
@@ -5317,13 +6087,31 @@
         </w:rPr>
       </w:pPr>
       <w:r>
+        <w:t>Esta es toda la gama de azules generad</w:t>
+      </w:r>
+      <w:r>
+        <w:t>o</w:t>
+      </w:r>
+      <w:r>
+        <w:t>s por la aplicación:</w:t>
+      </w:r>
+    </w:p>
+    <w:p>
+      <w:pPr>
+        <w:spacing w:line="360" w:lineRule="auto"/>
+        <w:rPr>
+          <w:b/>
+          <w:bCs/>
+        </w:rPr>
+      </w:pPr>
+      <w:r>
         <w:rPr>
           <w:noProof/>
         </w:rPr>
         <w:drawing>
-          <wp:inline distT="0" distB="0" distL="0" distR="0" wp14:anchorId="2967705E" wp14:editId="3FA66E55">
-            <wp:extent cx="5400040" cy="1459230"/>
-            <wp:effectExtent l="38100" t="38100" r="29210" b="45720"/>
+          <wp:inline distT="0" distB="0" distL="0" distR="0" wp14:anchorId="2967705E" wp14:editId="32FD935F">
+            <wp:extent cx="5318125" cy="1437094"/>
+            <wp:effectExtent l="38100" t="38100" r="34925" b="29845"/>
             <wp:docPr id="1624304285" name="Imagen 1"/>
             <wp:cNvGraphicFramePr>
               <a:graphicFrameLocks xmlns:a="http://schemas.openxmlformats.org/drawingml/2006/main" noChangeAspect="1"/>
@@ -5336,7 +6124,7 @@
                     <pic:cNvPicPr/>
                   </pic:nvPicPr>
                   <pic:blipFill>
-                    <a:blip r:embed="rId30"/>
+                    <a:blip r:embed="rId36"/>
                     <a:stretch>
                       <a:fillRect/>
                     </a:stretch>
@@ -5344,7 +6132,7 @@
                   <pic:spPr>
                     <a:xfrm>
                       <a:off x="0" y="0"/>
-                      <a:ext cx="5400040" cy="1459230"/>
+                      <a:ext cx="5319442" cy="1437450"/>
                     </a:xfrm>
                     <a:prstGeom prst="rect">
                       <a:avLst/>
@@ -5366,16 +6154,32 @@
     <w:p>
       <w:pPr>
         <w:spacing w:line="360" w:lineRule="auto"/>
+        <w:rPr>
+          <w:b/>
+          <w:bCs/>
+        </w:rPr>
+      </w:pPr>
+    </w:p>
+    <w:p>
+      <w:pPr>
+        <w:spacing w:line="360" w:lineRule="auto"/>
+      </w:pPr>
+      <w:r>
+        <w:t>Con su correspondiente gráfica:</w:t>
+      </w:r>
+    </w:p>
+    <w:p>
+      <w:pPr>
+        <w:spacing w:line="360" w:lineRule="auto"/>
       </w:pPr>
       <w:r>
         <w:rPr>
           <w:noProof/>
         </w:rPr>
-        <w:lastRenderedPageBreak/>
         <w:drawing>
-          <wp:inline distT="0" distB="0" distL="0" distR="0" wp14:anchorId="24246DBD" wp14:editId="6EFB9898">
-            <wp:extent cx="5400040" cy="2738755"/>
-            <wp:effectExtent l="38100" t="38100" r="29210" b="42545"/>
+          <wp:inline distT="0" distB="0" distL="0" distR="0" wp14:anchorId="24246DBD" wp14:editId="0CFE6F2C">
+            <wp:extent cx="5318125" cy="2697210"/>
+            <wp:effectExtent l="38100" t="38100" r="34925" b="46355"/>
             <wp:docPr id="503503011" name="Imagen 1"/>
             <wp:cNvGraphicFramePr>
               <a:graphicFrameLocks xmlns:a="http://schemas.openxmlformats.org/drawingml/2006/main" noChangeAspect="1"/>
@@ -5388,7 +6192,7 @@
                     <pic:cNvPicPr/>
                   </pic:nvPicPr>
                   <pic:blipFill>
-                    <a:blip r:embed="rId31"/>
+                    <a:blip r:embed="rId37"/>
                     <a:stretch>
                       <a:fillRect/>
                     </a:stretch>
@@ -5396,7 +6200,7 @@
                   <pic:spPr>
                     <a:xfrm>
                       <a:off x="0" y="0"/>
-                      <a:ext cx="5400040" cy="2738755"/>
+                      <a:ext cx="5320836" cy="2698585"/>
                     </a:xfrm>
                     <a:prstGeom prst="rect">
                       <a:avLst/>
@@ -5414,6 +6218,11 @@
           </wp:inline>
         </w:drawing>
       </w:r>
+    </w:p>
+    <w:p>
+      <w:pPr>
+        <w:spacing w:line="360" w:lineRule="auto"/>
+      </w:pPr>
       <w:r>
         <w:br w:type="page"/>
       </w:r>
@@ -5421,6 +6230,10 @@
     <w:p>
       <w:pPr>
         <w:spacing w:line="360" w:lineRule="auto"/>
+        <w:rPr>
+          <w:b/>
+          <w:bCs/>
+        </w:rPr>
       </w:pPr>
       <w:r>
         <w:rPr>
@@ -5428,9 +6241,17 @@
         </w:rPr>
         <w:lastRenderedPageBreak/>
         <w:drawing>
-          <wp:inline distT="0" distB="0" distL="0" distR="0" wp14:anchorId="2FF79BF4" wp14:editId="45E83638">
-            <wp:extent cx="5281930" cy="1403712"/>
-            <wp:effectExtent l="38100" t="38100" r="33020" b="44450"/>
+          <wp:anchor distT="0" distB="0" distL="114300" distR="114300" simplePos="0" relativeHeight="251703296" behindDoc="0" locked="0" layoutInCell="1" allowOverlap="1" wp14:anchorId="2FF79BF4" wp14:editId="2A790AE8">
+            <wp:simplePos x="0" y="0"/>
+            <wp:positionH relativeFrom="column">
+              <wp:posOffset>1905</wp:posOffset>
+            </wp:positionH>
+            <wp:positionV relativeFrom="paragraph">
+              <wp:posOffset>260350</wp:posOffset>
+            </wp:positionV>
+            <wp:extent cx="5356225" cy="1388110"/>
+            <wp:effectExtent l="38100" t="38100" r="34925" b="40640"/>
+            <wp:wrapTopAndBottom/>
             <wp:docPr id="951505041" name="Imagen 1"/>
             <wp:cNvGraphicFramePr>
               <a:graphicFrameLocks xmlns:a="http://schemas.openxmlformats.org/drawingml/2006/main" noChangeAspect="1"/>
@@ -5443,7 +6264,13 @@
                     <pic:cNvPicPr/>
                   </pic:nvPicPr>
                   <pic:blipFill>
-                    <a:blip r:embed="rId32"/>
+                    <a:blip r:embed="rId38" cstate="print">
+                      <a:extLst>
+                        <a:ext uri="{28A0092B-C50C-407E-A947-70E740481C1C}">
+                          <a14:useLocalDpi xmlns:a14="http://schemas.microsoft.com/office/drawing/2010/main" val="0"/>
+                        </a:ext>
+                      </a:extLst>
+                    </a:blip>
                     <a:stretch>
                       <a:fillRect/>
                     </a:stretch>
@@ -5451,7 +6278,7 @@
                   <pic:spPr>
                     <a:xfrm>
                       <a:off x="0" y="0"/>
-                      <a:ext cx="5292920" cy="1406633"/>
+                      <a:ext cx="5356225" cy="1388110"/>
                     </a:xfrm>
                     <a:prstGeom prst="rect">
                       <a:avLst/>
@@ -5466,9 +6293,35 @@
                 </pic:pic>
               </a:graphicData>
             </a:graphic>
-          </wp:inline>
+            <wp14:sizeRelH relativeFrom="page">
+              <wp14:pctWidth>0</wp14:pctWidth>
+            </wp14:sizeRelH>
+            <wp14:sizeRelV relativeFrom="page">
+              <wp14:pctHeight>0</wp14:pctHeight>
+            </wp14:sizeRelV>
+          </wp:anchor>
         </w:drawing>
       </w:r>
+      <w:r>
+        <w:t xml:space="preserve">Esta es toda la gama de </w:t>
+      </w:r>
+      <w:r>
+        <w:t>amarillos</w:t>
+      </w:r>
+      <w:r>
+        <w:t xml:space="preserve"> generad</w:t>
+      </w:r>
+      <w:r>
+        <w:t>o</w:t>
+      </w:r>
+      <w:r>
+        <w:t>s por la aplicación:</w:t>
+      </w:r>
+    </w:p>
+    <w:p>
+      <w:pPr>
+        <w:spacing w:line="360" w:lineRule="auto"/>
+      </w:pPr>
     </w:p>
     <w:p>
       <w:pPr>
@@ -5479,9 +6332,17 @@
           <w:noProof/>
         </w:rPr>
         <w:drawing>
-          <wp:inline distT="0" distB="0" distL="0" distR="0" wp14:anchorId="147F950F" wp14:editId="7874EA0B">
-            <wp:extent cx="5266071" cy="2691245"/>
-            <wp:effectExtent l="38100" t="38100" r="29845" b="33020"/>
+          <wp:anchor distT="0" distB="0" distL="114300" distR="114300" simplePos="0" relativeHeight="251704320" behindDoc="0" locked="0" layoutInCell="1" allowOverlap="1" wp14:anchorId="147F950F" wp14:editId="2FD3B104">
+            <wp:simplePos x="0" y="0"/>
+            <wp:positionH relativeFrom="column">
+              <wp:posOffset>1905</wp:posOffset>
+            </wp:positionH>
+            <wp:positionV relativeFrom="paragraph">
+              <wp:posOffset>215900</wp:posOffset>
+            </wp:positionV>
+            <wp:extent cx="5356225" cy="2736215"/>
+            <wp:effectExtent l="38100" t="38100" r="34925" b="45085"/>
+            <wp:wrapTopAndBottom/>
             <wp:docPr id="1819818445" name="Imagen 1"/>
             <wp:cNvGraphicFramePr>
               <a:graphicFrameLocks xmlns:a="http://schemas.openxmlformats.org/drawingml/2006/main" noChangeAspect="1"/>
@@ -5494,7 +6355,13 @@
                     <pic:cNvPicPr/>
                   </pic:nvPicPr>
                   <pic:blipFill>
-                    <a:blip r:embed="rId33"/>
+                    <a:blip r:embed="rId39" cstate="print">
+                      <a:extLst>
+                        <a:ext uri="{28A0092B-C50C-407E-A947-70E740481C1C}">
+                          <a14:useLocalDpi xmlns:a14="http://schemas.microsoft.com/office/drawing/2010/main" val="0"/>
+                        </a:ext>
+                      </a:extLst>
+                    </a:blip>
                     <a:stretch>
                       <a:fillRect/>
                     </a:stretch>
@@ -5502,7 +6369,7 @@
                   <pic:spPr>
                     <a:xfrm>
                       <a:off x="0" y="0"/>
-                      <a:ext cx="5271073" cy="2693801"/>
+                      <a:ext cx="5356225" cy="2736215"/>
                     </a:xfrm>
                     <a:prstGeom prst="rect">
                       <a:avLst/>
@@ -5517,9 +6384,23 @@
                 </pic:pic>
               </a:graphicData>
             </a:graphic>
-          </wp:inline>
+            <wp14:sizeRelH relativeFrom="page">
+              <wp14:pctWidth>0</wp14:pctWidth>
+            </wp14:sizeRelH>
+            <wp14:sizeRelV relativeFrom="page">
+              <wp14:pctHeight>0</wp14:pctHeight>
+            </wp14:sizeRelV>
+          </wp:anchor>
         </w:drawing>
       </w:r>
+      <w:r>
+        <w:t>Con su correspondiente gráfica:</w:t>
+      </w:r>
+    </w:p>
+    <w:p>
+      <w:r>
+        <w:br w:type="page"/>
+      </w:r>
     </w:p>
     <w:p>
       <w:pPr>
@@ -5529,10 +6410,19 @@
         <w:rPr>
           <w:noProof/>
         </w:rPr>
+        <w:lastRenderedPageBreak/>
         <w:drawing>
-          <wp:inline distT="0" distB="0" distL="0" distR="0" wp14:anchorId="7F8D4199" wp14:editId="384390D2">
-            <wp:extent cx="5273729" cy="1402773"/>
-            <wp:effectExtent l="38100" t="38100" r="41275" b="45085"/>
+          <wp:anchor distT="0" distB="0" distL="114300" distR="114300" simplePos="0" relativeHeight="251701248" behindDoc="0" locked="0" layoutInCell="1" allowOverlap="1" wp14:anchorId="7F8D4199" wp14:editId="5D557C46">
+            <wp:simplePos x="0" y="0"/>
+            <wp:positionH relativeFrom="column">
+              <wp:posOffset>1905</wp:posOffset>
+            </wp:positionH>
+            <wp:positionV relativeFrom="paragraph">
+              <wp:posOffset>240665</wp:posOffset>
+            </wp:positionV>
+            <wp:extent cx="5356225" cy="1389380"/>
+            <wp:effectExtent l="38100" t="38100" r="34925" b="39370"/>
+            <wp:wrapTopAndBottom/>
             <wp:docPr id="1924150699" name="Imagen 1"/>
             <wp:cNvGraphicFramePr>
               <a:graphicFrameLocks xmlns:a="http://schemas.openxmlformats.org/drawingml/2006/main" noChangeAspect="1"/>
@@ -5545,7 +6435,13 @@
                     <pic:cNvPicPr/>
                   </pic:nvPicPr>
                   <pic:blipFill>
-                    <a:blip r:embed="rId34"/>
+                    <a:blip r:embed="rId40" cstate="print">
+                      <a:extLst>
+                        <a:ext uri="{28A0092B-C50C-407E-A947-70E740481C1C}">
+                          <a14:useLocalDpi xmlns:a14="http://schemas.microsoft.com/office/drawing/2010/main" val="0"/>
+                        </a:ext>
+                      </a:extLst>
+                    </a:blip>
                     <a:stretch>
                       <a:fillRect/>
                     </a:stretch>
@@ -5553,7 +6449,7 @@
                   <pic:spPr>
                     <a:xfrm>
                       <a:off x="0" y="0"/>
-                      <a:ext cx="5319048" cy="1414827"/>
+                      <a:ext cx="5356225" cy="1389380"/>
                     </a:xfrm>
                     <a:prstGeom prst="rect">
                       <a:avLst/>
@@ -5568,9 +6464,35 @@
                 </pic:pic>
               </a:graphicData>
             </a:graphic>
-          </wp:inline>
+            <wp14:sizeRelH relativeFrom="page">
+              <wp14:pctWidth>0</wp14:pctWidth>
+            </wp14:sizeRelH>
+            <wp14:sizeRelV relativeFrom="page">
+              <wp14:pctHeight>0</wp14:pctHeight>
+            </wp14:sizeRelV>
+          </wp:anchor>
         </w:drawing>
       </w:r>
+      <w:r>
+        <w:t xml:space="preserve">Esta es toda la gama de </w:t>
+      </w:r>
+      <w:r>
+        <w:t>morados</w:t>
+      </w:r>
+      <w:r>
+        <w:t xml:space="preserve"> generad</w:t>
+      </w:r>
+      <w:r>
+        <w:t>o</w:t>
+      </w:r>
+      <w:r>
+        <w:t>s por la aplicación:</w:t>
+      </w:r>
+    </w:p>
+    <w:p>
+      <w:pPr>
+        <w:spacing w:line="360" w:lineRule="auto"/>
+      </w:pPr>
     </w:p>
     <w:p>
       <w:pPr>
@@ -5580,11 +6502,18 @@
         <w:rPr>
           <w:noProof/>
         </w:rPr>
-        <w:lastRenderedPageBreak/>
         <w:drawing>
-          <wp:inline distT="0" distB="0" distL="0" distR="0" wp14:anchorId="0D9C88E5" wp14:editId="1317A6A0">
-            <wp:extent cx="5282045" cy="2654065"/>
-            <wp:effectExtent l="38100" t="38100" r="33020" b="32385"/>
+          <wp:anchor distT="0" distB="0" distL="114300" distR="114300" simplePos="0" relativeHeight="251702272" behindDoc="0" locked="0" layoutInCell="1" allowOverlap="1" wp14:anchorId="0D9C88E5" wp14:editId="54B53B50">
+            <wp:simplePos x="0" y="0"/>
+            <wp:positionH relativeFrom="column">
+              <wp:posOffset>1270</wp:posOffset>
+            </wp:positionH>
+            <wp:positionV relativeFrom="paragraph">
+              <wp:posOffset>263525</wp:posOffset>
+            </wp:positionV>
+            <wp:extent cx="5356225" cy="2672080"/>
+            <wp:effectExtent l="38100" t="38100" r="34925" b="33020"/>
+            <wp:wrapTopAndBottom/>
             <wp:docPr id="1428366278" name="Imagen 1"/>
             <wp:cNvGraphicFramePr>
               <a:graphicFrameLocks xmlns:a="http://schemas.openxmlformats.org/drawingml/2006/main" noChangeAspect="1"/>
@@ -5597,7 +6526,13 @@
                     <pic:cNvPicPr/>
                   </pic:nvPicPr>
                   <pic:blipFill>
-                    <a:blip r:embed="rId35"/>
+                    <a:blip r:embed="rId41" cstate="print">
+                      <a:extLst>
+                        <a:ext uri="{28A0092B-C50C-407E-A947-70E740481C1C}">
+                          <a14:useLocalDpi xmlns:a14="http://schemas.microsoft.com/office/drawing/2010/main" val="0"/>
+                        </a:ext>
+                      </a:extLst>
+                    </a:blip>
                     <a:stretch>
                       <a:fillRect/>
                     </a:stretch>
@@ -5605,7 +6540,7 @@
                   <pic:spPr>
                     <a:xfrm>
                       <a:off x="0" y="0"/>
-                      <a:ext cx="5289842" cy="2657983"/>
+                      <a:ext cx="5356225" cy="2672080"/>
                     </a:xfrm>
                     <a:prstGeom prst="rect">
                       <a:avLst/>
@@ -5620,9 +6555,23 @@
                 </pic:pic>
               </a:graphicData>
             </a:graphic>
-          </wp:inline>
+            <wp14:sizeRelH relativeFrom="page">
+              <wp14:pctWidth>0</wp14:pctWidth>
+            </wp14:sizeRelH>
+            <wp14:sizeRelV relativeFrom="page">
+              <wp14:pctHeight>0</wp14:pctHeight>
+            </wp14:sizeRelV>
+          </wp:anchor>
         </w:drawing>
       </w:r>
+      <w:r>
+        <w:t>Con su correspondiente gráfica:</w:t>
+      </w:r>
+    </w:p>
+    <w:p>
+      <w:pPr>
+        <w:spacing w:line="360" w:lineRule="auto"/>
+      </w:pPr>
       <w:r>
         <w:br w:type="page"/>
       </w:r>
@@ -5637,9 +6586,17 @@
         </w:rPr>
         <w:lastRenderedPageBreak/>
         <w:drawing>
-          <wp:inline distT="0" distB="0" distL="0" distR="0" wp14:anchorId="7C53CED7" wp14:editId="0D6015E7">
-            <wp:extent cx="5400040" cy="1419225"/>
-            <wp:effectExtent l="38100" t="38100" r="29210" b="47625"/>
+          <wp:anchor distT="0" distB="0" distL="114300" distR="114300" simplePos="0" relativeHeight="251705344" behindDoc="0" locked="0" layoutInCell="1" allowOverlap="1" wp14:anchorId="7C53CED7" wp14:editId="693F7870">
+            <wp:simplePos x="0" y="0"/>
+            <wp:positionH relativeFrom="column">
+              <wp:posOffset>1905</wp:posOffset>
+            </wp:positionH>
+            <wp:positionV relativeFrom="paragraph">
+              <wp:posOffset>280670</wp:posOffset>
+            </wp:positionV>
+            <wp:extent cx="5356225" cy="1407160"/>
+            <wp:effectExtent l="38100" t="38100" r="34925" b="40640"/>
+            <wp:wrapTopAndBottom/>
             <wp:docPr id="290489234" name="Imagen 1"/>
             <wp:cNvGraphicFramePr>
               <a:graphicFrameLocks xmlns:a="http://schemas.openxmlformats.org/drawingml/2006/main" noChangeAspect="1"/>
@@ -5652,7 +6609,13 @@
                     <pic:cNvPicPr/>
                   </pic:nvPicPr>
                   <pic:blipFill>
-                    <a:blip r:embed="rId36"/>
+                    <a:blip r:embed="rId42" cstate="print">
+                      <a:extLst>
+                        <a:ext uri="{28A0092B-C50C-407E-A947-70E740481C1C}">
+                          <a14:useLocalDpi xmlns:a14="http://schemas.microsoft.com/office/drawing/2010/main" val="0"/>
+                        </a:ext>
+                      </a:extLst>
+                    </a:blip>
                     <a:stretch>
                       <a:fillRect/>
                     </a:stretch>
@@ -5660,7 +6623,7 @@
                   <pic:spPr>
                     <a:xfrm>
                       <a:off x="0" y="0"/>
-                      <a:ext cx="5400040" cy="1419225"/>
+                      <a:ext cx="5356225" cy="1407160"/>
                     </a:xfrm>
                     <a:prstGeom prst="rect">
                       <a:avLst/>
@@ -5675,9 +6638,29 @@
                 </pic:pic>
               </a:graphicData>
             </a:graphic>
-          </wp:inline>
+            <wp14:sizeRelH relativeFrom="page">
+              <wp14:pctWidth>0</wp14:pctWidth>
+            </wp14:sizeRelH>
+            <wp14:sizeRelV relativeFrom="page">
+              <wp14:pctHeight>0</wp14:pctHeight>
+            </wp14:sizeRelV>
+          </wp:anchor>
         </w:drawing>
       </w:r>
+      <w:r>
+        <w:t xml:space="preserve">Esta es toda la gama de </w:t>
+      </w:r>
+      <w:r>
+        <w:t>rosas</w:t>
+      </w:r>
+      <w:r>
+        <w:t xml:space="preserve"> generadas por la aplicación:</w:t>
+      </w:r>
+    </w:p>
+    <w:p>
+      <w:pPr>
+        <w:spacing w:line="360" w:lineRule="auto"/>
+      </w:pPr>
     </w:p>
     <w:p>
       <w:pPr>
@@ -5688,9 +6671,17 @@
           <w:noProof/>
         </w:rPr>
         <w:drawing>
-          <wp:inline distT="0" distB="0" distL="0" distR="0" wp14:anchorId="68A4C808" wp14:editId="3A350739">
-            <wp:extent cx="5400040" cy="2752090"/>
-            <wp:effectExtent l="38100" t="38100" r="29210" b="29210"/>
+          <wp:anchor distT="0" distB="0" distL="114300" distR="114300" simplePos="0" relativeHeight="251706368" behindDoc="0" locked="0" layoutInCell="1" allowOverlap="1" wp14:anchorId="68A4C808" wp14:editId="00380967">
+            <wp:simplePos x="0" y="0"/>
+            <wp:positionH relativeFrom="column">
+              <wp:posOffset>1905</wp:posOffset>
+            </wp:positionH>
+            <wp:positionV relativeFrom="paragraph">
+              <wp:posOffset>239395</wp:posOffset>
+            </wp:positionV>
+            <wp:extent cx="5356225" cy="2729230"/>
+            <wp:effectExtent l="38100" t="38100" r="34925" b="33020"/>
+            <wp:wrapTopAndBottom/>
             <wp:docPr id="509372772" name="Imagen 1"/>
             <wp:cNvGraphicFramePr>
               <a:graphicFrameLocks xmlns:a="http://schemas.openxmlformats.org/drawingml/2006/main" noChangeAspect="1"/>
@@ -5703,7 +6694,13 @@
                     <pic:cNvPicPr/>
                   </pic:nvPicPr>
                   <pic:blipFill>
-                    <a:blip r:embed="rId37"/>
+                    <a:blip r:embed="rId43" cstate="print">
+                      <a:extLst>
+                        <a:ext uri="{28A0092B-C50C-407E-A947-70E740481C1C}">
+                          <a14:useLocalDpi xmlns:a14="http://schemas.microsoft.com/office/drawing/2010/main" val="0"/>
+                        </a:ext>
+                      </a:extLst>
+                    </a:blip>
                     <a:stretch>
                       <a:fillRect/>
                     </a:stretch>
@@ -5711,7 +6708,7 @@
                   <pic:spPr>
                     <a:xfrm>
                       <a:off x="0" y="0"/>
-                      <a:ext cx="5400040" cy="2752090"/>
+                      <a:ext cx="5356225" cy="2729230"/>
                     </a:xfrm>
                     <a:prstGeom prst="rect">
                       <a:avLst/>
@@ -5726,8 +6723,17 @@
                 </pic:pic>
               </a:graphicData>
             </a:graphic>
-          </wp:inline>
+            <wp14:sizeRelH relativeFrom="page">
+              <wp14:pctWidth>0</wp14:pctWidth>
+            </wp14:sizeRelH>
+            <wp14:sizeRelV relativeFrom="page">
+              <wp14:pctHeight>0</wp14:pctHeight>
+            </wp14:sizeRelV>
+          </wp:anchor>
         </w:drawing>
+      </w:r>
+      <w:r>
+        <w:t>Con su correspondiente gráfica:</w:t>
       </w:r>
     </w:p>
     <w:p>
@@ -5848,7 +6854,7 @@
                     <pic:cNvPicPr/>
                   </pic:nvPicPr>
                   <pic:blipFill>
-                    <a:blip r:embed="rId38">
+                    <a:blip r:embed="rId44">
                       <a:extLst>
                         <a:ext uri="{28A0092B-C50C-407E-A947-70E740481C1C}">
                           <a14:useLocalDpi xmlns:a14="http://schemas.microsoft.com/office/drawing/2010/main" val="0"/>
@@ -5992,7 +6998,7 @@
           <w:noProof/>
         </w:rPr>
         <w:drawing>
-          <wp:anchor distT="0" distB="0" distL="114300" distR="114300" simplePos="0" relativeHeight="251674624" behindDoc="0" locked="0" layoutInCell="1" allowOverlap="1" wp14:anchorId="29190518" wp14:editId="37240DEB">
+          <wp:anchor distT="0" distB="0" distL="114300" distR="114300" simplePos="0" relativeHeight="251674624" behindDoc="0" locked="0" layoutInCell="1" allowOverlap="1" wp14:anchorId="29190518" wp14:editId="3945525F">
             <wp:simplePos x="0" y="0"/>
             <wp:positionH relativeFrom="column">
               <wp:posOffset>0</wp:posOffset>
@@ -6015,7 +7021,7 @@
                     <pic:cNvPicPr/>
                   </pic:nvPicPr>
                   <pic:blipFill>
-                    <a:blip r:embed="rId39" cstate="print">
+                    <a:blip r:embed="rId45" cstate="print">
                       <a:extLst>
                         <a:ext uri="{28A0092B-C50C-407E-A947-70E740481C1C}">
                           <a14:useLocalDpi xmlns:a14="http://schemas.microsoft.com/office/drawing/2010/main" val="0"/>
@@ -6229,7 +7235,7 @@
                     </pic:cNvPicPr>
                   </pic:nvPicPr>
                   <pic:blipFill>
-                    <a:blip r:embed="rId40">
+                    <a:blip r:embed="rId46">
                       <a:extLst>
                         <a:ext uri="{28A0092B-C50C-407E-A947-70E740481C1C}">
                           <a14:useLocalDpi xmlns:a14="http://schemas.microsoft.com/office/drawing/2010/main" val="0"/>
@@ -6347,7 +7353,7 @@
                     <pic:cNvPicPr/>
                   </pic:nvPicPr>
                   <pic:blipFill>
-                    <a:blip r:embed="rId41">
+                    <a:blip r:embed="rId47">
                       <a:extLst>
                         <a:ext uri="{28A0092B-C50C-407E-A947-70E740481C1C}">
                           <a14:useLocalDpi xmlns:a14="http://schemas.microsoft.com/office/drawing/2010/main" val="0"/>
@@ -6455,7 +7461,7 @@
                     <pic:cNvPicPr/>
                   </pic:nvPicPr>
                   <pic:blipFill>
-                    <a:blip r:embed="rId42">
+                    <a:blip r:embed="rId48">
                       <a:extLst>
                         <a:ext uri="{28A0092B-C50C-407E-A947-70E740481C1C}">
                           <a14:useLocalDpi xmlns:a14="http://schemas.microsoft.com/office/drawing/2010/main" val="0"/>
@@ -6577,7 +7583,7 @@
                     </pic:cNvPicPr>
                   </pic:nvPicPr>
                   <pic:blipFill>
-                    <a:blip r:embed="rId43">
+                    <a:blip r:embed="rId49">
                       <a:extLst>
                         <a:ext uri="{28A0092B-C50C-407E-A947-70E740481C1C}">
                           <a14:useLocalDpi xmlns:a14="http://schemas.microsoft.com/office/drawing/2010/main" val="0"/>
@@ -6682,7 +7688,7 @@
       <w:r>
         <w:t xml:space="preserve"> de la cadena de Bitcoin </w:t>
       </w:r>
-      <w:hyperlink r:id="rId44" w:history="1">
+      <w:hyperlink r:id="rId50" w:history="1">
         <w:r>
           <w:rPr>
             <w:rStyle w:val="Hipervnculo"/>
@@ -6737,7 +7743,7 @@
                     <pic:cNvPicPr/>
                   </pic:nvPicPr>
                   <pic:blipFill>
-                    <a:blip r:embed="rId45">
+                    <a:blip r:embed="rId51">
                       <a:extLst>
                         <a:ext uri="{28A0092B-C50C-407E-A947-70E740481C1C}">
                           <a14:useLocalDpi xmlns:a14="http://schemas.microsoft.com/office/drawing/2010/main" val="0"/>
@@ -6841,7 +7847,7 @@
                     </pic:cNvPicPr>
                   </pic:nvPicPr>
                   <pic:blipFill>
-                    <a:blip r:embed="rId46">
+                    <a:blip r:embed="rId52">
                       <a:extLst>
                         <a:ext uri="{28A0092B-C50C-407E-A947-70E740481C1C}">
                           <a14:useLocalDpi xmlns:a14="http://schemas.microsoft.com/office/drawing/2010/main" val="0"/>
@@ -7134,7 +8140,7 @@
                     <pic:cNvPicPr/>
                   </pic:nvPicPr>
                   <pic:blipFill>
-                    <a:blip r:embed="rId47">
+                    <a:blip r:embed="rId53">
                       <a:extLst>
                         <a:ext uri="{28A0092B-C50C-407E-A947-70E740481C1C}">
                           <a14:useLocalDpi xmlns:a14="http://schemas.microsoft.com/office/drawing/2010/main" val="0"/>
@@ -7228,7 +8234,7 @@
         <w:br w:type="page"/>
       </w:r>
     </w:p>
-    <w:bookmarkStart w:id="14" w:name="Implementación"/>
+    <w:bookmarkStart w:id="15" w:name="Implementación"/>
     <w:p>
       <w:pPr>
         <w:pStyle w:val="Prrafodelista"/>
@@ -7284,7 +8290,7 @@
         </w:rPr>
         <w:fldChar w:fldCharType="separate"/>
       </w:r>
-      <w:bookmarkStart w:id="15" w:name="_Toc194233638"/>
+      <w:bookmarkStart w:id="16" w:name="_Toc194836891"/>
       <w:r>
         <w:rPr>
           <w:rStyle w:val="Hipervnculo"/>
@@ -7297,8 +8303,8 @@
         </w:rPr>
         <w:t>Implementación</w:t>
       </w:r>
-      <w:bookmarkEnd w:id="14"/>
       <w:bookmarkEnd w:id="15"/>
+      <w:bookmarkEnd w:id="16"/>
     </w:p>
     <w:p>
       <w:pPr>
@@ -7347,7 +8353,7 @@
           <w:noProof/>
         </w:rPr>
         <w:drawing>
-          <wp:anchor distT="0" distB="0" distL="114300" distR="114300" simplePos="0" relativeHeight="251681792" behindDoc="0" locked="0" layoutInCell="1" allowOverlap="1" wp14:anchorId="20D740DA" wp14:editId="669682C8">
+          <wp:anchor distT="0" distB="0" distL="114300" distR="114300" simplePos="0" relativeHeight="251681792" behindDoc="0" locked="0" layoutInCell="1" allowOverlap="1" wp14:anchorId="20D740DA" wp14:editId="29DDB3BE">
             <wp:simplePos x="0" y="0"/>
             <wp:positionH relativeFrom="column">
               <wp:posOffset>954405</wp:posOffset>
@@ -7370,7 +8376,7 @@
                     <pic:cNvPicPr/>
                   </pic:nvPicPr>
                   <pic:blipFill>
-                    <a:blip r:embed="rId48" cstate="print">
+                    <a:blip r:embed="rId54" cstate="print">
                       <a:extLst>
                         <a:ext uri="{28A0092B-C50C-407E-A947-70E740481C1C}">
                           <a14:useLocalDpi xmlns:a14="http://schemas.microsoft.com/office/drawing/2010/main" val="0"/>
@@ -7484,7 +8490,7 @@
                     <pic:cNvPicPr/>
                   </pic:nvPicPr>
                   <pic:blipFill>
-                    <a:blip r:embed="rId49">
+                    <a:blip r:embed="rId55">
                       <a:extLst>
                         <a:ext uri="{28A0092B-C50C-407E-A947-70E740481C1C}">
                           <a14:useLocalDpi xmlns:a14="http://schemas.microsoft.com/office/drawing/2010/main" val="0"/>
@@ -7595,7 +8601,7 @@
                     <pic:cNvPicPr/>
                   </pic:nvPicPr>
                   <pic:blipFill>
-                    <a:blip r:embed="rId50">
+                    <a:blip r:embed="rId56">
                       <a:extLst>
                         <a:ext uri="{28A0092B-C50C-407E-A947-70E740481C1C}">
                           <a14:useLocalDpi xmlns:a14="http://schemas.microsoft.com/office/drawing/2010/main" val="0"/>
@@ -7749,7 +8755,7 @@
       <w:r>
         <w:t xml:space="preserve">Esta idea de Wallacoin surgió en 2017 al ir a adquirir mis primeros BTC a través de un portal llamado </w:t>
       </w:r>
-      <w:hyperlink r:id="rId51" w:history="1">
+      <w:hyperlink r:id="rId57" w:history="1">
         <w:r>
           <w:rPr>
             <w:rStyle w:val="Hipervnculo"/>
@@ -8015,7 +9021,7 @@
                     </pic:cNvPicPr>
                   </pic:nvPicPr>
                   <pic:blipFill>
-                    <a:blip r:embed="rId52" cstate="print">
+                    <a:blip r:embed="rId58" cstate="print">
                       <a:extLst>
                         <a:ext uri="{28A0092B-C50C-407E-A947-70E740481C1C}">
                           <a14:useLocalDpi xmlns:a14="http://schemas.microsoft.com/office/drawing/2010/main" val="0"/>
@@ -8092,7 +9098,7 @@
                     </pic:cNvPicPr>
                   </pic:nvPicPr>
                   <pic:blipFill>
-                    <a:blip r:embed="rId53" cstate="print">
+                    <a:blip r:embed="rId59" cstate="print">
                       <a:extLst>
                         <a:ext uri="{28A0092B-C50C-407E-A947-70E740481C1C}">
                           <a14:useLocalDpi xmlns:a14="http://schemas.microsoft.com/office/drawing/2010/main" val="0"/>
@@ -8359,6 +9365,10 @@
         <w:pStyle w:val="Prrafodelista"/>
         <w:spacing w:line="360" w:lineRule="auto"/>
         <w:ind w:left="1440"/>
+        <w:rPr>
+          <w:b/>
+          <w:bCs/>
+        </w:rPr>
       </w:pPr>
       <w:r>
         <w:t xml:space="preserve">En Express existe librerías como Cookies o </w:t>
@@ -8380,21 +9390,11 @@
           <w:bCs/>
         </w:rPr>
       </w:pPr>
-    </w:p>
-    <w:p>
-      <w:pPr>
-        <w:spacing w:line="360" w:lineRule="auto"/>
-        <w:rPr>
-          <w:b/>
-          <w:bCs/>
-        </w:rPr>
-      </w:pPr>
-      <w:r>
-        <w:rPr>
-          <w:b/>
-          <w:bCs/>
-        </w:rPr>
-        <w:lastRenderedPageBreak/>
+      <w:r>
+        <w:rPr>
+          <w:b/>
+          <w:bCs/>
+        </w:rPr>
         <w:br w:type="page"/>
       </w:r>
     </w:p>
@@ -8445,13 +9445,7 @@
       </w:r>
       <w:proofErr w:type="spellEnd"/>
       <w:r>
-        <w:t xml:space="preserve">, se pasó a utilizar </w:t>
-      </w:r>
-      <w:r>
-        <w:t>HandleBars</w:t>
-      </w:r>
-      <w:r>
-        <w:t xml:space="preserve"> cuando se migró el proyecto a </w:t>
+        <w:t xml:space="preserve">, se pasó a utilizar HandleBars cuando se migró el proyecto a </w:t>
       </w:r>
       <w:proofErr w:type="spellStart"/>
       <w:r>
@@ -8519,6 +9513,9 @@
         <w:ind w:left="1440"/>
       </w:pPr>
       <w:r>
+        <w:rPr>
+          <w:noProof/>
+        </w:rPr>
         <w:drawing>
           <wp:inline distT="0" distB="0" distL="0" distR="0" wp14:anchorId="459A8FA9" wp14:editId="44F14AF2">
             <wp:extent cx="2880610" cy="2286198"/>
@@ -8535,7 +9532,7 @@
                     <pic:cNvPicPr/>
                   </pic:nvPicPr>
                   <pic:blipFill>
-                    <a:blip r:embed="rId54"/>
+                    <a:blip r:embed="rId60"/>
                     <a:stretch>
                       <a:fillRect/>
                     </a:stretch>
@@ -8682,6 +9679,9 @@
         <w:ind w:left="1440"/>
       </w:pPr>
       <w:r>
+        <w:rPr>
+          <w:noProof/>
+        </w:rPr>
         <w:drawing>
           <wp:inline distT="0" distB="0" distL="0" distR="0" wp14:anchorId="3BF9AA19" wp14:editId="320F161C">
             <wp:extent cx="4359018" cy="1752752"/>
@@ -8698,7 +9698,7 @@
                     <pic:cNvPicPr/>
                   </pic:nvPicPr>
                   <pic:blipFill>
-                    <a:blip r:embed="rId55"/>
+                    <a:blip r:embed="rId61"/>
                     <a:stretch>
                       <a:fillRect/>
                     </a:stretch>
@@ -8787,6 +9787,9 @@
         <w:ind w:left="1440"/>
       </w:pPr>
       <w:r>
+        <w:rPr>
+          <w:noProof/>
+        </w:rPr>
         <w:drawing>
           <wp:inline distT="0" distB="0" distL="0" distR="0" wp14:anchorId="55A0F8D3" wp14:editId="6B959042">
             <wp:extent cx="3543607" cy="3406435"/>
@@ -8803,7 +9806,7 @@
                     <pic:cNvPicPr/>
                   </pic:nvPicPr>
                   <pic:blipFill>
-                    <a:blip r:embed="rId56"/>
+                    <a:blip r:embed="rId62"/>
                     <a:stretch>
                       <a:fillRect/>
                     </a:stretch>
@@ -8941,10 +9944,7 @@
         <w:t>E</w:t>
       </w:r>
       <w:r>
-        <w:t>s el único modo nativo de mostrar el flujo de la cámara en tiempo real en un navegador (usando getUserMedia)</w:t>
-      </w:r>
-      <w:r>
-        <w:t>.</w:t>
+        <w:t>s el único modo nativo de mostrar el flujo de la cámara en tiempo real en un navegador (usando getUserMedia).</w:t>
       </w:r>
     </w:p>
     <w:p>
@@ -8995,16 +9995,7 @@
         <w:t>A</w:t>
       </w:r>
       <w:r>
-        <w:t xml:space="preserve">ctúa como un "lienzo" donde se copia temporalmente un </w:t>
-      </w:r>
-      <w:r>
-        <w:t>trame</w:t>
-      </w:r>
-      <w:r>
-        <w:t xml:space="preserve"> estático del &lt;video&gt;</w:t>
-      </w:r>
-      <w:r>
-        <w:t>.</w:t>
+        <w:t>ctúa como un "lienzo" donde se copia temporalmente un trame estático del &lt;video&gt;.</w:t>
       </w:r>
     </w:p>
     <w:p>
@@ -9230,7 +10221,7 @@
         </w:rPr>
       </w:pPr>
       <w:hyperlink w:anchor="LifeCycle" w:history="1">
-        <w:bookmarkStart w:id="16" w:name="_Toc194233639"/>
+        <w:bookmarkStart w:id="17" w:name="_Toc194836892"/>
         <w:r>
           <w:rPr>
             <w:rStyle w:val="Hipervnculo"/>
@@ -9243,7 +10234,7 @@
           </w:rPr>
           <w:t>Testing</w:t>
         </w:r>
-        <w:bookmarkEnd w:id="16"/>
+        <w:bookmarkEnd w:id="17"/>
       </w:hyperlink>
     </w:p>
     <w:p>
@@ -9279,7 +10270,7 @@
         </w:rPr>
       </w:pPr>
       <w:hyperlink w:anchor="LifeCycle" w:history="1">
-        <w:bookmarkStart w:id="17" w:name="_Toc194233640"/>
+        <w:bookmarkStart w:id="18" w:name="_Toc194836893"/>
         <w:r>
           <w:rPr>
             <w:rStyle w:val="Hipervnculo"/>
@@ -9292,7 +10283,7 @@
           </w:rPr>
           <w:t>Despliegue</w:t>
         </w:r>
-        <w:bookmarkEnd w:id="17"/>
+        <w:bookmarkEnd w:id="18"/>
       </w:hyperlink>
     </w:p>
     <w:p>
@@ -9341,7 +10332,7 @@
         </w:rPr>
       </w:pPr>
       <w:hyperlink w:anchor="Indice" w:history="1">
-        <w:bookmarkStart w:id="18" w:name="_Toc194233641"/>
+        <w:bookmarkStart w:id="19" w:name="_Toc194836894"/>
         <w:r>
           <w:rPr>
             <w:rStyle w:val="Hipervnculo"/>
@@ -9354,7 +10345,7 @@
           </w:rPr>
           <w:t>Manual de usuario</w:t>
         </w:r>
-        <w:bookmarkEnd w:id="18"/>
+        <w:bookmarkEnd w:id="19"/>
       </w:hyperlink>
     </w:p>
     <w:p>
@@ -9389,8 +10380,8 @@
           <w:szCs w:val="32"/>
         </w:rPr>
       </w:pPr>
-      <w:bookmarkStart w:id="19" w:name="Herramientas"/>
-      <w:bookmarkStart w:id="20" w:name="_Toc194233642"/>
+      <w:bookmarkStart w:id="20" w:name="Herramientas"/>
+      <w:bookmarkStart w:id="21" w:name="_Toc194836895"/>
       <w:r>
         <w:rPr>
           <w:b/>
@@ -9424,7 +10415,7 @@
                     </pic:cNvPicPr>
                   </pic:nvPicPr>
                   <pic:blipFill>
-                    <a:blip r:embed="rId57" cstate="print">
+                    <a:blip r:embed="rId63" cstate="print">
                       <a:extLst>
                         <a:ext uri="{28A0092B-C50C-407E-A947-70E740481C1C}">
                           <a14:useLocalDpi xmlns:a14="http://schemas.microsoft.com/office/drawing/2010/main" val="0"/>
@@ -9472,35 +10463,11 @@
             <w:szCs w:val="32"/>
             <w:u w:val="none"/>
           </w:rPr>
-          <w:t>Herrami</w:t>
+          <w:t>Herramientas y tecnologías empleadas</w:t>
         </w:r>
-        <w:r>
-          <w:rPr>
-            <w:rStyle w:val="Hipervnculo"/>
-            <w:b/>
-            <w:bCs/>
-            <w:color w:val="auto"/>
-            <w:sz w:val="32"/>
-            <w:szCs w:val="32"/>
-            <w:u w:val="none"/>
-          </w:rPr>
-          <w:t>e</w:t>
-        </w:r>
-        <w:r>
-          <w:rPr>
-            <w:rStyle w:val="Hipervnculo"/>
-            <w:b/>
-            <w:bCs/>
-            <w:color w:val="auto"/>
-            <w:sz w:val="32"/>
-            <w:szCs w:val="32"/>
-            <w:u w:val="none"/>
-          </w:rPr>
-          <w:t>ntas y tecnologías empleadas</w:t>
-        </w:r>
-        <w:bookmarkEnd w:id="20"/>
+        <w:bookmarkEnd w:id="21"/>
       </w:hyperlink>
-      <w:bookmarkEnd w:id="19"/>
+      <w:bookmarkEnd w:id="20"/>
     </w:p>
     <w:p>
       <w:pPr>
@@ -9516,7 +10483,7 @@
           <w:bCs/>
         </w:rPr>
       </w:pPr>
-      <w:bookmarkStart w:id="21" w:name="_Toc194233643"/>
+      <w:bookmarkStart w:id="22" w:name="_Toc194836896"/>
       <w:r>
         <w:rPr>
           <w:b/>
@@ -9524,7 +10491,7 @@
         </w:rPr>
         <w:t>Miro</w:t>
       </w:r>
-      <w:bookmarkEnd w:id="21"/>
+      <w:bookmarkEnd w:id="22"/>
     </w:p>
     <w:p>
       <w:pPr>
@@ -9567,7 +10534,7 @@
         </w:rPr>
         <w:t xml:space="preserve">Web Site: </w:t>
       </w:r>
-      <w:hyperlink r:id="rId58" w:history="1">
+      <w:hyperlink r:id="rId64" w:history="1">
         <w:r>
           <w:rPr>
             <w:rStyle w:val="Hipervnculo"/>
@@ -9690,7 +10657,7 @@
                     </pic:cNvPicPr>
                   </pic:nvPicPr>
                   <pic:blipFill>
-                    <a:blip r:embed="rId59" cstate="print">
+                    <a:blip r:embed="rId65" cstate="print">
                       <a:extLst>
                         <a:ext uri="{28A0092B-C50C-407E-A947-70E740481C1C}">
                           <a14:useLocalDpi xmlns:a14="http://schemas.microsoft.com/office/drawing/2010/main" val="0"/>
@@ -9742,7 +10709,7 @@
           <w:bCs/>
         </w:rPr>
       </w:pPr>
-      <w:bookmarkStart w:id="22" w:name="_Toc194233644"/>
+      <w:bookmarkStart w:id="23" w:name="_Toc194836897"/>
       <w:r>
         <w:rPr>
           <w:b/>
@@ -9750,7 +10717,7 @@
         </w:rPr>
         <w:t>Whimsical</w:t>
       </w:r>
-      <w:bookmarkEnd w:id="22"/>
+      <w:bookmarkEnd w:id="23"/>
       <w:r>
         <w:t xml:space="preserve"> </w:t>
       </w:r>
@@ -9796,7 +10763,7 @@
         </w:rPr>
         <w:t xml:space="preserve">Web Site: </w:t>
       </w:r>
-      <w:hyperlink r:id="rId60" w:history="1">
+      <w:hyperlink r:id="rId66" w:history="1">
         <w:r>
           <w:rPr>
             <w:rStyle w:val="Hipervnculo"/>
@@ -9889,7 +10856,7 @@
           <w:bCs/>
         </w:rPr>
       </w:pPr>
-      <w:bookmarkStart w:id="23" w:name="_Toc194233645"/>
+      <w:bookmarkStart w:id="24" w:name="_Toc194836898"/>
       <w:r>
         <w:rPr>
           <w:b/>
@@ -9923,7 +10890,7 @@
                     </pic:cNvPicPr>
                   </pic:nvPicPr>
                   <pic:blipFill>
-                    <a:blip r:embed="rId61" cstate="print">
+                    <a:blip r:embed="rId67" cstate="print">
                       <a:extLst>
                         <a:ext uri="{28A0092B-C50C-407E-A947-70E740481C1C}">
                           <a14:useLocalDpi xmlns:a14="http://schemas.microsoft.com/office/drawing/2010/main" val="0"/>
@@ -9971,7 +10938,7 @@
           </w:rPr>
           <w:t>Adobe Photoshop</w:t>
         </w:r>
-        <w:bookmarkEnd w:id="23"/>
+        <w:bookmarkEnd w:id="24"/>
       </w:hyperlink>
     </w:p>
     <w:p>
@@ -10015,7 +10982,7 @@
         </w:rPr>
         <w:t xml:space="preserve">Web Site: </w:t>
       </w:r>
-      <w:hyperlink r:id="rId62" w:history="1">
+      <w:hyperlink r:id="rId68" w:history="1">
         <w:r>
           <w:rPr>
             <w:rStyle w:val="Hipervnculo"/>
@@ -10121,7 +11088,7 @@
                     </pic:cNvPicPr>
                   </pic:nvPicPr>
                   <pic:blipFill>
-                    <a:blip r:embed="rId63" cstate="print">
+                    <a:blip r:embed="rId69" cstate="print">
                       <a:extLst>
                         <a:ext uri="{28A0092B-C50C-407E-A947-70E740481C1C}">
                           <a14:useLocalDpi xmlns:a14="http://schemas.microsoft.com/office/drawing/2010/main" val="0"/>
@@ -10174,7 +11141,7 @@
         </w:rPr>
       </w:pPr>
       <w:hyperlink w:anchor="herramientas" w:history="1">
-        <w:bookmarkStart w:id="24" w:name="_Toc194233646"/>
+        <w:bookmarkStart w:id="25" w:name="_Toc194836899"/>
         <w:r>
           <w:rPr>
             <w:rStyle w:val="Hipervnculo"/>
@@ -10185,7 +11152,7 @@
           </w:rPr>
           <w:t>Adobe Illustrator</w:t>
         </w:r>
-        <w:bookmarkEnd w:id="24"/>
+        <w:bookmarkEnd w:id="25"/>
       </w:hyperlink>
     </w:p>
     <w:p>
@@ -10229,7 +11196,7 @@
         </w:rPr>
         <w:t xml:space="preserve">Web Site: </w:t>
       </w:r>
-      <w:hyperlink r:id="rId64" w:history="1">
+      <w:hyperlink r:id="rId70" w:history="1">
         <w:r>
           <w:rPr>
             <w:rStyle w:val="Hipervnculo"/>
@@ -10314,7 +11281,7 @@
           <w:u w:val="none"/>
         </w:rPr>
       </w:pPr>
-      <w:bookmarkStart w:id="25" w:name="_Toc194233647"/>
+      <w:bookmarkStart w:id="26" w:name="_Toc194836900"/>
       <w:r>
         <w:rPr>
           <w:rStyle w:val="Hipervnculo"/>
@@ -10349,7 +11316,7 @@
                     </pic:cNvPicPr>
                   </pic:nvPicPr>
                   <pic:blipFill>
-                    <a:blip r:embed="rId65" cstate="print">
+                    <a:blip r:embed="rId71" cstate="print">
                       <a:extLst>
                         <a:ext uri="{28A0092B-C50C-407E-A947-70E740481C1C}">
                           <a14:useLocalDpi xmlns:a14="http://schemas.microsoft.com/office/drawing/2010/main" val="0"/>
@@ -10397,7 +11364,7 @@
           </w:rPr>
           <w:t>Node</w:t>
         </w:r>
-        <w:bookmarkEnd w:id="25"/>
+        <w:bookmarkEnd w:id="26"/>
       </w:hyperlink>
     </w:p>
     <w:p>
@@ -10441,7 +11408,7 @@
         </w:rPr>
         <w:t xml:space="preserve">Web Site: </w:t>
       </w:r>
-      <w:hyperlink r:id="rId66" w:history="1">
+      <w:hyperlink r:id="rId72" w:history="1">
         <w:r>
           <w:rPr>
             <w:rStyle w:val="Hipervnculo"/>
@@ -10547,7 +11514,7 @@
           <w:u w:val="none"/>
         </w:rPr>
       </w:pPr>
-      <w:bookmarkStart w:id="26" w:name="_Toc194233648"/>
+      <w:bookmarkStart w:id="27" w:name="_Toc194836901"/>
       <w:r>
         <w:rPr>
           <w:rStyle w:val="Hipervnculo"/>
@@ -10583,7 +11550,7 @@
                     </pic:cNvPicPr>
                   </pic:nvPicPr>
                   <pic:blipFill>
-                    <a:blip r:embed="rId67" cstate="print">
+                    <a:blip r:embed="rId73" cstate="print">
                       <a:extLst>
                         <a:ext uri="{28A0092B-C50C-407E-A947-70E740481C1C}">
                           <a14:useLocalDpi xmlns:a14="http://schemas.microsoft.com/office/drawing/2010/main" val="0"/>
@@ -10631,7 +11598,7 @@
           </w:rPr>
           <w:t>Express</w:t>
         </w:r>
-        <w:bookmarkEnd w:id="26"/>
+        <w:bookmarkEnd w:id="27"/>
       </w:hyperlink>
     </w:p>
     <w:p>
@@ -10675,7 +11642,7 @@
         </w:rPr>
         <w:t xml:space="preserve">Web Site: </w:t>
       </w:r>
-      <w:hyperlink r:id="rId68" w:history="1">
+      <w:hyperlink r:id="rId74" w:history="1">
         <w:r>
           <w:rPr>
             <w:rStyle w:val="Hipervnculo"/>
@@ -10772,7 +11739,7 @@
           <w:u w:val="none"/>
         </w:rPr>
       </w:pPr>
-      <w:bookmarkStart w:id="27" w:name="_Toc194233649"/>
+      <w:bookmarkStart w:id="28" w:name="_Toc194836902"/>
       <w:r>
         <w:rPr>
           <w:rStyle w:val="Hipervnculo"/>
@@ -10782,7 +11749,7 @@
         </w:rPr>
         <w:lastRenderedPageBreak/>
         <w:drawing>
-          <wp:anchor distT="0" distB="0" distL="114300" distR="114300" simplePos="0" relativeHeight="251691008" behindDoc="1" locked="0" layoutInCell="1" allowOverlap="1" wp14:anchorId="53097F0E" wp14:editId="55603322">
+          <wp:anchor distT="0" distB="0" distL="114300" distR="114300" simplePos="0" relativeHeight="251691008" behindDoc="1" locked="0" layoutInCell="1" allowOverlap="1" wp14:anchorId="53097F0E" wp14:editId="7C537C8A">
             <wp:simplePos x="0" y="0"/>
             <wp:positionH relativeFrom="column">
               <wp:posOffset>1787525</wp:posOffset>
@@ -10807,7 +11774,7 @@
                     </pic:cNvPicPr>
                   </pic:nvPicPr>
                   <pic:blipFill>
-                    <a:blip r:embed="rId69" cstate="print">
+                    <a:blip r:embed="rId75" cstate="print">
                       <a:extLst>
                         <a:ext uri="{28A0092B-C50C-407E-A947-70E740481C1C}">
                           <a14:useLocalDpi xmlns:a14="http://schemas.microsoft.com/office/drawing/2010/main" val="0"/>
@@ -10855,7 +11822,7 @@
           </w:rPr>
           <w:t>Nodemailer</w:t>
         </w:r>
-        <w:bookmarkEnd w:id="27"/>
+        <w:bookmarkEnd w:id="28"/>
       </w:hyperlink>
     </w:p>
     <w:p>
@@ -10907,7 +11874,7 @@
         </w:rPr>
         <w:t xml:space="preserve">Web Site: </w:t>
       </w:r>
-      <w:hyperlink r:id="rId70" w:history="1">
+      <w:hyperlink r:id="rId76" w:history="1">
         <w:r>
           <w:rPr>
             <w:rStyle w:val="Hipervnculo"/>
@@ -11005,7 +11972,7 @@
                     </pic:cNvPicPr>
                   </pic:nvPicPr>
                   <pic:blipFill>
-                    <a:blip r:embed="rId71" cstate="print">
+                    <a:blip r:embed="rId77" cstate="print">
                       <a:extLst>
                         <a:ext uri="{28A0092B-C50C-407E-A947-70E740481C1C}">
                           <a14:useLocalDpi xmlns:a14="http://schemas.microsoft.com/office/drawing/2010/main" val="0"/>
@@ -11061,7 +12028,7 @@
         </w:rPr>
       </w:pPr>
       <w:hyperlink w:anchor="Herramientas" w:history="1">
-        <w:bookmarkStart w:id="28" w:name="_Toc194233650"/>
+        <w:bookmarkStart w:id="29" w:name="_Toc194836903"/>
         <w:r>
           <w:rPr>
             <w:rStyle w:val="Hipervnculo"/>
@@ -11072,7 +12039,7 @@
           </w:rPr>
           <w:t>Bitcoin Core</w:t>
         </w:r>
-        <w:bookmarkEnd w:id="28"/>
+        <w:bookmarkEnd w:id="29"/>
       </w:hyperlink>
     </w:p>
     <w:p>
@@ -11116,7 +12083,7 @@
         </w:rPr>
         <w:t xml:space="preserve">Web Site: </w:t>
       </w:r>
-      <w:hyperlink r:id="rId72" w:history="1">
+      <w:hyperlink r:id="rId78" w:history="1">
         <w:r>
           <w:rPr>
             <w:rStyle w:val="Hipervnculo"/>
@@ -11213,7 +12180,7 @@
           <w:bCs/>
         </w:rPr>
       </w:pPr>
-      <w:bookmarkStart w:id="29" w:name="_Toc194233651"/>
+      <w:bookmarkStart w:id="30" w:name="_Toc194836904"/>
       <w:r>
         <w:rPr>
           <w:b/>
@@ -11247,7 +12214,7 @@
                     </pic:cNvPicPr>
                   </pic:nvPicPr>
                   <pic:blipFill>
-                    <a:blip r:embed="rId73" cstate="print">
+                    <a:blip r:embed="rId79" cstate="print">
                       <a:extLst>
                         <a:ext uri="{28A0092B-C50C-407E-A947-70E740481C1C}">
                           <a14:useLocalDpi xmlns:a14="http://schemas.microsoft.com/office/drawing/2010/main" val="0"/>
@@ -11315,7 +12282,7 @@
           </w:rPr>
           <w:t xml:space="preserve"> Web Token)</w:t>
         </w:r>
-        <w:bookmarkEnd w:id="29"/>
+        <w:bookmarkEnd w:id="30"/>
       </w:hyperlink>
     </w:p>
     <w:p>
@@ -11359,7 +12326,7 @@
         </w:rPr>
         <w:t xml:space="preserve">Web Site: </w:t>
       </w:r>
-      <w:hyperlink r:id="rId74" w:history="1">
+      <w:hyperlink r:id="rId80" w:history="1">
         <w:r>
           <w:rPr>
             <w:rStyle w:val="Hipervnculo"/>
@@ -11447,7 +12414,7 @@
           <w:u w:val="none"/>
         </w:rPr>
       </w:pPr>
-      <w:bookmarkStart w:id="30" w:name="_Toc194233652"/>
+      <w:bookmarkStart w:id="31" w:name="_Toc194836905"/>
       <w:r>
         <w:rPr>
           <w:rStyle w:val="Hipervnculo"/>
@@ -11483,7 +12450,7 @@
                     </pic:cNvPicPr>
                   </pic:nvPicPr>
                   <pic:blipFill>
-                    <a:blip r:embed="rId75" cstate="print">
+                    <a:blip r:embed="rId81" cstate="print">
                       <a:extLst>
                         <a:ext uri="{28A0092B-C50C-407E-A947-70E740481C1C}">
                           <a14:useLocalDpi xmlns:a14="http://schemas.microsoft.com/office/drawing/2010/main" val="0"/>
@@ -11531,7 +12498,7 @@
           </w:rPr>
           <w:t>Socket.IO</w:t>
         </w:r>
-        <w:bookmarkEnd w:id="30"/>
+        <w:bookmarkEnd w:id="31"/>
       </w:hyperlink>
     </w:p>
     <w:p>
@@ -11575,7 +12542,7 @@
         </w:rPr>
         <w:t xml:space="preserve">Web Site: </w:t>
       </w:r>
-      <w:hyperlink r:id="rId76" w:history="1">
+      <w:hyperlink r:id="rId82" w:history="1">
         <w:r>
           <w:rPr>
             <w:rStyle w:val="Hipervnculo"/>
@@ -11660,6 +12627,7 @@
           <w:bCs/>
         </w:rPr>
       </w:pPr>
+      <w:bookmarkStart w:id="32" w:name="_Toc194836906"/>
       <w:r>
         <w:rPr>
           <w:b/>
@@ -11668,7 +12636,7 @@
         </w:rPr>
         <w:lastRenderedPageBreak/>
         <w:drawing>
-          <wp:anchor distT="0" distB="0" distL="114300" distR="114300" simplePos="0" relativeHeight="251700224" behindDoc="1" locked="0" layoutInCell="1" allowOverlap="1" wp14:anchorId="2377A9A4" wp14:editId="5372B37B">
+          <wp:anchor distT="0" distB="0" distL="114300" distR="114300" simplePos="0" relativeHeight="251700224" behindDoc="1" locked="0" layoutInCell="1" allowOverlap="1" wp14:anchorId="2377A9A4" wp14:editId="51B3DDDE">
             <wp:simplePos x="0" y="0"/>
             <wp:positionH relativeFrom="column">
               <wp:posOffset>1838325</wp:posOffset>
@@ -11693,7 +12661,7 @@
                     </pic:cNvPicPr>
                   </pic:nvPicPr>
                   <pic:blipFill>
-                    <a:blip r:embed="rId77" cstate="print">
+                    <a:blip r:embed="rId83" cstate="print">
                       <a:extLst>
                         <a:ext uri="{28A0092B-C50C-407E-A947-70E740481C1C}">
                           <a14:useLocalDpi xmlns:a14="http://schemas.microsoft.com/office/drawing/2010/main" val="0"/>
@@ -11739,27 +12707,7 @@
             <w:color w:val="auto"/>
             <w:u w:val="none"/>
           </w:rPr>
-          <w:t>Ang</w:t>
-        </w:r>
-        <w:r>
-          <w:rPr>
-            <w:rStyle w:val="Hipervnculo"/>
-            <w:b/>
-            <w:bCs/>
-            <w:color w:val="auto"/>
-            <w:u w:val="none"/>
-          </w:rPr>
-          <w:t>u</w:t>
-        </w:r>
-        <w:r>
-          <w:rPr>
-            <w:rStyle w:val="Hipervnculo"/>
-            <w:b/>
-            <w:bCs/>
-            <w:color w:val="auto"/>
-            <w:u w:val="none"/>
-          </w:rPr>
-          <w:t>lar</w:t>
+          <w:t>Angular</w:t>
         </w:r>
       </w:hyperlink>
       <w:r>
@@ -11769,6 +12717,7 @@
         </w:rPr>
         <w:t>:</w:t>
       </w:r>
+      <w:bookmarkEnd w:id="32"/>
     </w:p>
     <w:p>
       <w:pPr>
@@ -11811,7 +12760,7 @@
         </w:rPr>
         <w:t xml:space="preserve">Web Site: </w:t>
       </w:r>
-      <w:hyperlink r:id="rId78" w:history="1">
+      <w:hyperlink r:id="rId84" w:history="1">
         <w:r>
           <w:rPr>
             <w:rStyle w:val="Hipervnculo"/>
@@ -11856,7 +12805,15 @@
       </w:r>
       <w:proofErr w:type="spellEnd"/>
       <w:r>
-        <w:t xml:space="preserve"> de desarrollo frontend creado por Google, basado en </w:t>
+        <w:t xml:space="preserve"> de desarrollo </w:t>
+      </w:r>
+      <w:proofErr w:type="spellStart"/>
+      <w:r>
+        <w:t>frontend</w:t>
+      </w:r>
+      <w:proofErr w:type="spellEnd"/>
+      <w:r>
+        <w:t xml:space="preserve"> creado por Google, basado en </w:t>
       </w:r>
       <w:proofErr w:type="spellStart"/>
       <w:r>
@@ -12008,7 +12965,7 @@
         </w:rPr>
         <w:t xml:space="preserve">Web Site: </w:t>
       </w:r>
-      <w:hyperlink r:id="rId79" w:history="1">
+      <w:hyperlink r:id="rId85" w:history="1">
         <w:r>
           <w:rPr>
             <w:rStyle w:val="Hipervnculo"/>
@@ -12532,7 +13489,7 @@
         </w:rPr>
       </w:pPr>
       <w:hyperlink w:anchor="Indice" w:history="1">
-        <w:bookmarkStart w:id="31" w:name="_Toc194233653"/>
+        <w:bookmarkStart w:id="33" w:name="_Toc194836907"/>
         <w:r>
           <w:rPr>
             <w:rStyle w:val="Hipervnculo"/>
@@ -12545,7 +13502,7 @@
           </w:rPr>
           <w:t>Propuestas de mejora</w:t>
         </w:r>
-        <w:bookmarkEnd w:id="31"/>
+        <w:bookmarkEnd w:id="33"/>
       </w:hyperlink>
     </w:p>
     <w:p>
@@ -12581,7 +13538,7 @@
         </w:rPr>
       </w:pPr>
       <w:hyperlink w:anchor="Indice" w:history="1">
-        <w:bookmarkStart w:id="32" w:name="_Toc194233654"/>
+        <w:bookmarkStart w:id="34" w:name="_Toc194836908"/>
         <w:r>
           <w:rPr>
             <w:rStyle w:val="Hipervnculo"/>
@@ -12594,7 +13551,7 @@
           </w:rPr>
           <w:t>Valoración personal</w:t>
         </w:r>
-        <w:bookmarkEnd w:id="32"/>
+        <w:bookmarkEnd w:id="34"/>
       </w:hyperlink>
     </w:p>
     <w:p>
@@ -12630,7 +13587,7 @@
         </w:rPr>
       </w:pPr>
       <w:hyperlink w:anchor="Indice" w:history="1">
-        <w:bookmarkStart w:id="33" w:name="_Toc194233655"/>
+        <w:bookmarkStart w:id="35" w:name="_Toc194836909"/>
         <w:r>
           <w:rPr>
             <w:rStyle w:val="Hipervnculo"/>
@@ -12643,7 +13600,7 @@
           </w:rPr>
           <w:t>Puntos a destacar del proyecto</w:t>
         </w:r>
-        <w:bookmarkEnd w:id="33"/>
+        <w:bookmarkEnd w:id="35"/>
       </w:hyperlink>
     </w:p>
     <w:p>
@@ -12668,7 +13625,7 @@
       </w:pPr>
     </w:p>
     <w:sectPr>
-      <w:headerReference w:type="default" r:id="rId80"/>
+      <w:headerReference w:type="default" r:id="rId86"/>
       <w:pgSz w:w="11906" w:h="16838"/>
       <w:pgMar w:top="1417" w:right="1701" w:bottom="1417" w:left="1701" w:header="708" w:footer="708" w:gutter="0"/>
       <w:cols w:space="708"/>
@@ -14728,7 +15685,6 @@
   <w:style w:type="character" w:default="1" w:styleId="Fuentedeprrafopredeter">
     <w:name w:val="Default Paragraph Font"/>
     <w:uiPriority w:val="1"/>
-    <w:semiHidden/>
     <w:unhideWhenUsed/>
   </w:style>
   <w:style w:type="table" w:default="1" w:styleId="Tablanormal">

</xml_diff>